<commit_message>
update 29 06 22
</commit_message>
<xml_diff>
--- a/Dokumen/Laporan Progres _Dimas Rizqy Pangestu_1202184337.docx
+++ b/Dokumen/Laporan Progres _Dimas Rizqy Pangestu_1202184337.docx
@@ -2,29 +2,6 @@
 <file path=word/document.xml><?xml version="1.0" encoding="utf-8"?>
 <w:document xmlns:wpc="http://schemas.microsoft.com/office/word/2010/wordprocessingCanvas" xmlns:cx="http://schemas.microsoft.com/office/drawing/2014/chartex" xmlns:cx1="http://schemas.microsoft.com/office/drawing/2015/9/8/chartex" xmlns:cx2="http://schemas.microsoft.com/office/drawing/2015/10/21/chartex" xmlns:cx3="http://schemas.microsoft.com/office/drawing/2016/5/9/chartex" xmlns:cx4="http://schemas.microsoft.com/office/drawing/2016/5/10/chartex" xmlns:cx5="http://schemas.microsoft.com/office/drawing/2016/5/11/chartex" xmlns:cx6="http://schemas.microsoft.com/office/drawing/2016/5/12/chartex" xmlns:cx7="http://schemas.microsoft.com/office/drawing/2016/5/13/chartex" xmlns:cx8="http://schemas.microsoft.com/office/drawing/2016/5/14/chartex" xmlns:mc="http://schemas.openxmlformats.org/markup-compatibility/2006" xmlns:aink="http://schemas.microsoft.com/office/drawing/2016/ink" xmlns:am3d="http://schemas.microsoft.com/office/drawing/2017/model3d" xmlns:o="urn:schemas-microsoft-com:office:office" xmlns:r="http://schemas.openxmlformats.org/officeDocument/2006/relationships" xmlns:m="http://schemas.openxmlformats.org/officeDocument/2006/math" xmlns:v="urn:schemas-microsoft-com:vml" xmlns:wp14="http://schemas.microsoft.com/office/word/2010/wordprocessingDrawing" xmlns:wp="http://schemas.openxmlformats.org/drawingml/2006/wordprocessingDrawing" xmlns:w10="urn:schemas-microsoft-com:office:word" xmlns:w="http://schemas.openxmlformats.org/wordprocessingml/2006/main" xmlns:w14="http://schemas.microsoft.com/office/word/2010/wordml" xmlns:w15="http://schemas.microsoft.com/office/word/2012/wordml" xmlns:w16cex="http://schemas.microsoft.com/office/word/2018/wordml/cex" xmlns:w16cid="http://schemas.microsoft.com/office/word/2016/wordml/cid" xmlns:w16="http://schemas.microsoft.com/office/word/2018/wordml" xmlns:w16sdtdh="http://schemas.microsoft.com/office/word/2020/wordml/sdtdatahash" xmlns:w16se="http://schemas.microsoft.com/office/word/2015/wordml/symex" xmlns:wpg="http://schemas.microsoft.com/office/word/2010/wordprocessingGroup" xmlns:wpi="http://schemas.microsoft.com/office/word/2010/wordprocessingInk" xmlns:wne="http://schemas.microsoft.com/office/word/2006/wordml" xmlns:wps="http://schemas.microsoft.com/office/word/2010/wordprocessingShape" mc:Ignorable="w14 w15 w16se w16cid w16 w16cex w16sdtdh wp14">
   <w:body>
-    <w:p>
-      <w:pPr>
-        <w:pStyle w:val="Default"/>
-        <w:jc w:val="center"/>
-        <w:rPr>
-          <w:b/>
-          <w:bCs/>
-          <w:noProof/>
-          <w:sz w:val="28"/>
-          <w:szCs w:val="28"/>
-        </w:rPr>
-      </w:pPr>
-      <w:r>
-        <w:rPr>
-          <w:b/>
-          <w:bCs/>
-          <w:noProof/>
-          <w:sz w:val="28"/>
-          <w:szCs w:val="28"/>
-        </w:rPr>
-        <w:t>PROPOSAL TUGAS AKHIR</w:t>
-      </w:r>
-    </w:p>
     <w:p>
       <w:pPr>
         <w:jc w:val="center"/>
@@ -37,10 +14,8 @@
           <w:szCs w:val="28"/>
         </w:rPr>
       </w:pPr>
-    </w:p>
-    <w:p>
-      <w:pPr>
-        <w:jc w:val="center"/>
+      <w:bookmarkStart w:id="0" w:name="_Hlk107172002"/>
+      <w:r>
         <w:rPr>
           <w:rFonts w:cs="Times New Roman"/>
           <w:b/>
@@ -49,17 +24,7 @@
           <w:sz w:val="28"/>
           <w:szCs w:val="28"/>
         </w:rPr>
-      </w:pPr>
-      <w:r>
-        <w:rPr>
-          <w:rFonts w:cs="Times New Roman"/>
-          <w:b/>
-          <w:bCs/>
-          <w:iCs/>
-          <w:sz w:val="28"/>
-          <w:szCs w:val="28"/>
-        </w:rPr>
-        <w:t xml:space="preserve">Pengembangan Aplikasi Penyaluran Tenaga Kerja Berbasis Web pada Koperasi TKBM Menggunakan Metode </w:t>
+        <w:t xml:space="preserve">PENGEMBANGAN APLIKASI PENYALURAN TENAGA KERJA BERBASIS WEB PADA KOPERASI TKBM MENGGUNAKAN METODE </w:t>
       </w:r>
       <w:r>
         <w:rPr>
@@ -72,7 +37,7 @@
           <w:szCs w:val="28"/>
           <w:highlight w:val="yellow"/>
         </w:rPr>
-        <w:t>Waterfall</w:t>
+        <w:t>WATERFALL</w:t>
       </w:r>
       <w:r>
         <w:rPr>
@@ -83,9 +48,10 @@
           <w:sz w:val="28"/>
           <w:szCs w:val="28"/>
         </w:rPr>
-        <w:t xml:space="preserve"> untuk Modul Order</w:t>
-      </w:r>
-    </w:p>
+        <w:t xml:space="preserve"> UNTUK MODUL ORDER</w:t>
+      </w:r>
+    </w:p>
+    <w:bookmarkEnd w:id="0"/>
     <w:p>
       <w:pPr>
         <w:jc w:val="center"/>
@@ -218,6 +184,7 @@
           <w:szCs w:val="24"/>
         </w:rPr>
       </w:pPr>
+      <w:bookmarkStart w:id="1" w:name="_Hlk107172058"/>
       <w:r>
         <w:rPr>
           <w:rFonts w:cs="Times New Roman"/>
@@ -226,12 +193,10 @@
           <w:iCs/>
           <w:szCs w:val="24"/>
         </w:rPr>
-        <w:t xml:space="preserve">AHMAD MUSNANSYAH,IR.MS </w:t>
-      </w:r>
-    </w:p>
-    <w:p>
-      <w:pPr>
-        <w:jc w:val="center"/>
+        <w:t>AHMAD MUSNANSYAH,IR.MS</w:t>
+      </w:r>
+      <w:bookmarkEnd w:id="1"/>
+      <w:r>
         <w:rPr>
           <w:rFonts w:cs="Times New Roman"/>
           <w:b/>
@@ -239,8 +204,12 @@
           <w:iCs/>
           <w:szCs w:val="24"/>
         </w:rPr>
-      </w:pPr>
-      <w:r>
+        <w:t xml:space="preserve"> </w:t>
+      </w:r>
+    </w:p>
+    <w:p>
+      <w:pPr>
+        <w:jc w:val="center"/>
         <w:rPr>
           <w:rFonts w:cs="Times New Roman"/>
           <w:b/>
@@ -248,8 +217,19 @@
           <w:iCs/>
           <w:szCs w:val="24"/>
         </w:rPr>
+      </w:pPr>
+      <w:bookmarkStart w:id="2" w:name="_Hlk107172071"/>
+      <w:r>
+        <w:rPr>
+          <w:rFonts w:cs="Times New Roman"/>
+          <w:b/>
+          <w:bCs/>
+          <w:iCs/>
+          <w:szCs w:val="24"/>
+        </w:rPr>
         <w:t>Dr SINUNG SUAKANTO, S.T., M.T</w:t>
       </w:r>
+      <w:bookmarkEnd w:id="2"/>
     </w:p>
     <w:p>
       <w:pPr>
@@ -422,8 +402,8 @@
           <w:lang w:val="id-ID"/>
         </w:rPr>
       </w:pPr>
-      <w:bookmarkStart w:id="0" w:name="_Toc404168526"/>
-      <w:bookmarkStart w:id="1" w:name="_Toc106533950"/>
+      <w:bookmarkStart w:id="3" w:name="_Toc404168526"/>
+      <w:bookmarkStart w:id="4" w:name="_Toc106624714"/>
       <w:r>
         <w:rPr>
           <w:lang w:val="id-ID"/>
@@ -431,8 +411,8 @@
         <w:lastRenderedPageBreak/>
         <w:t>Daftar Isi</w:t>
       </w:r>
-      <w:bookmarkEnd w:id="0"/>
-      <w:bookmarkEnd w:id="1"/>
+      <w:bookmarkEnd w:id="3"/>
+      <w:bookmarkEnd w:id="4"/>
     </w:p>
     <w:p>
       <w:pPr>
@@ -455,7 +435,7 @@
       <w:r>
         <w:fldChar w:fldCharType="separate"/>
       </w:r>
-      <w:hyperlink w:anchor="_Toc106533950" w:history="1">
+      <w:hyperlink w:anchor="_Toc106624714" w:history="1">
         <w:r>
           <w:rPr>
             <w:rStyle w:val="Hyperlink"/>
@@ -478,7 +458,7 @@
           <w:rPr>
             <w:webHidden/>
           </w:rPr>
-          <w:instrText xml:space="preserve"> PAGEREF _Toc106533950 \h </w:instrText>
+          <w:instrText xml:space="preserve"> PAGEREF _Toc106624714 \h </w:instrText>
         </w:r>
         <w:r>
           <w:rPr>
@@ -517,7 +497,7 @@
           <w:lang w:eastAsia="zh-CN"/>
         </w:rPr>
       </w:pPr>
-      <w:hyperlink w:anchor="_Toc106533951" w:history="1">
+      <w:hyperlink w:anchor="_Toc106624715" w:history="1">
         <w:r>
           <w:rPr>
             <w:rStyle w:val="Hyperlink"/>
@@ -540,7 +520,7 @@
           <w:rPr>
             <w:webHidden/>
           </w:rPr>
-          <w:instrText xml:space="preserve"> PAGEREF _Toc106533951 \h </w:instrText>
+          <w:instrText xml:space="preserve"> PAGEREF _Toc106624715 \h </w:instrText>
         </w:r>
         <w:r>
           <w:rPr>
@@ -579,7 +559,7 @@
           <w:lang w:eastAsia="zh-CN"/>
         </w:rPr>
       </w:pPr>
-      <w:hyperlink w:anchor="_Toc106533952" w:history="1">
+      <w:hyperlink w:anchor="_Toc106624716" w:history="1">
         <w:r>
           <w:rPr>
             <w:rStyle w:val="Hyperlink"/>
@@ -602,7 +582,7 @@
           <w:rPr>
             <w:webHidden/>
           </w:rPr>
-          <w:instrText xml:space="preserve"> PAGEREF _Toc106533952 \h </w:instrText>
+          <w:instrText xml:space="preserve"> PAGEREF _Toc106624716 \h </w:instrText>
         </w:r>
         <w:r>
           <w:rPr>
@@ -641,7 +621,7 @@
           <w:lang w:eastAsia="zh-CN"/>
         </w:rPr>
       </w:pPr>
-      <w:hyperlink w:anchor="_Toc106533953" w:history="1">
+      <w:hyperlink w:anchor="_Toc106624717" w:history="1">
         <w:r>
           <w:rPr>
             <w:rStyle w:val="Hyperlink"/>
@@ -664,7 +644,7 @@
           <w:rPr>
             <w:webHidden/>
           </w:rPr>
-          <w:instrText xml:space="preserve"> PAGEREF _Toc106533953 \h </w:instrText>
+          <w:instrText xml:space="preserve"> PAGEREF _Toc106624717 \h </w:instrText>
         </w:r>
         <w:r>
           <w:rPr>
@@ -703,7 +683,7 @@
           <w:lang w:eastAsia="zh-CN"/>
         </w:rPr>
       </w:pPr>
-      <w:hyperlink w:anchor="_Toc106533954" w:history="1">
+      <w:hyperlink w:anchor="_Toc106624718" w:history="1">
         <w:r>
           <w:rPr>
             <w:rStyle w:val="Hyperlink"/>
@@ -726,7 +706,7 @@
           <w:rPr>
             <w:webHidden/>
           </w:rPr>
-          <w:instrText xml:space="preserve"> PAGEREF _Toc106533954 \h </w:instrText>
+          <w:instrText xml:space="preserve"> PAGEREF _Toc106624718 \h </w:instrText>
         </w:r>
         <w:r>
           <w:rPr>
@@ -766,7 +746,7 @@
           <w:lang w:eastAsia="zh-CN"/>
         </w:rPr>
       </w:pPr>
-      <w:hyperlink w:anchor="_Toc106533955" w:history="1">
+      <w:hyperlink w:anchor="_Toc106624719" w:history="1">
         <w:r>
           <w:rPr>
             <w:rStyle w:val="Hyperlink"/>
@@ -803,7 +783,7 @@
           <w:rPr>
             <w:webHidden/>
           </w:rPr>
-          <w:instrText xml:space="preserve"> PAGEREF _Toc106533955 \h </w:instrText>
+          <w:instrText xml:space="preserve"> PAGEREF _Toc106624719 \h </w:instrText>
         </w:r>
         <w:r>
           <w:rPr>
@@ -843,7 +823,7 @@
           <w:lang w:eastAsia="zh-CN"/>
         </w:rPr>
       </w:pPr>
-      <w:hyperlink w:anchor="_Toc106533956" w:history="1">
+      <w:hyperlink w:anchor="_Toc106624720" w:history="1">
         <w:r>
           <w:rPr>
             <w:rStyle w:val="Hyperlink"/>
@@ -880,7 +860,7 @@
           <w:rPr>
             <w:webHidden/>
           </w:rPr>
-          <w:instrText xml:space="preserve"> PAGEREF _Toc106533956 \h </w:instrText>
+          <w:instrText xml:space="preserve"> PAGEREF _Toc106624720 \h </w:instrText>
         </w:r>
         <w:r>
           <w:rPr>
@@ -920,7 +900,7 @@
           <w:lang w:eastAsia="zh-CN"/>
         </w:rPr>
       </w:pPr>
-      <w:hyperlink w:anchor="_Toc106533957" w:history="1">
+      <w:hyperlink w:anchor="_Toc106624721" w:history="1">
         <w:r>
           <w:rPr>
             <w:rStyle w:val="Hyperlink"/>
@@ -957,7 +937,7 @@
           <w:rPr>
             <w:webHidden/>
           </w:rPr>
-          <w:instrText xml:space="preserve"> PAGEREF _Toc106533957 \h </w:instrText>
+          <w:instrText xml:space="preserve"> PAGEREF _Toc106624721 \h </w:instrText>
         </w:r>
         <w:r>
           <w:rPr>
@@ -997,7 +977,7 @@
           <w:lang w:eastAsia="zh-CN"/>
         </w:rPr>
       </w:pPr>
-      <w:hyperlink w:anchor="_Toc106533958" w:history="1">
+      <w:hyperlink w:anchor="_Toc106624722" w:history="1">
         <w:r>
           <w:rPr>
             <w:rStyle w:val="Hyperlink"/>
@@ -1034,7 +1014,7 @@
           <w:rPr>
             <w:webHidden/>
           </w:rPr>
-          <w:instrText xml:space="preserve"> PAGEREF _Toc106533958 \h </w:instrText>
+          <w:instrText xml:space="preserve"> PAGEREF _Toc106624722 \h </w:instrText>
         </w:r>
         <w:r>
           <w:rPr>
@@ -1074,7 +1054,7 @@
           <w:lang w:eastAsia="zh-CN"/>
         </w:rPr>
       </w:pPr>
-      <w:hyperlink w:anchor="_Toc106533959" w:history="1">
+      <w:hyperlink w:anchor="_Toc106624723" w:history="1">
         <w:r>
           <w:rPr>
             <w:rStyle w:val="Hyperlink"/>
@@ -1111,7 +1091,7 @@
           <w:rPr>
             <w:webHidden/>
           </w:rPr>
-          <w:instrText xml:space="preserve"> PAGEREF _Toc106533959 \h </w:instrText>
+          <w:instrText xml:space="preserve"> PAGEREF _Toc106624723 \h </w:instrText>
         </w:r>
         <w:r>
           <w:rPr>
@@ -1151,7 +1131,7 @@
           <w:lang w:eastAsia="zh-CN"/>
         </w:rPr>
       </w:pPr>
-      <w:hyperlink w:anchor="_Toc106533960" w:history="1">
+      <w:hyperlink w:anchor="_Toc106624724" w:history="1">
         <w:r>
           <w:rPr>
             <w:rStyle w:val="Hyperlink"/>
@@ -1188,7 +1168,7 @@
           <w:rPr>
             <w:webHidden/>
           </w:rPr>
-          <w:instrText xml:space="preserve"> PAGEREF _Toc106533960 \h </w:instrText>
+          <w:instrText xml:space="preserve"> PAGEREF _Toc106624724 \h </w:instrText>
         </w:r>
         <w:r>
           <w:rPr>
@@ -1228,7 +1208,7 @@
           <w:lang w:eastAsia="zh-CN"/>
         </w:rPr>
       </w:pPr>
-      <w:hyperlink w:anchor="_Toc106533961" w:history="1">
+      <w:hyperlink w:anchor="_Toc106624725" w:history="1">
         <w:r>
           <w:rPr>
             <w:rStyle w:val="Hyperlink"/>
@@ -1265,7 +1245,7 @@
           <w:rPr>
             <w:webHidden/>
           </w:rPr>
-          <w:instrText xml:space="preserve"> PAGEREF _Toc106533961 \h </w:instrText>
+          <w:instrText xml:space="preserve"> PAGEREF _Toc106624725 \h </w:instrText>
         </w:r>
         <w:r>
           <w:rPr>
@@ -1305,7 +1285,7 @@
           <w:lang w:eastAsia="zh-CN"/>
         </w:rPr>
       </w:pPr>
-      <w:hyperlink w:anchor="_Toc106533962" w:history="1">
+      <w:hyperlink w:anchor="_Toc106624726" w:history="1">
         <w:r>
           <w:rPr>
             <w:rStyle w:val="Hyperlink"/>
@@ -1342,7 +1322,7 @@
           <w:rPr>
             <w:webHidden/>
           </w:rPr>
-          <w:instrText xml:space="preserve"> PAGEREF _Toc106533962 \h </w:instrText>
+          <w:instrText xml:space="preserve"> PAGEREF _Toc106624726 \h </w:instrText>
         </w:r>
         <w:r>
           <w:rPr>
@@ -1382,7 +1362,7 @@
           <w:lang w:eastAsia="zh-CN"/>
         </w:rPr>
       </w:pPr>
-      <w:hyperlink w:anchor="_Toc106533963" w:history="1">
+      <w:hyperlink w:anchor="_Toc106624727" w:history="1">
         <w:r>
           <w:rPr>
             <w:rStyle w:val="Hyperlink"/>
@@ -1419,7 +1399,7 @@
           <w:rPr>
             <w:webHidden/>
           </w:rPr>
-          <w:instrText xml:space="preserve"> PAGEREF _Toc106533963 \h </w:instrText>
+          <w:instrText xml:space="preserve"> PAGEREF _Toc106624727 \h </w:instrText>
         </w:r>
         <w:r>
           <w:rPr>
@@ -1459,7 +1439,7 @@
           <w:lang w:eastAsia="zh-CN"/>
         </w:rPr>
       </w:pPr>
-      <w:hyperlink w:anchor="_Toc106533964" w:history="1">
+      <w:hyperlink w:anchor="_Toc106624728" w:history="1">
         <w:r>
           <w:rPr>
             <w:rStyle w:val="Hyperlink"/>
@@ -1496,7 +1476,7 @@
           <w:rPr>
             <w:webHidden/>
           </w:rPr>
-          <w:instrText xml:space="preserve"> PAGEREF _Toc106533964 \h </w:instrText>
+          <w:instrText xml:space="preserve"> PAGEREF _Toc106624728 \h </w:instrText>
         </w:r>
         <w:r>
           <w:rPr>
@@ -1536,7 +1516,7 @@
           <w:lang w:eastAsia="zh-CN"/>
         </w:rPr>
       </w:pPr>
-      <w:hyperlink w:anchor="_Toc106533965" w:history="1">
+      <w:hyperlink w:anchor="_Toc106624729" w:history="1">
         <w:r>
           <w:rPr>
             <w:rStyle w:val="Hyperlink"/>
@@ -1573,7 +1553,7 @@
           <w:rPr>
             <w:webHidden/>
           </w:rPr>
-          <w:instrText xml:space="preserve"> PAGEREF _Toc106533965 \h </w:instrText>
+          <w:instrText xml:space="preserve"> PAGEREF _Toc106624729 \h </w:instrText>
         </w:r>
         <w:r>
           <w:rPr>
@@ -1613,7 +1593,7 @@
           <w:lang w:eastAsia="zh-CN"/>
         </w:rPr>
       </w:pPr>
-      <w:hyperlink w:anchor="_Toc106533966" w:history="1">
+      <w:hyperlink w:anchor="_Toc106624730" w:history="1">
         <w:r>
           <w:rPr>
             <w:rStyle w:val="Hyperlink"/>
@@ -1650,7 +1630,7 @@
           <w:rPr>
             <w:webHidden/>
           </w:rPr>
-          <w:instrText xml:space="preserve"> PAGEREF _Toc106533966 \h </w:instrText>
+          <w:instrText xml:space="preserve"> PAGEREF _Toc106624730 \h </w:instrText>
         </w:r>
         <w:r>
           <w:rPr>
@@ -1690,7 +1670,7 @@
           <w:lang w:eastAsia="zh-CN"/>
         </w:rPr>
       </w:pPr>
-      <w:hyperlink w:anchor="_Toc106533967" w:history="1">
+      <w:hyperlink w:anchor="_Toc106624731" w:history="1">
         <w:r>
           <w:rPr>
             <w:rStyle w:val="Hyperlink"/>
@@ -1727,7 +1707,7 @@
           <w:rPr>
             <w:webHidden/>
           </w:rPr>
-          <w:instrText xml:space="preserve"> PAGEREF _Toc106533967 \h </w:instrText>
+          <w:instrText xml:space="preserve"> PAGEREF _Toc106624731 \h </w:instrText>
         </w:r>
         <w:r>
           <w:rPr>
@@ -1767,7 +1747,7 @@
           <w:lang w:eastAsia="zh-CN"/>
         </w:rPr>
       </w:pPr>
-      <w:hyperlink w:anchor="_Toc106533968" w:history="1">
+      <w:hyperlink w:anchor="_Toc106624732" w:history="1">
         <w:r>
           <w:rPr>
             <w:rStyle w:val="Hyperlink"/>
@@ -1804,7 +1784,7 @@
           <w:rPr>
             <w:webHidden/>
           </w:rPr>
-          <w:instrText xml:space="preserve"> PAGEREF _Toc106533968 \h </w:instrText>
+          <w:instrText xml:space="preserve"> PAGEREF _Toc106624732 \h </w:instrText>
         </w:r>
         <w:r>
           <w:rPr>
@@ -1844,7 +1824,7 @@
           <w:lang w:eastAsia="zh-CN"/>
         </w:rPr>
       </w:pPr>
-      <w:hyperlink w:anchor="_Toc106533969" w:history="1">
+      <w:hyperlink w:anchor="_Toc106624733" w:history="1">
         <w:r>
           <w:rPr>
             <w:rStyle w:val="Hyperlink"/>
@@ -1881,7 +1861,7 @@
           <w:rPr>
             <w:webHidden/>
           </w:rPr>
-          <w:instrText xml:space="preserve"> PAGEREF _Toc106533969 \h </w:instrText>
+          <w:instrText xml:space="preserve"> PAGEREF _Toc106624733 \h </w:instrText>
         </w:r>
         <w:r>
           <w:rPr>
@@ -1921,7 +1901,7 @@
           <w:lang w:eastAsia="zh-CN"/>
         </w:rPr>
       </w:pPr>
-      <w:hyperlink w:anchor="_Toc106533970" w:history="1">
+      <w:hyperlink w:anchor="_Toc106624734" w:history="1">
         <w:r>
           <w:rPr>
             <w:rStyle w:val="Hyperlink"/>
@@ -1958,7 +1938,7 @@
           <w:rPr>
             <w:webHidden/>
           </w:rPr>
-          <w:instrText xml:space="preserve"> PAGEREF _Toc106533970 \h </w:instrText>
+          <w:instrText xml:space="preserve"> PAGEREF _Toc106624734 \h </w:instrText>
         </w:r>
         <w:r>
           <w:rPr>
@@ -1998,7 +1978,7 @@
           <w:lang w:eastAsia="zh-CN"/>
         </w:rPr>
       </w:pPr>
-      <w:hyperlink w:anchor="_Toc106533971" w:history="1">
+      <w:hyperlink w:anchor="_Toc106624735" w:history="1">
         <w:r>
           <w:rPr>
             <w:rStyle w:val="Hyperlink"/>
@@ -2035,7 +2015,7 @@
           <w:rPr>
             <w:webHidden/>
           </w:rPr>
-          <w:instrText xml:space="preserve"> PAGEREF _Toc106533971 \h </w:instrText>
+          <w:instrText xml:space="preserve"> PAGEREF _Toc106624735 \h </w:instrText>
         </w:r>
         <w:r>
           <w:rPr>
@@ -2075,7 +2055,7 @@
           <w:lang w:eastAsia="zh-CN"/>
         </w:rPr>
       </w:pPr>
-      <w:hyperlink w:anchor="_Toc106533972" w:history="1">
+      <w:hyperlink w:anchor="_Toc106624736" w:history="1">
         <w:r>
           <w:rPr>
             <w:rStyle w:val="Hyperlink"/>
@@ -2112,7 +2092,7 @@
           <w:rPr>
             <w:webHidden/>
           </w:rPr>
-          <w:instrText xml:space="preserve"> PAGEREF _Toc106533972 \h </w:instrText>
+          <w:instrText xml:space="preserve"> PAGEREF _Toc106624736 \h </w:instrText>
         </w:r>
         <w:r>
           <w:rPr>
@@ -2152,7 +2132,7 @@
           <w:lang w:eastAsia="zh-CN"/>
         </w:rPr>
       </w:pPr>
-      <w:hyperlink w:anchor="_Toc106533973" w:history="1">
+      <w:hyperlink w:anchor="_Toc106624737" w:history="1">
         <w:r>
           <w:rPr>
             <w:rStyle w:val="Hyperlink"/>
@@ -2189,7 +2169,7 @@
           <w:rPr>
             <w:webHidden/>
           </w:rPr>
-          <w:instrText xml:space="preserve"> PAGEREF _Toc106533973 \h </w:instrText>
+          <w:instrText xml:space="preserve"> PAGEREF _Toc106624737 \h </w:instrText>
         </w:r>
         <w:r>
           <w:rPr>
@@ -2229,7 +2209,7 @@
           <w:lang w:eastAsia="zh-CN"/>
         </w:rPr>
       </w:pPr>
-      <w:hyperlink w:anchor="_Toc106533974" w:history="1">
+      <w:hyperlink w:anchor="_Toc106624738" w:history="1">
         <w:r>
           <w:rPr>
             <w:rStyle w:val="Hyperlink"/>
@@ -2266,7 +2246,7 @@
           <w:rPr>
             <w:webHidden/>
           </w:rPr>
-          <w:instrText xml:space="preserve"> PAGEREF _Toc106533974 \h </w:instrText>
+          <w:instrText xml:space="preserve"> PAGEREF _Toc106624738 \h </w:instrText>
         </w:r>
         <w:r>
           <w:rPr>
@@ -2306,7 +2286,7 @@
           <w:lang w:eastAsia="zh-CN"/>
         </w:rPr>
       </w:pPr>
-      <w:hyperlink w:anchor="_Toc106533975" w:history="1">
+      <w:hyperlink w:anchor="_Toc106624739" w:history="1">
         <w:r>
           <w:rPr>
             <w:rStyle w:val="Hyperlink"/>
@@ -2343,7 +2323,7 @@
           <w:rPr>
             <w:webHidden/>
           </w:rPr>
-          <w:instrText xml:space="preserve"> PAGEREF _Toc106533975 \h </w:instrText>
+          <w:instrText xml:space="preserve"> PAGEREF _Toc106624739 \h </w:instrText>
         </w:r>
         <w:r>
           <w:rPr>
@@ -2383,7 +2363,7 @@
           <w:lang w:eastAsia="zh-CN"/>
         </w:rPr>
       </w:pPr>
-      <w:hyperlink w:anchor="_Toc106533976" w:history="1">
+      <w:hyperlink w:anchor="_Toc106624740" w:history="1">
         <w:r>
           <w:rPr>
             <w:rStyle w:val="Hyperlink"/>
@@ -2422,7 +2402,7 @@
           <w:rPr>
             <w:webHidden/>
           </w:rPr>
-          <w:instrText xml:space="preserve"> PAGEREF _Toc106533976 \h </w:instrText>
+          <w:instrText xml:space="preserve"> PAGEREF _Toc106624740 \h </w:instrText>
         </w:r>
         <w:r>
           <w:rPr>
@@ -2439,7 +2419,7 @@
           <w:rPr>
             <w:webHidden/>
           </w:rPr>
-          <w:t>11</w:t>
+          <w:t>10</w:t>
         </w:r>
         <w:r>
           <w:rPr>
@@ -2462,11 +2442,10 @@
           <w:lang w:eastAsia="zh-CN"/>
         </w:rPr>
       </w:pPr>
-      <w:hyperlink w:anchor="_Toc106533977" w:history="1">
+      <w:hyperlink w:anchor="_Toc106624741" w:history="1">
         <w:r>
           <w:rPr>
             <w:rStyle w:val="Hyperlink"/>
-            <w:highlight w:val="yellow"/>
           </w:rPr>
           <w:t>II.10</w:t>
         </w:r>
@@ -2481,7 +2460,6 @@
         <w:r>
           <w:rPr>
             <w:rStyle w:val="Hyperlink"/>
-            <w:highlight w:val="yellow"/>
           </w:rPr>
           <w:t>Penelitian Terdahulu</w:t>
         </w:r>
@@ -2501,7 +2479,7 @@
           <w:rPr>
             <w:webHidden/>
           </w:rPr>
-          <w:instrText xml:space="preserve"> PAGEREF _Toc106533977 \h </w:instrText>
+          <w:instrText xml:space="preserve"> PAGEREF _Toc106624741 \h </w:instrText>
         </w:r>
         <w:r>
           <w:rPr>
@@ -2518,7 +2496,7 @@
           <w:rPr>
             <w:webHidden/>
           </w:rPr>
-          <w:t>12</w:t>
+          <w:t>11</w:t>
         </w:r>
         <w:r>
           <w:rPr>
@@ -2541,11 +2519,10 @@
           <w:lang w:eastAsia="zh-CN"/>
         </w:rPr>
       </w:pPr>
-      <w:hyperlink w:anchor="_Toc106533978" w:history="1">
+      <w:hyperlink w:anchor="_Toc106624742" w:history="1">
         <w:r>
           <w:rPr>
             <w:rStyle w:val="Hyperlink"/>
-            <w:highlight w:val="yellow"/>
           </w:rPr>
           <w:t>II.11</w:t>
         </w:r>
@@ -2560,7 +2537,6 @@
         <w:r>
           <w:rPr>
             <w:rStyle w:val="Hyperlink"/>
-            <w:highlight w:val="yellow"/>
           </w:rPr>
           <w:t>Alasan Pemilihan Teori, Kerangka Kerja, atau Mekanisme</w:t>
         </w:r>
@@ -2580,7 +2556,7 @@
           <w:rPr>
             <w:webHidden/>
           </w:rPr>
-          <w:instrText xml:space="preserve"> PAGEREF _Toc106533978 \h </w:instrText>
+          <w:instrText xml:space="preserve"> PAGEREF _Toc106624742 \h </w:instrText>
         </w:r>
         <w:r>
           <w:rPr>
@@ -2597,7 +2573,7 @@
           <w:rPr>
             <w:webHidden/>
           </w:rPr>
-          <w:t>15</w:t>
+          <w:t>14</w:t>
         </w:r>
         <w:r>
           <w:rPr>
@@ -2620,7 +2596,7 @@
           <w:lang w:eastAsia="zh-CN"/>
         </w:rPr>
       </w:pPr>
-      <w:hyperlink w:anchor="_Toc106533979" w:history="1">
+      <w:hyperlink w:anchor="_Toc106624743" w:history="1">
         <w:r>
           <w:rPr>
             <w:rStyle w:val="Hyperlink"/>
@@ -2657,7 +2633,7 @@
           <w:rPr>
             <w:webHidden/>
           </w:rPr>
-          <w:instrText xml:space="preserve"> PAGEREF _Toc106533979 \h </w:instrText>
+          <w:instrText xml:space="preserve"> PAGEREF _Toc106624743 \h </w:instrText>
         </w:r>
         <w:r>
           <w:rPr>
@@ -2674,7 +2650,7 @@
           <w:rPr>
             <w:webHidden/>
           </w:rPr>
-          <w:t>16</w:t>
+          <w:t>15</w:t>
         </w:r>
         <w:r>
           <w:rPr>
@@ -2697,7 +2673,7 @@
           <w:lang w:eastAsia="zh-CN"/>
         </w:rPr>
       </w:pPr>
-      <w:hyperlink w:anchor="_Toc106533980" w:history="1">
+      <w:hyperlink w:anchor="_Toc106624744" w:history="1">
         <w:r>
           <w:rPr>
             <w:rStyle w:val="Hyperlink"/>
@@ -2734,7 +2710,7 @@
           <w:rPr>
             <w:webHidden/>
           </w:rPr>
-          <w:instrText xml:space="preserve"> PAGEREF _Toc106533980 \h </w:instrText>
+          <w:instrText xml:space="preserve"> PAGEREF _Toc106624744 \h </w:instrText>
         </w:r>
         <w:r>
           <w:rPr>
@@ -2751,7 +2727,7 @@
           <w:rPr>
             <w:webHidden/>
           </w:rPr>
-          <w:t>16</w:t>
+          <w:t>15</w:t>
         </w:r>
         <w:r>
           <w:rPr>
@@ -2774,11 +2750,10 @@
           <w:lang w:eastAsia="zh-CN"/>
         </w:rPr>
       </w:pPr>
-      <w:hyperlink w:anchor="_Toc106533981" w:history="1">
+      <w:hyperlink w:anchor="_Toc106624745" w:history="1">
         <w:r>
           <w:rPr>
             <w:rStyle w:val="Hyperlink"/>
-            <w:highlight w:val="yellow"/>
           </w:rPr>
           <w:t>III.2</w:t>
         </w:r>
@@ -2793,7 +2768,6 @@
         <w:r>
           <w:rPr>
             <w:rStyle w:val="Hyperlink"/>
-            <w:highlight w:val="yellow"/>
           </w:rPr>
           <w:t>Sistematika Penyelesaian Masalah</w:t>
         </w:r>
@@ -2813,7 +2787,7 @@
           <w:rPr>
             <w:webHidden/>
           </w:rPr>
-          <w:instrText xml:space="preserve"> PAGEREF _Toc106533981 \h </w:instrText>
+          <w:instrText xml:space="preserve"> PAGEREF _Toc106624745 \h </w:instrText>
         </w:r>
         <w:r>
           <w:rPr>
@@ -2830,7 +2804,7 @@
           <w:rPr>
             <w:webHidden/>
           </w:rPr>
-          <w:t>17</w:t>
+          <w:t>16</w:t>
         </w:r>
         <w:r>
           <w:rPr>
@@ -2853,22 +2827,34 @@
           <w:lang w:eastAsia="zh-CN"/>
         </w:rPr>
       </w:pPr>
-      <w:hyperlink w:anchor="_Toc106533982" w:history="1">
+      <w:hyperlink w:anchor="_Toc106624746" w:history="1">
+        <w:r>
+          <w:rPr>
+            <w:rStyle w:val="Hyperlink"/>
+          </w:rPr>
+          <w:t>III.2.1</w:t>
+        </w:r>
+        <w:r>
+          <w:rPr>
+            <w:rFonts w:asciiTheme="minorHAnsi" w:eastAsiaTheme="minorEastAsia" w:hAnsiTheme="minorHAnsi"/>
+            <w:sz w:val="22"/>
+            <w:lang w:eastAsia="zh-CN"/>
+          </w:rPr>
+          <w:tab/>
+        </w:r>
         <w:r>
           <w:rPr>
             <w:rStyle w:val="Hyperlink"/>
             <w:i/>
             <w:iCs/>
           </w:rPr>
-          <w:t>III.2.1</w:t>
-        </w:r>
-        <w:r>
-          <w:rPr>
-            <w:rFonts w:asciiTheme="minorHAnsi" w:eastAsiaTheme="minorEastAsia" w:hAnsiTheme="minorHAnsi"/>
-            <w:sz w:val="22"/>
-            <w:lang w:eastAsia="zh-CN"/>
-          </w:rPr>
-          <w:tab/>
+          <w:t>Prototyping</w:t>
+        </w:r>
+        <w:r>
+          <w:rPr>
+            <w:rStyle w:val="Hyperlink"/>
+          </w:rPr>
+          <w:t xml:space="preserve"> </w:t>
         </w:r>
         <w:r>
           <w:rPr>
@@ -2876,7 +2862,7 @@
             <w:i/>
             <w:iCs/>
           </w:rPr>
-          <w:t>Prototyping Model</w:t>
+          <w:t>Model</w:t>
         </w:r>
         <w:r>
           <w:rPr>
@@ -2894,7 +2880,7 @@
           <w:rPr>
             <w:webHidden/>
           </w:rPr>
-          <w:instrText xml:space="preserve"> PAGEREF _Toc106533982 \h </w:instrText>
+          <w:instrText xml:space="preserve"> PAGEREF _Toc106624746 \h </w:instrText>
         </w:r>
         <w:r>
           <w:rPr>
@@ -2911,7 +2897,7 @@
           <w:rPr>
             <w:webHidden/>
           </w:rPr>
-          <w:t>18</w:t>
+          <w:t>17</w:t>
         </w:r>
         <w:r>
           <w:rPr>
@@ -2934,7 +2920,7 @@
           <w:lang w:eastAsia="zh-CN"/>
         </w:rPr>
       </w:pPr>
-      <w:hyperlink w:anchor="_Toc106533983" w:history="1">
+      <w:hyperlink w:anchor="_Toc106624747" w:history="1">
         <w:r>
           <w:rPr>
             <w:rStyle w:val="Hyperlink"/>
@@ -2952,6 +2938,8 @@
         <w:r>
           <w:rPr>
             <w:rStyle w:val="Hyperlink"/>
+            <w:i/>
+            <w:iCs/>
           </w:rPr>
           <w:t>Communication</w:t>
         </w:r>
@@ -2971,7 +2959,7 @@
           <w:rPr>
             <w:webHidden/>
           </w:rPr>
-          <w:instrText xml:space="preserve"> PAGEREF _Toc106533983 \h </w:instrText>
+          <w:instrText xml:space="preserve"> PAGEREF _Toc106624747 \h </w:instrText>
         </w:r>
         <w:r>
           <w:rPr>
@@ -2988,7 +2976,7 @@
           <w:rPr>
             <w:webHidden/>
           </w:rPr>
-          <w:t>18</w:t>
+          <w:t>17</w:t>
         </w:r>
         <w:r>
           <w:rPr>
@@ -3011,7 +2999,7 @@
           <w:lang w:eastAsia="zh-CN"/>
         </w:rPr>
       </w:pPr>
-      <w:hyperlink w:anchor="_Toc106533984" w:history="1">
+      <w:hyperlink w:anchor="_Toc106624748" w:history="1">
         <w:r>
           <w:rPr>
             <w:rStyle w:val="Hyperlink"/>
@@ -3029,8 +3017,24 @@
         <w:r>
           <w:rPr>
             <w:rStyle w:val="Hyperlink"/>
-          </w:rPr>
-          <w:t>Quick Planning &amp; Modelling Quick Design</w:t>
+            <w:i/>
+            <w:iCs/>
+          </w:rPr>
+          <w:t>Quick Planning &amp; Modelling Quick</w:t>
+        </w:r>
+        <w:r>
+          <w:rPr>
+            <w:rStyle w:val="Hyperlink"/>
+          </w:rPr>
+          <w:t xml:space="preserve"> </w:t>
+        </w:r>
+        <w:r>
+          <w:rPr>
+            <w:rStyle w:val="Hyperlink"/>
+            <w:i/>
+            <w:iCs/>
+          </w:rPr>
+          <w:t>Design</w:t>
         </w:r>
         <w:r>
           <w:rPr>
@@ -3048,7 +3052,7 @@
           <w:rPr>
             <w:webHidden/>
           </w:rPr>
-          <w:instrText xml:space="preserve"> PAGEREF _Toc106533984 \h </w:instrText>
+          <w:instrText xml:space="preserve"> PAGEREF _Toc106624748 \h </w:instrText>
         </w:r>
         <w:r>
           <w:rPr>
@@ -3065,7 +3069,7 @@
           <w:rPr>
             <w:webHidden/>
           </w:rPr>
-          <w:t>18</w:t>
+          <w:t>17</w:t>
         </w:r>
         <w:r>
           <w:rPr>
@@ -3088,7 +3092,7 @@
           <w:lang w:eastAsia="zh-CN"/>
         </w:rPr>
       </w:pPr>
-      <w:hyperlink w:anchor="_Toc106533985" w:history="1">
+      <w:hyperlink w:anchor="_Toc106624749" w:history="1">
         <w:r>
           <w:rPr>
             <w:rStyle w:val="Hyperlink"/>
@@ -3106,15 +3110,35 @@
         <w:r>
           <w:rPr>
             <w:rStyle w:val="Hyperlink"/>
+            <w:i/>
+            <w:iCs/>
           </w:rPr>
           <w:t xml:space="preserve">Construction </w:t>
+        </w:r>
+        <w:r>
+          <w:rPr>
+            <w:rStyle w:val="Hyperlink"/>
+            <w:i/>
+            <w:iCs/>
+            <w:highlight w:val="yellow"/>
+          </w:rPr>
+          <w:t>of</w:t>
         </w:r>
         <w:r>
           <w:rPr>
             <w:rStyle w:val="Hyperlink"/>
             <w:highlight w:val="yellow"/>
           </w:rPr>
-          <w:t>of Prototype</w:t>
+          <w:t xml:space="preserve"> </w:t>
+        </w:r>
+        <w:r>
+          <w:rPr>
+            <w:rStyle w:val="Hyperlink"/>
+            <w:i/>
+            <w:iCs/>
+            <w:highlight w:val="yellow"/>
+          </w:rPr>
+          <w:t>Prototype</w:t>
         </w:r>
         <w:r>
           <w:rPr>
@@ -3132,7 +3156,7 @@
           <w:rPr>
             <w:webHidden/>
           </w:rPr>
-          <w:instrText xml:space="preserve"> PAGEREF _Toc106533985 \h </w:instrText>
+          <w:instrText xml:space="preserve"> PAGEREF _Toc106624749 \h </w:instrText>
         </w:r>
         <w:r>
           <w:rPr>
@@ -3149,7 +3173,7 @@
           <w:rPr>
             <w:webHidden/>
           </w:rPr>
-          <w:t>18</w:t>
+          <w:t>17</w:t>
         </w:r>
         <w:r>
           <w:rPr>
@@ -3172,7 +3196,7 @@
           <w:lang w:eastAsia="zh-CN"/>
         </w:rPr>
       </w:pPr>
-      <w:hyperlink w:anchor="_Toc106533986" w:history="1">
+      <w:hyperlink w:anchor="_Toc106624750" w:history="1">
         <w:r>
           <w:rPr>
             <w:rStyle w:val="Hyperlink"/>
@@ -3190,8 +3214,24 @@
         <w:r>
           <w:rPr>
             <w:rStyle w:val="Hyperlink"/>
-          </w:rPr>
-          <w:t>Deployment, Delivery &amp; Feedback</w:t>
+            <w:i/>
+            <w:iCs/>
+          </w:rPr>
+          <w:t>Deployment, Delivery &amp;</w:t>
+        </w:r>
+        <w:r>
+          <w:rPr>
+            <w:rStyle w:val="Hyperlink"/>
+          </w:rPr>
+          <w:t xml:space="preserve"> </w:t>
+        </w:r>
+        <w:r>
+          <w:rPr>
+            <w:rStyle w:val="Hyperlink"/>
+            <w:i/>
+            <w:iCs/>
+          </w:rPr>
+          <w:t>Feedback</w:t>
         </w:r>
         <w:r>
           <w:rPr>
@@ -3209,7 +3249,7 @@
           <w:rPr>
             <w:webHidden/>
           </w:rPr>
-          <w:instrText xml:space="preserve"> PAGEREF _Toc106533986 \h </w:instrText>
+          <w:instrText xml:space="preserve"> PAGEREF _Toc106624750 \h </w:instrText>
         </w:r>
         <w:r>
           <w:rPr>
@@ -3226,7 +3266,7 @@
           <w:rPr>
             <w:webHidden/>
           </w:rPr>
-          <w:t>18</w:t>
+          <w:t>17</w:t>
         </w:r>
         <w:r>
           <w:rPr>
@@ -3249,7 +3289,7 @@
           <w:lang w:eastAsia="zh-CN"/>
         </w:rPr>
       </w:pPr>
-      <w:hyperlink w:anchor="_Toc106533987" w:history="1">
+      <w:hyperlink w:anchor="_Toc106624751" w:history="1">
         <w:r>
           <w:rPr>
             <w:rStyle w:val="Hyperlink"/>
@@ -3286,7 +3326,7 @@
           <w:rPr>
             <w:webHidden/>
           </w:rPr>
-          <w:instrText xml:space="preserve"> PAGEREF _Toc106533987 \h </w:instrText>
+          <w:instrText xml:space="preserve"> PAGEREF _Toc106624751 \h </w:instrText>
         </w:r>
         <w:r>
           <w:rPr>
@@ -3326,7 +3366,7 @@
           <w:lang w:eastAsia="zh-CN"/>
         </w:rPr>
       </w:pPr>
-      <w:hyperlink w:anchor="_Toc106533988" w:history="1">
+      <w:hyperlink w:anchor="_Toc106624752" w:history="1">
         <w:r>
           <w:rPr>
             <w:rStyle w:val="Hyperlink"/>
@@ -3363,7 +3403,7 @@
           <w:rPr>
             <w:webHidden/>
           </w:rPr>
-          <w:instrText xml:space="preserve"> PAGEREF _Toc106533988 \h </w:instrText>
+          <w:instrText xml:space="preserve"> PAGEREF _Toc106624752 \h </w:instrText>
         </w:r>
         <w:r>
           <w:rPr>
@@ -3380,7 +3420,7 @@
           <w:rPr>
             <w:webHidden/>
           </w:rPr>
-          <w:t>19</w:t>
+          <w:t>18</w:t>
         </w:r>
         <w:r>
           <w:rPr>
@@ -3403,7 +3443,7 @@
           <w:lang w:eastAsia="zh-CN"/>
         </w:rPr>
       </w:pPr>
-      <w:hyperlink w:anchor="_Toc106533989" w:history="1">
+      <w:hyperlink w:anchor="_Toc106624753" w:history="1">
         <w:r>
           <w:rPr>
             <w:rStyle w:val="Hyperlink"/>
@@ -3440,7 +3480,7 @@
           <w:rPr>
             <w:webHidden/>
           </w:rPr>
-          <w:instrText xml:space="preserve"> PAGEREF _Toc106533989 \h </w:instrText>
+          <w:instrText xml:space="preserve"> PAGEREF _Toc106624753 \h </w:instrText>
         </w:r>
         <w:r>
           <w:rPr>
@@ -3480,11 +3520,10 @@
           <w:lang w:eastAsia="zh-CN"/>
         </w:rPr>
       </w:pPr>
-      <w:hyperlink w:anchor="_Toc106533990" w:history="1">
+      <w:hyperlink w:anchor="_Toc106624754" w:history="1">
         <w:r>
           <w:rPr>
             <w:rStyle w:val="Hyperlink"/>
-            <w:highlight w:val="yellow"/>
           </w:rPr>
           <w:t>III.6</w:t>
         </w:r>
@@ -3499,7 +3538,6 @@
         <w:r>
           <w:rPr>
             <w:rStyle w:val="Hyperlink"/>
-            <w:highlight w:val="yellow"/>
           </w:rPr>
           <w:t>Alasan Pemilihan Metode</w:t>
         </w:r>
@@ -3519,7 +3557,7 @@
           <w:rPr>
             <w:webHidden/>
           </w:rPr>
-          <w:instrText xml:space="preserve"> PAGEREF _Toc106533990 \h </w:instrText>
+          <w:instrText xml:space="preserve"> PAGEREF _Toc106624754 \h </w:instrText>
         </w:r>
         <w:r>
           <w:rPr>
@@ -3536,7 +3574,7 @@
           <w:rPr>
             <w:webHidden/>
           </w:rPr>
-          <w:t>20</w:t>
+          <w:t>19</w:t>
         </w:r>
         <w:r>
           <w:rPr>
@@ -3559,7 +3597,7 @@
           <w:lang w:eastAsia="zh-CN"/>
         </w:rPr>
       </w:pPr>
-      <w:hyperlink w:anchor="_Toc106533991" w:history="1">
+      <w:hyperlink w:anchor="_Toc106624755" w:history="1">
         <w:r>
           <w:rPr>
             <w:rStyle w:val="Hyperlink"/>
@@ -3596,7 +3634,7 @@
           <w:rPr>
             <w:webHidden/>
           </w:rPr>
-          <w:instrText xml:space="preserve"> PAGEREF _Toc106533991 \h </w:instrText>
+          <w:instrText xml:space="preserve"> PAGEREF _Toc106624755 \h </w:instrText>
         </w:r>
         <w:r>
           <w:rPr>
@@ -3613,7 +3651,7 @@
           <w:rPr>
             <w:webHidden/>
           </w:rPr>
-          <w:t>20</w:t>
+          <w:t>19</w:t>
         </w:r>
         <w:r>
           <w:rPr>
@@ -3636,7 +3674,7 @@
           <w:lang w:eastAsia="zh-CN"/>
         </w:rPr>
       </w:pPr>
-      <w:hyperlink w:anchor="_Toc106533992" w:history="1">
+      <w:hyperlink w:anchor="_Toc106624756" w:history="1">
         <w:r>
           <w:rPr>
             <w:rStyle w:val="Hyperlink"/>
@@ -3655,19 +3693,7 @@
           <w:rPr>
             <w:rStyle w:val="Hyperlink"/>
           </w:rPr>
-          <w:t>Analisis dan</w:t>
-        </w:r>
-        <w:r>
-          <w:rPr>
-            <w:rStyle w:val="Hyperlink"/>
-          </w:rPr>
-          <w:t xml:space="preserve"> </w:t>
-        </w:r>
-        <w:r>
-          <w:rPr>
-            <w:rStyle w:val="Hyperlink"/>
-          </w:rPr>
-          <w:t>Perancangan</w:t>
+          <w:t>Analisis dan Perancangan</w:t>
         </w:r>
         <w:r>
           <w:rPr>
@@ -3685,7 +3711,7 @@
           <w:rPr>
             <w:webHidden/>
           </w:rPr>
-          <w:instrText xml:space="preserve"> PAGEREF _Toc106533992 \h </w:instrText>
+          <w:instrText xml:space="preserve"> PAGEREF _Toc106624756 \h </w:instrText>
         </w:r>
         <w:r>
           <w:rPr>
@@ -3702,7 +3728,7 @@
           <w:rPr>
             <w:webHidden/>
           </w:rPr>
-          <w:t>22</w:t>
+          <w:t>21</w:t>
         </w:r>
         <w:r>
           <w:rPr>
@@ -3725,7 +3751,7 @@
           <w:lang w:eastAsia="zh-CN"/>
         </w:rPr>
       </w:pPr>
-      <w:hyperlink w:anchor="_Toc106533993" w:history="1">
+      <w:hyperlink w:anchor="_Toc106624757" w:history="1">
         <w:r>
           <w:rPr>
             <w:rStyle w:val="Hyperlink"/>
@@ -3762,7 +3788,7 @@
           <w:rPr>
             <w:webHidden/>
           </w:rPr>
-          <w:instrText xml:space="preserve"> PAGEREF _Toc106533993 \h </w:instrText>
+          <w:instrText xml:space="preserve"> PAGEREF _Toc106624757 \h </w:instrText>
         </w:r>
         <w:r>
           <w:rPr>
@@ -3779,7 +3805,7 @@
           <w:rPr>
             <w:webHidden/>
           </w:rPr>
-          <w:t>22</w:t>
+          <w:t>21</w:t>
         </w:r>
         <w:r>
           <w:rPr>
@@ -3802,7 +3828,7 @@
           <w:lang w:eastAsia="zh-CN"/>
         </w:rPr>
       </w:pPr>
-      <w:hyperlink w:anchor="_Toc106533994" w:history="1">
+      <w:hyperlink w:anchor="_Toc106624758" w:history="1">
         <w:r>
           <w:rPr>
             <w:rStyle w:val="Hyperlink"/>
@@ -3839,7 +3865,7 @@
           <w:rPr>
             <w:webHidden/>
           </w:rPr>
-          <w:instrText xml:space="preserve"> PAGEREF _Toc106533994 \h </w:instrText>
+          <w:instrText xml:space="preserve"> PAGEREF _Toc106624758 \h </w:instrText>
         </w:r>
         <w:r>
           <w:rPr>
@@ -3856,7 +3882,7 @@
           <w:rPr>
             <w:webHidden/>
           </w:rPr>
-          <w:t>22</w:t>
+          <w:t>21</w:t>
         </w:r>
         <w:r>
           <w:rPr>
@@ -3879,10 +3905,11 @@
           <w:lang w:eastAsia="zh-CN"/>
         </w:rPr>
       </w:pPr>
-      <w:hyperlink w:anchor="_Toc106533995" w:history="1">
+      <w:hyperlink w:anchor="_Toc106624759" w:history="1">
         <w:r>
           <w:rPr>
             <w:rStyle w:val="Hyperlink"/>
+            <w:lang w:val="en-US"/>
           </w:rPr>
           <w:t>IV.1.1.1</w:t>
         </w:r>
@@ -3902,6 +3929,13 @@
         </w:r>
         <w:r>
           <w:rPr>
+            <w:rStyle w:val="Hyperlink"/>
+            <w:lang w:val="en-US"/>
+          </w:rPr>
+          <w:t xml:space="preserve"> Staff Admin</w:t>
+        </w:r>
+        <w:r>
+          <w:rPr>
             <w:webHidden/>
           </w:rPr>
           <w:tab/>
@@ -3916,7 +3950,7 @@
           <w:rPr>
             <w:webHidden/>
           </w:rPr>
-          <w:instrText xml:space="preserve"> PAGEREF _Toc106533995 \h </w:instrText>
+          <w:instrText xml:space="preserve"> PAGEREF _Toc106624759 \h </w:instrText>
         </w:r>
         <w:r>
           <w:rPr>
@@ -3933,7 +3967,7 @@
           <w:rPr>
             <w:webHidden/>
           </w:rPr>
-          <w:t>22</w:t>
+          <w:t>21</w:t>
         </w:r>
         <w:r>
           <w:rPr>
@@ -3956,7 +3990,7 @@
           <w:lang w:eastAsia="zh-CN"/>
         </w:rPr>
       </w:pPr>
-      <w:hyperlink w:anchor="_Toc106533996" w:history="1">
+      <w:hyperlink w:anchor="_Toc106624760" w:history="1">
         <w:r>
           <w:rPr>
             <w:rStyle w:val="Hyperlink"/>
@@ -3993,7 +4027,7 @@
           <w:rPr>
             <w:webHidden/>
           </w:rPr>
-          <w:instrText xml:space="preserve"> PAGEREF _Toc106533996 \h </w:instrText>
+          <w:instrText xml:space="preserve"> PAGEREF _Toc106624760 \h </w:instrText>
         </w:r>
         <w:r>
           <w:rPr>
@@ -4033,7 +4067,7 @@
           <w:lang w:eastAsia="zh-CN"/>
         </w:rPr>
       </w:pPr>
-      <w:hyperlink w:anchor="_Toc106533997" w:history="1">
+      <w:hyperlink w:anchor="_Toc106624761" w:history="1">
         <w:r>
           <w:rPr>
             <w:rStyle w:val="Hyperlink"/>
@@ -4070,7 +4104,7 @@
           <w:rPr>
             <w:webHidden/>
           </w:rPr>
-          <w:instrText xml:space="preserve"> PAGEREF _Toc106533997 \h </w:instrText>
+          <w:instrText xml:space="preserve"> PAGEREF _Toc106624761 \h </w:instrText>
         </w:r>
         <w:r>
           <w:rPr>
@@ -4110,7 +4144,7 @@
           <w:lang w:eastAsia="zh-CN"/>
         </w:rPr>
       </w:pPr>
-      <w:hyperlink w:anchor="_Toc106533998" w:history="1">
+      <w:hyperlink w:anchor="_Toc106624762" w:history="1">
         <w:r>
           <w:rPr>
             <w:rStyle w:val="Hyperlink"/>
@@ -4147,7 +4181,7 @@
           <w:rPr>
             <w:webHidden/>
           </w:rPr>
-          <w:instrText xml:space="preserve"> PAGEREF _Toc106533998 \h </w:instrText>
+          <w:instrText xml:space="preserve"> PAGEREF _Toc106624762 \h </w:instrText>
         </w:r>
         <w:r>
           <w:rPr>
@@ -4187,7 +4221,7 @@
           <w:lang w:eastAsia="zh-CN"/>
         </w:rPr>
       </w:pPr>
-      <w:hyperlink w:anchor="_Toc106533999" w:history="1">
+      <w:hyperlink w:anchor="_Toc106624763" w:history="1">
         <w:r>
           <w:rPr>
             <w:rStyle w:val="Hyperlink"/>
@@ -4224,7 +4258,7 @@
           <w:rPr>
             <w:webHidden/>
           </w:rPr>
-          <w:instrText xml:space="preserve"> PAGEREF _Toc106533999 \h </w:instrText>
+          <w:instrText xml:space="preserve"> PAGEREF _Toc106624763 \h </w:instrText>
         </w:r>
         <w:r>
           <w:rPr>
@@ -4264,7 +4298,7 @@
           <w:lang w:eastAsia="zh-CN"/>
         </w:rPr>
       </w:pPr>
-      <w:hyperlink w:anchor="_Toc106534000" w:history="1">
+      <w:hyperlink w:anchor="_Toc106624764" w:history="1">
         <w:r>
           <w:rPr>
             <w:rStyle w:val="Hyperlink"/>
@@ -4301,7 +4335,7 @@
           <w:rPr>
             <w:webHidden/>
           </w:rPr>
-          <w:instrText xml:space="preserve"> PAGEREF _Toc106534000 \h </w:instrText>
+          <w:instrText xml:space="preserve"> PAGEREF _Toc106624764 \h </w:instrText>
         </w:r>
         <w:r>
           <w:rPr>
@@ -4341,7 +4375,7 @@
           <w:lang w:eastAsia="zh-CN"/>
         </w:rPr>
       </w:pPr>
-      <w:hyperlink w:anchor="_Toc106534001" w:history="1">
+      <w:hyperlink w:anchor="_Toc106624765" w:history="1">
         <w:r>
           <w:rPr>
             <w:rStyle w:val="Hyperlink"/>
@@ -4378,7 +4412,7 @@
           <w:rPr>
             <w:webHidden/>
           </w:rPr>
-          <w:instrText xml:space="preserve"> PAGEREF _Toc106534001 \h </w:instrText>
+          <w:instrText xml:space="preserve"> PAGEREF _Toc106624765 \h </w:instrText>
         </w:r>
         <w:r>
           <w:rPr>
@@ -4417,7 +4451,7 @@
           <w:lang w:eastAsia="zh-CN"/>
         </w:rPr>
       </w:pPr>
-      <w:hyperlink w:anchor="_Toc106534002" w:history="1">
+      <w:hyperlink w:anchor="_Toc106624766" w:history="1">
         <w:r>
           <w:rPr>
             <w:rStyle w:val="Hyperlink"/>
@@ -4440,7 +4474,7 @@
           <w:rPr>
             <w:webHidden/>
           </w:rPr>
-          <w:instrText xml:space="preserve"> PAGEREF _Toc106534002 \h </w:instrText>
+          <w:instrText xml:space="preserve"> PAGEREF _Toc106624766 \h </w:instrText>
         </w:r>
         <w:r>
           <w:rPr>
@@ -4490,7 +4524,7 @@
           <w:lang w:eastAsia="x-none"/>
         </w:rPr>
       </w:pPr>
-      <w:bookmarkStart w:id="2" w:name="_Toc404168527"/>
+      <w:bookmarkStart w:id="5" w:name="_Toc404168527"/>
       <w:r>
         <w:br w:type="page"/>
       </w:r>
@@ -4502,7 +4536,7 @@
           <w:lang w:val="id-ID"/>
         </w:rPr>
       </w:pPr>
-      <w:bookmarkStart w:id="3" w:name="_Toc106533951"/>
+      <w:bookmarkStart w:id="6" w:name="_Toc106624715"/>
       <w:r>
         <w:rPr>
           <w:lang w:val="id-ID"/>
@@ -4510,8 +4544,8 @@
         <w:lastRenderedPageBreak/>
         <w:t>Daftar Gambar</w:t>
       </w:r>
-      <w:bookmarkEnd w:id="2"/>
-      <w:bookmarkEnd w:id="3"/>
+      <w:bookmarkEnd w:id="5"/>
+      <w:bookmarkEnd w:id="6"/>
     </w:p>
     <w:p>
       <w:pPr>
@@ -4806,8 +4840,8 @@
           <w:lang w:val="id-ID"/>
         </w:rPr>
       </w:pPr>
-      <w:bookmarkStart w:id="4" w:name="_Toc404168528"/>
-      <w:bookmarkStart w:id="5" w:name="_Toc106533952"/>
+      <w:bookmarkStart w:id="7" w:name="_Toc404168528"/>
+      <w:bookmarkStart w:id="8" w:name="_Toc106624716"/>
       <w:r>
         <w:rPr>
           <w:lang w:val="id-ID"/>
@@ -4815,8 +4849,8 @@
         <w:lastRenderedPageBreak/>
         <w:t>Daftar Tabel</w:t>
       </w:r>
-      <w:bookmarkEnd w:id="4"/>
-      <w:bookmarkEnd w:id="5"/>
+      <w:bookmarkEnd w:id="7"/>
+      <w:bookmarkEnd w:id="8"/>
     </w:p>
     <w:p>
       <w:pPr>
@@ -5295,8 +5329,8 @@
           <w:lang w:val="id-ID"/>
         </w:rPr>
       </w:pPr>
-      <w:bookmarkStart w:id="6" w:name="_Toc404168529"/>
-      <w:bookmarkStart w:id="7" w:name="_Toc106533953"/>
+      <w:bookmarkStart w:id="9" w:name="_Toc404168529"/>
+      <w:bookmarkStart w:id="10" w:name="_Toc106624717"/>
       <w:r>
         <w:rPr>
           <w:lang w:val="id-ID"/>
@@ -5304,8 +5338,8 @@
         <w:lastRenderedPageBreak/>
         <w:t>Daftar Lampiran</w:t>
       </w:r>
-      <w:bookmarkEnd w:id="6"/>
-      <w:bookmarkEnd w:id="7"/>
+      <w:bookmarkEnd w:id="9"/>
+      <w:bookmarkEnd w:id="10"/>
     </w:p>
     <w:p>
       <w:pPr>
@@ -5330,8 +5364,8 @@
           <w:lang w:val="id-ID"/>
         </w:rPr>
       </w:pPr>
-      <w:bookmarkStart w:id="8" w:name="_Toc404168531"/>
-      <w:bookmarkStart w:id="9" w:name="_Toc106533954"/>
+      <w:bookmarkStart w:id="11" w:name="_Toc404168531"/>
+      <w:bookmarkStart w:id="12" w:name="_Toc106624718"/>
       <w:r>
         <w:rPr>
           <w:lang w:val="id-ID"/>
@@ -5339,8 +5373,8 @@
         <w:lastRenderedPageBreak/>
         <w:t>Daftar Istilah</w:t>
       </w:r>
-      <w:bookmarkEnd w:id="8"/>
-      <w:bookmarkEnd w:id="9"/>
+      <w:bookmarkEnd w:id="11"/>
+      <w:bookmarkEnd w:id="12"/>
     </w:p>
     <w:tbl>
       <w:tblPr>
@@ -6672,7 +6706,7 @@
           <w:lang w:val="id-ID"/>
         </w:rPr>
       </w:pPr>
-      <w:bookmarkStart w:id="10" w:name="_Toc106533955"/>
+      <w:bookmarkStart w:id="13" w:name="_Toc106624719"/>
       <w:r>
         <w:rPr>
           <w:lang w:val="id-ID"/>
@@ -6680,7 +6714,7 @@
         <w:lastRenderedPageBreak/>
         <w:t>Pendahuluan</w:t>
       </w:r>
-      <w:bookmarkEnd w:id="10"/>
+      <w:bookmarkEnd w:id="13"/>
     </w:p>
     <w:p>
       <w:pPr>
@@ -6690,26 +6724,26 @@
           <w:lang w:val="id-ID"/>
         </w:rPr>
       </w:pPr>
-      <w:bookmarkStart w:id="11" w:name="_Toc404168533"/>
-      <w:bookmarkStart w:id="12" w:name="_Toc106533956"/>
-      <w:bookmarkStart w:id="13" w:name="_Hlk85414104"/>
+      <w:bookmarkStart w:id="14" w:name="_Toc404168533"/>
+      <w:bookmarkStart w:id="15" w:name="_Toc106624720"/>
+      <w:bookmarkStart w:id="16" w:name="_Hlk85414104"/>
       <w:r>
         <w:rPr>
           <w:lang w:val="id-ID"/>
         </w:rPr>
         <w:t>Latar Belakang</w:t>
       </w:r>
-      <w:bookmarkEnd w:id="11"/>
-      <w:bookmarkEnd w:id="12"/>
+      <w:bookmarkEnd w:id="14"/>
+      <w:bookmarkEnd w:id="15"/>
       <w:r>
         <w:rPr>
           <w:lang w:val="id-ID"/>
         </w:rPr>
         <w:t xml:space="preserve"> </w:t>
       </w:r>
-      <w:bookmarkStart w:id="14" w:name="_Toc384573406"/>
-    </w:p>
-    <w:bookmarkEnd w:id="13"/>
+      <w:bookmarkStart w:id="17" w:name="_Toc384573406"/>
+    </w:p>
+    <w:bookmarkEnd w:id="16"/>
     <w:p>
       <w:pPr>
         <w:rPr>
@@ -6842,8 +6876,8 @@
           <w:lang w:val="id-ID"/>
         </w:rPr>
       </w:pPr>
-      <w:bookmarkStart w:id="15" w:name="_Toc404168534"/>
-      <w:bookmarkStart w:id="16" w:name="_Toc106533957"/>
+      <w:bookmarkStart w:id="18" w:name="_Toc404168534"/>
+      <w:bookmarkStart w:id="19" w:name="_Toc106624721"/>
       <w:r>
         <w:rPr>
           <w:lang w:val="id-ID"/>
@@ -6851,15 +6885,15 @@
         <w:lastRenderedPageBreak/>
         <w:t>Perumusan Masalah</w:t>
       </w:r>
-      <w:bookmarkEnd w:id="15"/>
-      <w:bookmarkEnd w:id="16"/>
+      <w:bookmarkEnd w:id="18"/>
+      <w:bookmarkEnd w:id="19"/>
       <w:r>
         <w:rPr>
           <w:lang w:val="id-ID"/>
         </w:rPr>
         <w:t xml:space="preserve"> </w:t>
       </w:r>
-      <w:bookmarkEnd w:id="14"/>
+      <w:bookmarkEnd w:id="17"/>
     </w:p>
     <w:p>
       <w:pPr>
@@ -6919,8 +6953,8 @@
         </w:numPr>
         <w:ind w:left="567" w:hanging="76"/>
       </w:pPr>
-      <w:bookmarkStart w:id="17" w:name="_Toc404168535"/>
-      <w:bookmarkStart w:id="18" w:name="_Toc384573408"/>
+      <w:bookmarkStart w:id="20" w:name="_Toc404168535"/>
+      <w:bookmarkStart w:id="21" w:name="_Toc384573408"/>
       <w:r>
         <w:rPr>
           <w:rFonts w:asciiTheme="majorBidi" w:hAnsiTheme="majorBidi" w:cstheme="majorBidi"/>
@@ -6937,15 +6971,15 @@
           <w:lang w:val="id-ID"/>
         </w:rPr>
       </w:pPr>
-      <w:bookmarkStart w:id="19" w:name="_Toc106533958"/>
+      <w:bookmarkStart w:id="22" w:name="_Toc106624722"/>
       <w:r>
         <w:rPr>
           <w:lang w:val="id-ID"/>
         </w:rPr>
         <w:t>Tujuan Penelitian</w:t>
       </w:r>
-      <w:bookmarkEnd w:id="17"/>
-      <w:bookmarkEnd w:id="19"/>
+      <w:bookmarkEnd w:id="20"/>
+      <w:bookmarkEnd w:id="22"/>
     </w:p>
     <w:p>
       <w:pPr>
@@ -7043,17 +7077,17 @@
           <w:lang w:val="id-ID"/>
         </w:rPr>
       </w:pPr>
-      <w:bookmarkStart w:id="20" w:name="_Toc404168536"/>
-      <w:bookmarkStart w:id="21" w:name="_Toc106533959"/>
+      <w:bookmarkStart w:id="23" w:name="_Toc404168536"/>
+      <w:bookmarkStart w:id="24" w:name="_Toc106624723"/>
       <w:r>
         <w:rPr>
           <w:lang w:val="id-ID"/>
         </w:rPr>
         <w:t>Batasan Penelitian</w:t>
       </w:r>
-      <w:bookmarkEnd w:id="18"/>
-      <w:bookmarkEnd w:id="20"/>
       <w:bookmarkEnd w:id="21"/>
+      <w:bookmarkEnd w:id="23"/>
+      <w:bookmarkEnd w:id="24"/>
     </w:p>
     <w:p>
       <w:pPr>
@@ -7215,81 +7249,8 @@
         </w:rPr>
         <w:t>Sistem yang dibangun fokus pada manajemen order untuk membantu memanajemen alat yang akan dipakai.</w:t>
       </w:r>
-      <w:bookmarkStart w:id="22" w:name="_Toc384573410"/>
-      <w:bookmarkStart w:id="23" w:name="_Toc404168537"/>
-    </w:p>
-    <w:p>
-      <w:pPr>
-        <w:numPr>
-          <w:ilvl w:val="0"/>
-          <w:numId w:val="4"/>
-        </w:numPr>
-        <w:ind w:left="709" w:hanging="142"/>
-        <w:contextualSpacing/>
-        <w:jc w:val="left"/>
-        <w:rPr>
-          <w:rFonts w:eastAsia="Times New Roman" w:cs="Times New Roman"/>
-          <w:b/>
-          <w:bCs/>
-          <w:iCs/>
-          <w:szCs w:val="28"/>
-          <w:lang w:eastAsia="x-none"/>
-        </w:rPr>
-      </w:pPr>
-      <w:r>
-        <w:rPr>
-          <w:rFonts w:eastAsia="DengXian" w:cs="Times New Roman"/>
-          <w:szCs w:val="24"/>
-          <w:lang w:eastAsia="zh-CN"/>
-        </w:rPr>
-        <w:t xml:space="preserve">Proses pada metode </w:t>
-      </w:r>
-      <w:r>
-        <w:rPr>
-          <w:rFonts w:eastAsia="DengXian" w:cs="Times New Roman"/>
-          <w:i/>
-          <w:iCs/>
-          <w:szCs w:val="24"/>
-          <w:lang w:val="en-US" w:eastAsia="zh-CN"/>
-        </w:rPr>
-        <w:t xml:space="preserve">prototyping model </w:t>
-      </w:r>
-      <w:r>
-        <w:rPr>
-          <w:rFonts w:eastAsia="DengXian" w:cs="Times New Roman"/>
-          <w:i/>
-          <w:iCs/>
-          <w:szCs w:val="24"/>
-          <w:lang w:eastAsia="zh-CN"/>
-        </w:rPr>
-        <w:t xml:space="preserve"> </w:t>
-      </w:r>
-      <w:r>
-        <w:rPr>
-          <w:rFonts w:eastAsia="DengXian" w:cs="Times New Roman"/>
-          <w:szCs w:val="24"/>
-          <w:lang w:eastAsia="zh-CN"/>
-        </w:rPr>
-        <w:t xml:space="preserve">hanya berfokus sampai tahap </w:t>
-      </w:r>
-      <w:r>
-        <w:rPr>
-          <w:rFonts w:eastAsia="DengXian" w:cs="Times New Roman"/>
-          <w:i/>
-          <w:iCs/>
-          <w:szCs w:val="24"/>
-          <w:lang w:eastAsia="zh-CN"/>
-        </w:rPr>
-        <w:t>testing</w:t>
-      </w:r>
-      <w:r>
-        <w:rPr>
-          <w:rFonts w:eastAsia="DengXian" w:cs="Times New Roman"/>
-          <w:szCs w:val="24"/>
-          <w:lang w:eastAsia="zh-CN"/>
-        </w:rPr>
-        <w:t xml:space="preserve">. </w:t>
-      </w:r>
+      <w:bookmarkStart w:id="25" w:name="_Toc384573410"/>
+      <w:bookmarkStart w:id="26" w:name="_Toc404168537"/>
     </w:p>
     <w:p>
       <w:pPr>
@@ -7299,7 +7260,7 @@
           <w:lang w:val="id-ID"/>
         </w:rPr>
       </w:pPr>
-      <w:bookmarkStart w:id="24" w:name="_Toc106533960"/>
+      <w:bookmarkStart w:id="27" w:name="_Toc106624724"/>
       <w:r>
         <w:rPr>
           <w:lang w:val="id-ID"/>
@@ -7307,9 +7268,9 @@
         <w:lastRenderedPageBreak/>
         <w:t>Manfaat Penelitian</w:t>
       </w:r>
-      <w:bookmarkEnd w:id="22"/>
-      <w:bookmarkEnd w:id="23"/>
-      <w:bookmarkEnd w:id="24"/>
+      <w:bookmarkEnd w:id="25"/>
+      <w:bookmarkEnd w:id="26"/>
+      <w:bookmarkEnd w:id="27"/>
     </w:p>
     <w:p>
       <w:pPr>
@@ -7361,8 +7322,8 @@
         </w:rPr>
         <w:t>Bagi penulis, penelitian ini bermanfaat untuk mengimplementasikan ilmu yang telah didapatkan selama perkuliahan agar dapat berguna bagi orang lain.</w:t>
       </w:r>
-      <w:bookmarkStart w:id="25" w:name="_Toc404168539"/>
-      <w:bookmarkStart w:id="26" w:name="_Toc409733045"/>
+      <w:bookmarkStart w:id="28" w:name="_Toc404168539"/>
+      <w:bookmarkStart w:id="29" w:name="_Toc409733045"/>
     </w:p>
     <w:p>
       <w:pPr>
@@ -7397,31 +7358,411 @@
           <w:lang w:val="id-ID"/>
         </w:rPr>
       </w:pPr>
-      <w:bookmarkStart w:id="27" w:name="_Toc106533961"/>
+      <w:bookmarkStart w:id="30" w:name="_Toc106624725"/>
       <w:r>
         <w:rPr>
           <w:lang w:val="id-ID"/>
         </w:rPr>
         <w:t>Sistematika Penulisan</w:t>
       </w:r>
-      <w:bookmarkEnd w:id="27"/>
-    </w:p>
-    <w:p>
-      <w:pPr>
-        <w:rPr>
-          <w:lang w:eastAsia="x-none"/>
-        </w:rPr>
-      </w:pPr>
-    </w:p>
-    <w:p>
-      <w:pPr>
-        <w:rPr>
-          <w:lang w:eastAsia="x-none"/>
-        </w:rPr>
-      </w:pPr>
-    </w:p>
-    <w:bookmarkEnd w:id="25"/>
-    <w:bookmarkEnd w:id="26"/>
+      <w:bookmarkEnd w:id="30"/>
+    </w:p>
+    <w:tbl>
+      <w:tblPr>
+        <w:tblStyle w:val="TableGrid"/>
+        <w:tblW w:w="0" w:type="auto"/>
+        <w:tblBorders>
+          <w:top w:val="none" w:sz="0" w:space="0" w:color="auto"/>
+          <w:left w:val="none" w:sz="0" w:space="0" w:color="auto"/>
+          <w:bottom w:val="none" w:sz="0" w:space="0" w:color="auto"/>
+          <w:right w:val="none" w:sz="0" w:space="0" w:color="auto"/>
+          <w:insideH w:val="none" w:sz="0" w:space="0" w:color="auto"/>
+          <w:insideV w:val="none" w:sz="0" w:space="0" w:color="auto"/>
+        </w:tblBorders>
+        <w:tblLook w:val="04A0" w:firstRow="1" w:lastRow="0" w:firstColumn="1" w:lastColumn="0" w:noHBand="0" w:noVBand="1"/>
+      </w:tblPr>
+      <w:tblGrid>
+        <w:gridCol w:w="1413"/>
+        <w:gridCol w:w="6374"/>
+      </w:tblGrid>
+      <w:tr>
+        <w:tc>
+          <w:tcPr>
+            <w:tcW w:w="1413" w:type="dxa"/>
+          </w:tcPr>
+          <w:p>
+            <w:pPr>
+              <w:rPr>
+                <w:b/>
+                <w:bCs/>
+                <w:lang w:eastAsia="x-none"/>
+              </w:rPr>
+            </w:pPr>
+            <w:r>
+              <w:rPr>
+                <w:b/>
+                <w:bCs/>
+                <w:lang w:eastAsia="x-none"/>
+              </w:rPr>
+              <w:t>BAB I</w:t>
+            </w:r>
+          </w:p>
+        </w:tc>
+        <w:tc>
+          <w:tcPr>
+            <w:tcW w:w="6374" w:type="dxa"/>
+          </w:tcPr>
+          <w:p>
+            <w:pPr>
+              <w:rPr>
+                <w:b/>
+                <w:bCs/>
+                <w:lang w:eastAsia="x-none"/>
+              </w:rPr>
+            </w:pPr>
+            <w:r>
+              <w:rPr>
+                <w:b/>
+                <w:bCs/>
+                <w:lang w:eastAsia="x-none"/>
+              </w:rPr>
+              <w:t>PENDAHULUAN</w:t>
+            </w:r>
+          </w:p>
+          <w:p>
+            <w:pPr>
+              <w:rPr>
+                <w:lang w:eastAsia="x-none"/>
+              </w:rPr>
+            </w:pPr>
+            <w:r>
+              <w:rPr>
+                <w:lang w:eastAsia="x-none"/>
+              </w:rPr>
+              <w:t xml:space="preserve">Pada bab ini </w:t>
+            </w:r>
+            <w:r>
+              <w:rPr>
+                <w:lang w:eastAsia="x-none"/>
+              </w:rPr>
+              <w:t xml:space="preserve">memuat </w:t>
+            </w:r>
+            <w:r>
+              <w:rPr>
+                <w:lang w:eastAsia="x-none"/>
+              </w:rPr>
+              <w:t>uraian latar belakang, perumusan masalah, tujuan penelitian, batasan penelitian manfaat penelitian dan sistematika penulisan.</w:t>
+            </w:r>
+          </w:p>
+          <w:p>
+            <w:pPr>
+              <w:rPr>
+                <w:lang w:eastAsia="x-none"/>
+              </w:rPr>
+            </w:pPr>
+          </w:p>
+        </w:tc>
+      </w:tr>
+      <w:tr>
+        <w:tc>
+          <w:tcPr>
+            <w:tcW w:w="1413" w:type="dxa"/>
+          </w:tcPr>
+          <w:p>
+            <w:pPr>
+              <w:rPr>
+                <w:b/>
+                <w:bCs/>
+                <w:lang w:eastAsia="x-none"/>
+              </w:rPr>
+            </w:pPr>
+            <w:r>
+              <w:rPr>
+                <w:b/>
+                <w:bCs/>
+                <w:lang w:eastAsia="x-none"/>
+              </w:rPr>
+              <w:t>BAB II</w:t>
+            </w:r>
+          </w:p>
+        </w:tc>
+        <w:tc>
+          <w:tcPr>
+            <w:tcW w:w="6374" w:type="dxa"/>
+          </w:tcPr>
+          <w:p>
+            <w:pPr>
+              <w:rPr>
+                <w:b/>
+                <w:bCs/>
+                <w:lang w:eastAsia="x-none"/>
+              </w:rPr>
+            </w:pPr>
+            <w:r>
+              <w:rPr>
+                <w:b/>
+                <w:bCs/>
+                <w:lang w:eastAsia="x-none"/>
+              </w:rPr>
+              <w:t>TINJAUAN PUSTAKA</w:t>
+            </w:r>
+          </w:p>
+          <w:p>
+            <w:pPr>
+              <w:rPr>
+                <w:lang w:eastAsia="x-none"/>
+              </w:rPr>
+            </w:pPr>
+            <w:r>
+              <w:rPr>
+                <w:lang w:eastAsia="x-none"/>
+              </w:rPr>
+              <w:t xml:space="preserve">Bab ini akan menjelaskan </w:t>
+            </w:r>
+            <w:r>
+              <w:rPr>
+                <w:lang w:eastAsia="x-none"/>
+              </w:rPr>
+              <w:t>teori-teori yang berkaitan dengan penelitian. Dalam bab ini juga berisi mengenai penelitian terdahulu serta alasan pemilihan kerangka kerja.</w:t>
+            </w:r>
+          </w:p>
+          <w:p>
+            <w:pPr>
+              <w:rPr>
+                <w:lang w:eastAsia="x-none"/>
+              </w:rPr>
+            </w:pPr>
+          </w:p>
+        </w:tc>
+      </w:tr>
+      <w:tr>
+        <w:tc>
+          <w:tcPr>
+            <w:tcW w:w="1413" w:type="dxa"/>
+          </w:tcPr>
+          <w:p>
+            <w:pPr>
+              <w:rPr>
+                <w:b/>
+                <w:bCs/>
+                <w:lang w:eastAsia="x-none"/>
+              </w:rPr>
+            </w:pPr>
+            <w:r>
+              <w:rPr>
+                <w:b/>
+                <w:bCs/>
+                <w:lang w:eastAsia="x-none"/>
+              </w:rPr>
+              <w:t>BAB III</w:t>
+            </w:r>
+          </w:p>
+        </w:tc>
+        <w:tc>
+          <w:tcPr>
+            <w:tcW w:w="6374" w:type="dxa"/>
+          </w:tcPr>
+          <w:p>
+            <w:pPr>
+              <w:rPr>
+                <w:b/>
+                <w:bCs/>
+                <w:lang w:eastAsia="x-none"/>
+              </w:rPr>
+            </w:pPr>
+            <w:r>
+              <w:rPr>
+                <w:b/>
+                <w:bCs/>
+                <w:lang w:eastAsia="x-none"/>
+              </w:rPr>
+              <w:t>METODE PENELITIAN</w:t>
+            </w:r>
+          </w:p>
+          <w:p>
+            <w:pPr>
+              <w:rPr>
+                <w:lang w:eastAsia="x-none"/>
+              </w:rPr>
+            </w:pPr>
+            <w:r>
+              <w:rPr>
+                <w:lang w:eastAsia="x-none"/>
+              </w:rPr>
+              <w:t>Dalam bab ini akan membahas penjelasan model konseptual, sistematika penyelesaian masalah, pengumpulan data, metode evaluasi dan alasan pemilihan metode.</w:t>
+            </w:r>
+          </w:p>
+          <w:p>
+            <w:pPr>
+              <w:rPr>
+                <w:b/>
+                <w:bCs/>
+                <w:lang w:eastAsia="x-none"/>
+              </w:rPr>
+            </w:pPr>
+          </w:p>
+        </w:tc>
+      </w:tr>
+      <w:tr>
+        <w:tc>
+          <w:tcPr>
+            <w:tcW w:w="1413" w:type="dxa"/>
+          </w:tcPr>
+          <w:p>
+            <w:pPr>
+              <w:rPr>
+                <w:b/>
+                <w:bCs/>
+                <w:lang w:eastAsia="x-none"/>
+              </w:rPr>
+            </w:pPr>
+            <w:r>
+              <w:rPr>
+                <w:b/>
+                <w:bCs/>
+                <w:lang w:eastAsia="x-none"/>
+              </w:rPr>
+              <w:t>BAB IV</w:t>
+            </w:r>
+          </w:p>
+        </w:tc>
+        <w:tc>
+          <w:tcPr>
+            <w:tcW w:w="6374" w:type="dxa"/>
+          </w:tcPr>
+          <w:p>
+            <w:pPr>
+              <w:rPr>
+                <w:b/>
+                <w:bCs/>
+                <w:lang w:eastAsia="x-none"/>
+              </w:rPr>
+            </w:pPr>
+            <w:r>
+              <w:rPr>
+                <w:b/>
+                <w:bCs/>
+                <w:lang w:eastAsia="x-none"/>
+              </w:rPr>
+              <w:t>ANALISIS DAN PERANCANGAN</w:t>
+            </w:r>
+          </w:p>
+          <w:p>
+            <w:pPr>
+              <w:rPr>
+                <w:b/>
+                <w:bCs/>
+                <w:lang w:eastAsia="x-none"/>
+              </w:rPr>
+            </w:pPr>
+          </w:p>
+          <w:p>
+            <w:pPr>
+              <w:rPr>
+                <w:b/>
+                <w:bCs/>
+                <w:lang w:eastAsia="x-none"/>
+              </w:rPr>
+            </w:pPr>
+          </w:p>
+        </w:tc>
+      </w:tr>
+      <w:tr>
+        <w:tc>
+          <w:tcPr>
+            <w:tcW w:w="1413" w:type="dxa"/>
+          </w:tcPr>
+          <w:p>
+            <w:pPr>
+              <w:rPr>
+                <w:b/>
+                <w:bCs/>
+                <w:lang w:eastAsia="x-none"/>
+              </w:rPr>
+            </w:pPr>
+            <w:r>
+              <w:rPr>
+                <w:b/>
+                <w:bCs/>
+                <w:lang w:eastAsia="x-none"/>
+              </w:rPr>
+              <w:lastRenderedPageBreak/>
+              <w:t>BAB V</w:t>
+            </w:r>
+          </w:p>
+        </w:tc>
+        <w:tc>
+          <w:tcPr>
+            <w:tcW w:w="6374" w:type="dxa"/>
+          </w:tcPr>
+          <w:p>
+            <w:pPr>
+              <w:rPr>
+                <w:b/>
+                <w:bCs/>
+                <w:lang w:eastAsia="x-none"/>
+              </w:rPr>
+            </w:pPr>
+          </w:p>
+        </w:tc>
+      </w:tr>
+      <w:tr>
+        <w:tc>
+          <w:tcPr>
+            <w:tcW w:w="1413" w:type="dxa"/>
+          </w:tcPr>
+          <w:p>
+            <w:pPr>
+              <w:rPr>
+                <w:lang w:eastAsia="x-none"/>
+              </w:rPr>
+            </w:pPr>
+          </w:p>
+        </w:tc>
+        <w:tc>
+          <w:tcPr>
+            <w:tcW w:w="6374" w:type="dxa"/>
+          </w:tcPr>
+          <w:p>
+            <w:pPr>
+              <w:rPr>
+                <w:lang w:eastAsia="x-none"/>
+              </w:rPr>
+            </w:pPr>
+          </w:p>
+        </w:tc>
+      </w:tr>
+    </w:tbl>
+    <w:p>
+      <w:pPr>
+        <w:rPr>
+          <w:lang w:eastAsia="x-none"/>
+        </w:rPr>
+      </w:pPr>
+    </w:p>
+    <w:p>
+      <w:pPr>
+        <w:rPr>
+          <w:lang w:val="en-US" w:eastAsia="x-none"/>
+        </w:rPr>
+      </w:pPr>
+    </w:p>
+    <w:p>
+      <w:pPr>
+        <w:rPr>
+          <w:lang w:eastAsia="x-none"/>
+        </w:rPr>
+      </w:pPr>
+    </w:p>
+    <w:p>
+      <w:pPr>
+        <w:rPr>
+          <w:lang w:eastAsia="x-none"/>
+        </w:rPr>
+      </w:pPr>
+    </w:p>
+    <w:bookmarkEnd w:id="28"/>
+    <w:bookmarkEnd w:id="29"/>
     <w:p>
       <w:pPr>
         <w:spacing w:line="259" w:lineRule="auto"/>
@@ -7449,7 +7790,7 @@
           <w:lang w:val="id-ID"/>
         </w:rPr>
       </w:pPr>
-      <w:bookmarkStart w:id="28" w:name="_Toc106533962"/>
+      <w:bookmarkStart w:id="31" w:name="_Toc106624726"/>
       <w:r>
         <w:rPr>
           <w:lang w:val="id-ID"/>
@@ -7457,7 +7798,7 @@
         <w:lastRenderedPageBreak/>
         <w:t>Tinjauan Pustaka</w:t>
       </w:r>
-      <w:bookmarkEnd w:id="28"/>
+      <w:bookmarkEnd w:id="31"/>
     </w:p>
     <w:p>
       <w:pPr>
@@ -7467,14 +7808,14 @@
           <w:lang w:val="id-ID"/>
         </w:rPr>
       </w:pPr>
-      <w:bookmarkStart w:id="29" w:name="_Toc106533963"/>
+      <w:bookmarkStart w:id="32" w:name="_Toc106624727"/>
       <w:r>
         <w:rPr>
           <w:lang w:val="id-ID"/>
         </w:rPr>
         <w:t>Koperasi</w:t>
       </w:r>
-      <w:bookmarkEnd w:id="29"/>
+      <w:bookmarkEnd w:id="32"/>
     </w:p>
     <w:p>
       <w:r>
@@ -7492,7 +7833,7 @@
           <w:lang w:val="id-ID"/>
         </w:rPr>
       </w:pPr>
-      <w:bookmarkStart w:id="30" w:name="_Toc106530642"/>
+      <w:bookmarkStart w:id="33" w:name="_Toc106530642"/>
       <w:r>
         <w:rPr>
           <w:lang w:val="id-ID"/>
@@ -7578,7 +7919,7 @@
         </w:rPr>
         <w:t xml:space="preserve"> Partisipasi Anggota</w:t>
       </w:r>
-      <w:bookmarkEnd w:id="30"/>
+      <w:bookmarkEnd w:id="33"/>
     </w:p>
     <w:tbl>
       <w:tblPr>
@@ -8323,14 +8664,14 @@
           <w:lang w:val="id-ID"/>
         </w:rPr>
       </w:pPr>
-      <w:bookmarkStart w:id="31" w:name="_Toc106533964"/>
+      <w:bookmarkStart w:id="34" w:name="_Toc106624728"/>
       <w:r>
         <w:rPr>
           <w:lang w:val="id-ID"/>
         </w:rPr>
         <w:t>Koperasi Produsen</w:t>
       </w:r>
-      <w:bookmarkEnd w:id="31"/>
+      <w:bookmarkEnd w:id="34"/>
     </w:p>
     <w:p>
       <w:pPr>
@@ -8366,14 +8707,14 @@
           <w:lang w:val="id-ID"/>
         </w:rPr>
       </w:pPr>
-      <w:bookmarkStart w:id="32" w:name="_Toc106533965"/>
+      <w:bookmarkStart w:id="35" w:name="_Toc106624729"/>
       <w:r>
         <w:rPr>
           <w:lang w:val="id-ID"/>
         </w:rPr>
         <w:t>Koperasi Konsumen</w:t>
       </w:r>
-      <w:bookmarkEnd w:id="32"/>
+      <w:bookmarkEnd w:id="35"/>
     </w:p>
     <w:p>
       <w:pPr>
@@ -8410,14 +8751,14 @@
           <w:lang w:val="id-ID"/>
         </w:rPr>
       </w:pPr>
-      <w:bookmarkStart w:id="33" w:name="_Toc106533966"/>
+      <w:bookmarkStart w:id="36" w:name="_Toc106624730"/>
       <w:r>
         <w:rPr>
           <w:lang w:val="id-ID"/>
         </w:rPr>
         <w:t>Koperasi Simpan Pinjam</w:t>
       </w:r>
-      <w:bookmarkEnd w:id="33"/>
+      <w:bookmarkEnd w:id="36"/>
     </w:p>
     <w:p>
       <w:pPr>
@@ -8440,14 +8781,14 @@
           <w:lang w:val="id-ID"/>
         </w:rPr>
       </w:pPr>
-      <w:bookmarkStart w:id="34" w:name="_Toc106533967"/>
+      <w:bookmarkStart w:id="37" w:name="_Toc106624731"/>
       <w:r>
         <w:rPr>
           <w:lang w:val="id-ID"/>
         </w:rPr>
         <w:t>Koperasi Pemasaran</w:t>
       </w:r>
-      <w:bookmarkEnd w:id="34"/>
+      <w:bookmarkEnd w:id="37"/>
     </w:p>
     <w:p>
       <w:pPr>
@@ -8470,14 +8811,14 @@
           <w:lang w:val="id-ID"/>
         </w:rPr>
       </w:pPr>
-      <w:bookmarkStart w:id="35" w:name="_Toc106533968"/>
+      <w:bookmarkStart w:id="38" w:name="_Toc106624732"/>
       <w:r>
         <w:rPr>
           <w:lang w:val="id-ID"/>
         </w:rPr>
         <w:t>Koperasi Jasa</w:t>
       </w:r>
-      <w:bookmarkEnd w:id="35"/>
+      <w:bookmarkEnd w:id="38"/>
     </w:p>
     <w:p>
       <w:pPr>
@@ -8500,7 +8841,7 @@
           <w:lang w:val="id-ID"/>
         </w:rPr>
       </w:pPr>
-      <w:bookmarkStart w:id="36" w:name="_Toc106533969"/>
+      <w:bookmarkStart w:id="39" w:name="_Toc106624733"/>
       <w:r>
         <w:rPr>
           <w:lang w:val="id-ID"/>
@@ -8508,7 +8849,7 @@
         <w:lastRenderedPageBreak/>
         <w:t>Koperasi Tenaga Kerja Bongkar Muat (TKBM)</w:t>
       </w:r>
-      <w:bookmarkEnd w:id="36"/>
+      <w:bookmarkEnd w:id="39"/>
       <w:r>
         <w:rPr>
           <w:lang w:val="id-ID"/>
@@ -8549,14 +8890,14 @@
           <w:lang w:val="id-ID"/>
         </w:rPr>
       </w:pPr>
-      <w:bookmarkStart w:id="37" w:name="_Toc106533970"/>
+      <w:bookmarkStart w:id="40" w:name="_Toc106624734"/>
       <w:r>
         <w:rPr>
           <w:lang w:val="id-ID"/>
         </w:rPr>
         <w:t>HTML</w:t>
       </w:r>
-      <w:bookmarkEnd w:id="37"/>
+      <w:bookmarkEnd w:id="40"/>
     </w:p>
     <w:p>
       <w:pPr>
@@ -8718,7 +9059,7 @@
           <w:lang w:val="id-ID"/>
         </w:rPr>
       </w:pPr>
-      <w:bookmarkStart w:id="38" w:name="_Toc106533971"/>
+      <w:bookmarkStart w:id="41" w:name="_Toc106624735"/>
       <w:r>
         <w:rPr>
           <w:lang w:val="id-ID"/>
@@ -8726,7 +9067,7 @@
         <w:lastRenderedPageBreak/>
         <w:t>CSS</w:t>
       </w:r>
-      <w:bookmarkEnd w:id="38"/>
+      <w:bookmarkEnd w:id="41"/>
     </w:p>
     <w:p>
       <w:pPr>
@@ -8775,14 +9116,14 @@
           <w:lang w:val="id-ID"/>
         </w:rPr>
       </w:pPr>
-      <w:bookmarkStart w:id="39" w:name="_Toc106533972"/>
+      <w:bookmarkStart w:id="42" w:name="_Toc106624736"/>
       <w:r>
         <w:rPr>
           <w:lang w:val="id-ID"/>
         </w:rPr>
         <w:t>PHP</w:t>
       </w:r>
-      <w:bookmarkEnd w:id="39"/>
+      <w:bookmarkEnd w:id="42"/>
     </w:p>
     <w:p>
       <w:pPr>
@@ -9027,7 +9368,7 @@
           <w:lang w:val="id-ID"/>
         </w:rPr>
       </w:pPr>
-      <w:bookmarkStart w:id="40" w:name="_Toc106533973"/>
+      <w:bookmarkStart w:id="43" w:name="_Toc106624737"/>
       <w:r>
         <w:rPr>
           <w:lang w:val="id-ID"/>
@@ -9035,7 +9376,7 @@
         <w:lastRenderedPageBreak/>
         <w:t>JavaScript</w:t>
       </w:r>
-      <w:bookmarkEnd w:id="40"/>
+      <w:bookmarkEnd w:id="43"/>
     </w:p>
     <w:p>
       <w:pPr>
@@ -9182,14 +9523,14 @@
           <w:lang w:val="id-ID"/>
         </w:rPr>
       </w:pPr>
-      <w:bookmarkStart w:id="41" w:name="_Toc106533974"/>
+      <w:bookmarkStart w:id="44" w:name="_Toc106624738"/>
       <w:r>
         <w:rPr>
           <w:lang w:val="id-ID"/>
         </w:rPr>
         <w:t>Bootstrap</w:t>
       </w:r>
-      <w:bookmarkEnd w:id="41"/>
+      <w:bookmarkEnd w:id="44"/>
     </w:p>
     <w:p>
       <w:pPr>
@@ -9293,7 +9634,7 @@
           <w:lang w:val="id-ID"/>
         </w:rPr>
       </w:pPr>
-      <w:bookmarkStart w:id="42" w:name="_Toc106533975"/>
+      <w:bookmarkStart w:id="45" w:name="_Toc106624739"/>
       <w:r>
         <w:rPr>
           <w:lang w:val="id-ID"/>
@@ -9301,7 +9642,7 @@
         <w:lastRenderedPageBreak/>
         <w:t>MySQL</w:t>
       </w:r>
-      <w:bookmarkEnd w:id="42"/>
+      <w:bookmarkEnd w:id="45"/>
     </w:p>
     <w:p>
       <w:pPr>
@@ -9329,33 +9670,17 @@
         </w:rPr>
         <w:t xml:space="preserve"> web  Apache, PHP, dan MySQL secara manual. XAMPP diinstal dan dikonfigurasi secara otomatis, atau dikonfigurasi secara otomatis.</w:t>
       </w:r>
-    </w:p>
-    <w:p>
-      <w:pPr>
-        <w:rPr>
-          <w:lang w:eastAsia="x-none"/>
-        </w:rPr>
-      </w:pPr>
+      <w:r>
+        <w:rPr>
+          <w:lang w:val="en-US" w:eastAsia="x-none"/>
+        </w:rPr>
+        <w:t xml:space="preserve"> </w:t>
+      </w:r>
       <w:r>
         <w:rPr>
           <w:lang w:eastAsia="x-none"/>
         </w:rPr>
         <w:t xml:space="preserve">MySQL juga memiliki sebuah sistem database yang banyak digunakan untuk mengembangkan aplikasi web, selain gratis MySQL juga memiliki pengelolaan data yang sederhana, tingkat keamanan yang bagus (Raharjo et al, 2012).  </w:t>
-      </w:r>
-    </w:p>
-    <w:p>
-      <w:pPr>
-        <w:spacing w:line="259" w:lineRule="auto"/>
-        <w:jc w:val="left"/>
-        <w:rPr>
-          <w:lang w:eastAsia="x-none"/>
-        </w:rPr>
-      </w:pPr>
-      <w:r>
-        <w:rPr>
-          <w:lang w:eastAsia="x-none"/>
-        </w:rPr>
-        <w:br w:type="page"/>
       </w:r>
     </w:p>
     <w:p>
@@ -9367,17 +9692,16 @@
           <w:lang w:val="id-ID"/>
         </w:rPr>
       </w:pPr>
-      <w:bookmarkStart w:id="43" w:name="_Toc106533976"/>
+      <w:bookmarkStart w:id="46" w:name="_Toc106624740"/>
       <w:r>
         <w:rPr>
           <w:i/>
           <w:iCs w:val="0"/>
           <w:lang w:val="id-ID"/>
         </w:rPr>
-        <w:lastRenderedPageBreak/>
         <w:t>Prototyping Model</w:t>
       </w:r>
-      <w:bookmarkEnd w:id="43"/>
+      <w:bookmarkEnd w:id="46"/>
     </w:p>
     <w:p>
       <w:pPr>
@@ -9507,14 +9831,6 @@
         </w:rPr>
         <w:t>deployment, delivery &amp; feedback.</w:t>
       </w:r>
-    </w:p>
-    <w:p>
-      <w:pPr>
-        <w:jc w:val="center"/>
-        <w:rPr>
-          <w:color w:val="767171" w:themeColor="background2" w:themeShade="80"/>
-        </w:rPr>
-      </w:pPr>
     </w:p>
     <w:p>
       <w:pPr>
@@ -9577,7 +9893,7 @@
           <w:lang w:eastAsia="x-none"/>
         </w:rPr>
       </w:pPr>
-      <w:bookmarkStart w:id="44" w:name="_Toc106343685"/>
+      <w:bookmarkStart w:id="47" w:name="_Toc106343685"/>
       <w:r>
         <w:rPr>
           <w:color w:val="767171" w:themeColor="background2" w:themeShade="80"/>
@@ -9671,7 +9987,7 @@
         </w:rPr>
         <w:t>Prototyping Model</w:t>
       </w:r>
-      <w:bookmarkEnd w:id="44"/>
+      <w:bookmarkEnd w:id="47"/>
     </w:p>
     <w:p>
       <w:pPr>
@@ -9688,27 +10004,25 @@
           <w:docGrid w:linePitch="360"/>
         </w:sectPr>
       </w:pPr>
-      <w:bookmarkStart w:id="45" w:name="_Toc59524637"/>
+      <w:bookmarkStart w:id="48" w:name="_Toc59524637"/>
     </w:p>
     <w:p>
       <w:pPr>
         <w:pStyle w:val="Heading2"/>
         <w:rPr>
-          <w:highlight w:val="yellow"/>
           <w:lang w:val="id-ID"/>
         </w:rPr>
       </w:pPr>
-      <w:bookmarkStart w:id="46" w:name="_Toc106533977"/>
-      <w:r>
-        <w:rPr>
-          <w:highlight w:val="yellow"/>
+      <w:bookmarkStart w:id="49" w:name="_Toc106624741"/>
+      <w:r>
+        <w:rPr>
           <w:lang w:val="id-ID"/>
         </w:rPr>
         <w:lastRenderedPageBreak/>
         <w:t>Penelitian Terdahulu</w:t>
       </w:r>
-      <w:bookmarkEnd w:id="45"/>
-      <w:bookmarkEnd w:id="46"/>
+      <w:bookmarkEnd w:id="48"/>
+      <w:bookmarkEnd w:id="49"/>
     </w:p>
     <w:p>
       <w:pPr>
@@ -9731,8 +10045,8 @@
           <w:lang w:val="id-ID"/>
         </w:rPr>
       </w:pPr>
-      <w:bookmarkStart w:id="47" w:name="_Toc93093196"/>
-      <w:bookmarkStart w:id="48" w:name="_Toc106530643"/>
+      <w:bookmarkStart w:id="50" w:name="_Toc93093196"/>
+      <w:bookmarkStart w:id="51" w:name="_Toc106530643"/>
       <w:r>
         <w:rPr>
           <w:lang w:val="id-ID"/>
@@ -9818,14 +10132,14 @@
         </w:rPr>
         <w:t xml:space="preserve"> </w:t>
       </w:r>
-      <w:bookmarkEnd w:id="47"/>
+      <w:bookmarkEnd w:id="50"/>
       <w:r>
         <w:rPr>
           <w:lang w:val="id-ID"/>
         </w:rPr>
         <w:t>Penelitian Terdahulu</w:t>
       </w:r>
-      <w:bookmarkEnd w:id="48"/>
+      <w:bookmarkEnd w:id="51"/>
     </w:p>
     <w:tbl>
       <w:tblPr>
@@ -10811,7 +11125,7 @@
       </w:tr>
     </w:tbl>
     <w:p>
-      <w:bookmarkStart w:id="49" w:name="_Toc59524638"/>
+      <w:bookmarkStart w:id="52" w:name="_Toc59524638"/>
     </w:p>
     <w:p>
       <w:pPr>
@@ -10853,20 +11167,18 @@
         </w:tabs>
         <w:ind w:left="0" w:firstLine="0"/>
         <w:rPr>
-          <w:highlight w:val="yellow"/>
           <w:lang w:val="id-ID"/>
         </w:rPr>
       </w:pPr>
-      <w:bookmarkStart w:id="50" w:name="_Toc106533978"/>
-      <w:r>
-        <w:rPr>
-          <w:highlight w:val="yellow"/>
+      <w:bookmarkStart w:id="53" w:name="_Toc106624742"/>
+      <w:r>
+        <w:rPr>
           <w:lang w:val="id-ID"/>
         </w:rPr>
         <w:lastRenderedPageBreak/>
         <w:t>Alasan Pemilihan Teori, Kerangka Kerja, atau Mekanisme</w:t>
       </w:r>
-      <w:bookmarkEnd w:id="50"/>
+      <w:bookmarkEnd w:id="53"/>
     </w:p>
     <w:p>
       <w:r>
@@ -10876,14 +11188,18 @@
         <w:rPr>
           <w:i/>
           <w:iCs/>
-          <w:highlight w:val="yellow"/>
-        </w:rPr>
-        <w:t>waterfall</w:t>
-      </w:r>
-      <w:r>
-        <w:rPr>
-          <w:highlight w:val="yellow"/>
-        </w:rPr>
+          <w:lang w:val="en-US"/>
+        </w:rPr>
+        <w:t>prototyping mode</w:t>
+      </w:r>
+      <w:r>
+        <w:rPr>
+          <w:i/>
+          <w:iCs/>
+        </w:rPr>
+        <w:t>l</w:t>
+      </w:r>
+      <w:r>
         <w:t>,</w:t>
       </w:r>
       <w:r>
@@ -10897,7 +11213,7 @@
           <w:lang w:val="id-ID"/>
         </w:rPr>
       </w:pPr>
-      <w:bookmarkStart w:id="51" w:name="_Toc106530644"/>
+      <w:bookmarkStart w:id="54" w:name="_Toc106530644"/>
       <w:r>
         <w:rPr>
           <w:lang w:val="id-ID"/>
@@ -10983,7 +11299,7 @@
         </w:rPr>
         <w:t xml:space="preserve"> Perbandingan kerangka kerja dan justifikasi dalam penelitian</w:t>
       </w:r>
-      <w:bookmarkEnd w:id="51"/>
+      <w:bookmarkEnd w:id="54"/>
       <w:r>
         <w:rPr>
           <w:lang w:val="id-ID"/>
@@ -11612,7 +11928,7 @@
           </w:p>
         </w:tc>
       </w:tr>
-      <w:bookmarkEnd w:id="49"/>
+      <w:bookmarkEnd w:id="52"/>
     </w:tbl>
     <w:p/>
     <w:p>
@@ -11645,7 +11961,7 @@
           <w:lang w:val="id-ID"/>
         </w:rPr>
       </w:pPr>
-      <w:bookmarkStart w:id="52" w:name="_Toc106533979"/>
+      <w:bookmarkStart w:id="55" w:name="_Toc106624743"/>
       <w:r>
         <w:rPr>
           <w:lang w:val="id-ID"/>
@@ -11653,7 +11969,7 @@
         <w:lastRenderedPageBreak/>
         <w:t>Metodologi Penelitian</w:t>
       </w:r>
-      <w:bookmarkEnd w:id="52"/>
+      <w:bookmarkEnd w:id="55"/>
       <w:r>
         <w:rPr>
           <w:lang w:val="id-ID"/>
@@ -11669,14 +11985,14 @@
           <w:lang w:val="id-ID"/>
         </w:rPr>
       </w:pPr>
-      <w:bookmarkStart w:id="53" w:name="_Toc106533980"/>
+      <w:bookmarkStart w:id="56" w:name="_Toc106624744"/>
       <w:r>
         <w:rPr>
           <w:lang w:val="id-ID"/>
         </w:rPr>
         <w:t>Model Konseptual</w:t>
       </w:r>
-      <w:bookmarkEnd w:id="53"/>
+      <w:bookmarkEnd w:id="56"/>
     </w:p>
     <w:p>
       <w:pPr>
@@ -11780,7 +12096,7 @@
           <w:lang w:val="id-ID"/>
         </w:rPr>
       </w:pPr>
-      <w:bookmarkStart w:id="54" w:name="_Toc106343686"/>
+      <w:bookmarkStart w:id="57" w:name="_Toc106343686"/>
       <w:r>
         <w:rPr>
           <w:lang w:val="id-ID"/>
@@ -11866,7 +12182,7 @@
         </w:rPr>
         <w:t xml:space="preserve"> Model Konseptual</w:t>
       </w:r>
-      <w:bookmarkEnd w:id="54"/>
+      <w:bookmarkEnd w:id="57"/>
     </w:p>
     <w:p>
       <w:pPr>
@@ -11942,8 +12258,8 @@
           <w:lang w:val="id-ID"/>
         </w:rPr>
       </w:pPr>
-      <w:bookmarkStart w:id="55" w:name="_Toc59524641"/>
-      <w:bookmarkStart w:id="56" w:name="_Toc106533981"/>
+      <w:bookmarkStart w:id="58" w:name="_Toc59524641"/>
+      <w:bookmarkStart w:id="59" w:name="_Toc106624745"/>
       <w:r>
         <w:rPr>
           <w:rStyle w:val="hps"/>
@@ -11952,8 +12268,8 @@
         <w:lastRenderedPageBreak/>
         <w:t>Sistematika Penyelesaian Masalah</w:t>
       </w:r>
-      <w:bookmarkEnd w:id="55"/>
-      <w:bookmarkEnd w:id="56"/>
+      <w:bookmarkEnd w:id="58"/>
+      <w:bookmarkEnd w:id="59"/>
     </w:p>
     <w:p>
       <w:pPr>
@@ -11995,9 +12311,9 @@
           <w:lang w:eastAsia="x-none"/>
         </w:rPr>
         <w:drawing>
-          <wp:inline distT="0" distB="0" distL="0" distR="0" wp14:anchorId="3266EE04" wp14:editId="56F45BC1">
-            <wp:extent cx="4546188" cy="6291364"/>
-            <wp:effectExtent l="0" t="0" r="6985" b="0"/>
+          <wp:inline distT="0" distB="0" distL="0" distR="0" wp14:anchorId="3266EE04" wp14:editId="2DF8D60B">
+            <wp:extent cx="4552557" cy="5850968"/>
+            <wp:effectExtent l="0" t="0" r="635" b="0"/>
             <wp:docPr id="5" name="Picture 5"/>
             <wp:cNvGraphicFramePr>
               <a:graphicFrameLocks xmlns:a="http://schemas.openxmlformats.org/drawingml/2006/main" noChangeAspect="1"/>
@@ -12018,7 +12334,7 @@
                   <pic:spPr>
                     <a:xfrm>
                       <a:off x="0" y="0"/>
-                      <a:ext cx="4552557" cy="6300178"/>
+                      <a:ext cx="4552557" cy="5850968"/>
                     </a:xfrm>
                     <a:prstGeom prst="rect">
                       <a:avLst/>
@@ -12038,7 +12354,7 @@
           <w:lang w:val="id-ID"/>
         </w:rPr>
       </w:pPr>
-      <w:bookmarkStart w:id="57" w:name="_Toc106343687"/>
+      <w:bookmarkStart w:id="60" w:name="_Toc106343687"/>
       <w:r>
         <w:rPr>
           <w:lang w:val="id-ID"/>
@@ -12131,7 +12447,7 @@
         </w:rPr>
         <w:t>Penyelesaian Masalah</w:t>
       </w:r>
-      <w:bookmarkEnd w:id="57"/>
+      <w:bookmarkEnd w:id="60"/>
     </w:p>
     <w:p>
       <w:pPr>
@@ -12140,14 +12456,13 @@
           <w:lang w:val="id-ID"/>
         </w:rPr>
       </w:pPr>
-      <w:bookmarkStart w:id="58" w:name="_Toc106533982"/>
+      <w:bookmarkStart w:id="61" w:name="_Toc106624746"/>
       <w:r>
         <w:rPr>
           <w:i/>
           <w:iCs/>
           <w:lang w:val="id-ID"/>
         </w:rPr>
-        <w:lastRenderedPageBreak/>
         <w:t>Prototyping</w:t>
       </w:r>
       <w:r>
@@ -12164,7 +12479,7 @@
         </w:rPr>
         <w:t>Model</w:t>
       </w:r>
-      <w:bookmarkEnd w:id="58"/>
+      <w:bookmarkEnd w:id="61"/>
     </w:p>
     <w:p>
       <w:pPr>
@@ -12207,16 +12522,17 @@
           <w:lang w:val="id-ID"/>
         </w:rPr>
       </w:pPr>
-      <w:bookmarkStart w:id="59" w:name="_Toc106533983"/>
+      <w:bookmarkStart w:id="62" w:name="_Toc106624747"/>
       <w:r>
         <w:rPr>
           <w:i/>
           <w:iCs/>
           <w:lang w:val="id-ID"/>
         </w:rPr>
+        <w:lastRenderedPageBreak/>
         <w:t>Communication</w:t>
       </w:r>
-      <w:bookmarkEnd w:id="59"/>
+      <w:bookmarkEnd w:id="62"/>
       <w:r>
         <w:rPr>
           <w:lang w:val="id-ID"/>
@@ -12259,7 +12575,7 @@
           <w:lang w:val="id-ID"/>
         </w:rPr>
       </w:pPr>
-      <w:bookmarkStart w:id="60" w:name="_Toc106533984"/>
+      <w:bookmarkStart w:id="63" w:name="_Toc106624748"/>
       <w:r>
         <w:rPr>
           <w:i/>
@@ -12282,7 +12598,7 @@
         </w:rPr>
         <w:t>Design</w:t>
       </w:r>
-      <w:bookmarkEnd w:id="60"/>
+      <w:bookmarkEnd w:id="63"/>
     </w:p>
     <w:p>
       <w:pPr>
@@ -12313,7 +12629,7 @@
           <w:lang w:val="id-ID"/>
         </w:rPr>
       </w:pPr>
-      <w:bookmarkStart w:id="61" w:name="_Toc106533985"/>
+      <w:bookmarkStart w:id="64" w:name="_Toc106624749"/>
       <w:r>
         <w:rPr>
           <w:i/>
@@ -12347,7 +12663,7 @@
         </w:rPr>
         <w:t>Prototype</w:t>
       </w:r>
-      <w:bookmarkEnd w:id="61"/>
+      <w:bookmarkEnd w:id="64"/>
     </w:p>
     <w:p>
       <w:pPr>
@@ -12404,7 +12720,7 @@
         </w:rPr>
         <w:t xml:space="preserve"> </w:t>
       </w:r>
-      <w:bookmarkStart w:id="62" w:name="_Toc106533986"/>
+      <w:bookmarkStart w:id="65" w:name="_Toc106624750"/>
       <w:r>
         <w:rPr>
           <w:i/>
@@ -12427,7 +12743,7 @@
         </w:rPr>
         <w:t>Feedback</w:t>
       </w:r>
-      <w:bookmarkEnd w:id="62"/>
+      <w:bookmarkEnd w:id="65"/>
     </w:p>
     <w:p>
       <w:pPr>
@@ -12470,8 +12786,8 @@
           <w:lang w:val="id-ID"/>
         </w:rPr>
       </w:pPr>
-      <w:bookmarkStart w:id="63" w:name="_Toc59524642"/>
-      <w:bookmarkStart w:id="64" w:name="_Toc106533987"/>
+      <w:bookmarkStart w:id="66" w:name="_Toc59524642"/>
+      <w:bookmarkStart w:id="67" w:name="_Toc106624751"/>
       <w:r>
         <w:rPr>
           <w:lang w:val="id-ID"/>
@@ -12479,8 +12795,8 @@
         <w:lastRenderedPageBreak/>
         <w:t>Pengumpulan Data</w:t>
       </w:r>
-      <w:bookmarkEnd w:id="63"/>
-      <w:bookmarkEnd w:id="64"/>
+      <w:bookmarkEnd w:id="66"/>
+      <w:bookmarkEnd w:id="67"/>
     </w:p>
     <w:p>
       <w:r>
@@ -12505,7 +12821,7 @@
           <w:lang w:val="id-ID"/>
         </w:rPr>
       </w:pPr>
-      <w:bookmarkStart w:id="65" w:name="_Toc106530645"/>
+      <w:bookmarkStart w:id="68" w:name="_Toc106530645"/>
       <w:r>
         <w:rPr>
           <w:lang w:val="id-ID"/>
@@ -12591,7 +12907,7 @@
         </w:rPr>
         <w:t xml:space="preserve"> Pengumpulan Data</w:t>
       </w:r>
-      <w:bookmarkEnd w:id="65"/>
+      <w:bookmarkEnd w:id="68"/>
     </w:p>
     <w:tbl>
       <w:tblPr>
@@ -12834,14 +13150,14 @@
           <w:lang w:val="id-ID"/>
         </w:rPr>
       </w:pPr>
-      <w:bookmarkStart w:id="66" w:name="_Toc106533988"/>
+      <w:bookmarkStart w:id="69" w:name="_Toc106624752"/>
       <w:r>
         <w:rPr>
           <w:lang w:val="id-ID"/>
         </w:rPr>
         <w:t>Pengolahan Data</w:t>
       </w:r>
-      <w:bookmarkEnd w:id="66"/>
+      <w:bookmarkEnd w:id="69"/>
     </w:p>
     <w:p>
       <w:pPr>
@@ -12933,7 +13249,7 @@
           <w:lang w:val="id-ID"/>
         </w:rPr>
       </w:pPr>
-      <w:bookmarkStart w:id="67" w:name="_Toc106533989"/>
+      <w:bookmarkStart w:id="70" w:name="_Toc106624753"/>
       <w:r>
         <w:rPr>
           <w:lang w:val="id-ID"/>
@@ -12941,7 +13257,7 @@
         <w:lastRenderedPageBreak/>
         <w:t>Metode Evaluasi</w:t>
       </w:r>
-      <w:bookmarkEnd w:id="67"/>
+      <w:bookmarkEnd w:id="70"/>
     </w:p>
     <w:p>
       <w:pPr>
@@ -13088,14 +13404,14 @@
           <w:lang w:val="id-ID"/>
         </w:rPr>
       </w:pPr>
-      <w:bookmarkStart w:id="68" w:name="_Toc106533990"/>
+      <w:bookmarkStart w:id="71" w:name="_Toc106624754"/>
       <w:r>
         <w:rPr>
           <w:lang w:val="id-ID"/>
         </w:rPr>
         <w:t>Alasan Pemilihan Metode</w:t>
       </w:r>
-      <w:bookmarkEnd w:id="68"/>
+      <w:bookmarkEnd w:id="71"/>
     </w:p>
     <w:p>
       <w:pPr>
@@ -13179,14 +13495,14 @@
           <w:lang w:val="id-ID"/>
         </w:rPr>
       </w:pPr>
-      <w:bookmarkStart w:id="69" w:name="_Toc106533991"/>
+      <w:bookmarkStart w:id="72" w:name="_Toc106624755"/>
       <w:r>
         <w:rPr>
           <w:lang w:val="id-ID"/>
         </w:rPr>
         <w:t>Rencana Jadwal Kegiatan</w:t>
       </w:r>
-      <w:bookmarkEnd w:id="69"/>
+      <w:bookmarkEnd w:id="72"/>
     </w:p>
     <w:p>
       <w:pPr>
@@ -13195,7 +13511,7 @@
           <w:lang w:val="id-ID"/>
         </w:rPr>
       </w:pPr>
-      <w:bookmarkStart w:id="70" w:name="_Toc106530646"/>
+      <w:bookmarkStart w:id="73" w:name="_Toc106530646"/>
       <w:r>
         <w:rPr>
           <w:lang w:val="id-ID"/>
@@ -13281,7 +13597,7 @@
         </w:rPr>
         <w:t xml:space="preserve"> Rencana Jadwal Kegiatan</w:t>
       </w:r>
-      <w:bookmarkEnd w:id="70"/>
+      <w:bookmarkEnd w:id="73"/>
     </w:p>
     <w:tbl>
       <w:tblPr>
@@ -16840,7 +17156,7 @@
           <w:lang w:val="id-ID"/>
         </w:rPr>
       </w:pPr>
-      <w:bookmarkStart w:id="71" w:name="_Toc106533992"/>
+      <w:bookmarkStart w:id="74" w:name="_Toc106624756"/>
       <w:r>
         <w:rPr>
           <w:lang w:val="id-ID"/>
@@ -16848,7 +17164,7 @@
         <w:lastRenderedPageBreak/>
         <w:t>Analisis dan Perancangan</w:t>
       </w:r>
-      <w:bookmarkEnd w:id="71"/>
+      <w:bookmarkEnd w:id="74"/>
     </w:p>
     <w:p>
       <w:pPr>
@@ -16857,14 +17173,14 @@
           <w:lang w:val="id-ID"/>
         </w:rPr>
       </w:pPr>
-      <w:bookmarkStart w:id="72" w:name="_Toc106533993"/>
+      <w:bookmarkStart w:id="75" w:name="_Toc106624757"/>
       <w:r>
         <w:rPr>
           <w:lang w:val="id-ID"/>
         </w:rPr>
         <w:t>Pengumpulan Data dan Analisis</w:t>
       </w:r>
-      <w:bookmarkEnd w:id="72"/>
+      <w:bookmarkEnd w:id="75"/>
       <w:r>
         <w:rPr>
           <w:lang w:val="id-ID"/>
@@ -16916,14 +17232,14 @@
           <w:lang w:val="id-ID"/>
         </w:rPr>
       </w:pPr>
-      <w:bookmarkStart w:id="73" w:name="_Toc106533994"/>
+      <w:bookmarkStart w:id="76" w:name="_Toc106624758"/>
       <w:r>
         <w:rPr>
           <w:lang w:val="id-ID"/>
         </w:rPr>
         <w:t>Wawancara</w:t>
       </w:r>
-      <w:bookmarkEnd w:id="73"/>
+      <w:bookmarkEnd w:id="76"/>
     </w:p>
     <w:p>
       <w:pPr>
@@ -16965,20 +17281,20 @@
           <w:lang w:val="en-US"/>
         </w:rPr>
       </w:pPr>
-      <w:bookmarkStart w:id="74" w:name="_Toc106533995"/>
+      <w:bookmarkStart w:id="77" w:name="_Toc106624759"/>
       <w:r>
         <w:rPr>
           <w:lang w:val="id-ID"/>
         </w:rPr>
         <w:t>Pertanyaan</w:t>
       </w:r>
-      <w:bookmarkEnd w:id="74"/>
       <w:r>
         <w:rPr>
           <w:lang w:val="en-US"/>
         </w:rPr>
         <w:t xml:space="preserve"> Staff Admin</w:t>
       </w:r>
+      <w:bookmarkEnd w:id="77"/>
     </w:p>
     <w:tbl>
       <w:tblPr>
@@ -17306,13 +17622,25 @@
               <w:rPr>
                 <w:lang w:eastAsia="x-none"/>
               </w:rPr>
-              <w:t>P</w:t>
+              <w:t>Mengenali p</w:t>
             </w:r>
             <w:r>
               <w:rPr>
                 <w:lang w:eastAsia="x-none"/>
               </w:rPr>
-              <w:t>ermasalahan yang dihadapi oleh narasumber dan masukan</w:t>
+              <w:t xml:space="preserve">ermasalahan yang dihadapi oleh narasumber dan </w:t>
+            </w:r>
+            <w:r>
+              <w:rPr>
+                <w:lang w:eastAsia="x-none"/>
+              </w:rPr>
+              <w:t xml:space="preserve">mencari </w:t>
+            </w:r>
+            <w:r>
+              <w:rPr>
+                <w:lang w:eastAsia="x-none"/>
+              </w:rPr>
+              <w:t>masukan</w:t>
             </w:r>
           </w:p>
         </w:tc>
@@ -17336,6 +17664,47 @@
               <w:rPr>
                 <w:lang w:eastAsia="x-none"/>
               </w:rPr>
+              <w:t>Bagaimana proses bisnis order tenaga kerja Koperasi TKBM ?</w:t>
+            </w:r>
+          </w:p>
+        </w:tc>
+      </w:tr>
+      <w:tr>
+        <w:tc>
+          <w:tcPr>
+            <w:tcW w:w="1838" w:type="dxa"/>
+            <w:vMerge/>
+            <w:shd w:val="clear" w:color="auto" w:fill="92D050"/>
+          </w:tcPr>
+          <w:p>
+            <w:pPr>
+              <w:spacing w:line="240" w:lineRule="auto"/>
+              <w:rPr>
+                <w:lang w:eastAsia="x-none"/>
+              </w:rPr>
+            </w:pPr>
+          </w:p>
+        </w:tc>
+        <w:tc>
+          <w:tcPr>
+            <w:tcW w:w="5949" w:type="dxa"/>
+          </w:tcPr>
+          <w:p>
+            <w:pPr>
+              <w:pStyle w:val="ListParagraph"/>
+              <w:numPr>
+                <w:ilvl w:val="0"/>
+                <w:numId w:val="8"/>
+              </w:numPr>
+              <w:spacing w:line="240" w:lineRule="auto"/>
+              <w:rPr>
+                <w:lang w:eastAsia="x-none"/>
+              </w:rPr>
+            </w:pPr>
+            <w:r>
+              <w:rPr>
+                <w:lang w:eastAsia="x-none"/>
+              </w:rPr>
               <w:t>Berapa lama proses permintaan tenaga ker</w:t>
             </w:r>
             <w:r>
@@ -17557,14 +17926,14 @@
           <w:lang w:val="id-ID"/>
         </w:rPr>
       </w:pPr>
-      <w:bookmarkStart w:id="75" w:name="_Toc106533996"/>
+      <w:bookmarkStart w:id="78" w:name="_Toc106624760"/>
       <w:r>
         <w:rPr>
           <w:lang w:val="id-ID"/>
         </w:rPr>
         <w:t>Hasil</w:t>
       </w:r>
-      <w:bookmarkEnd w:id="75"/>
+      <w:bookmarkEnd w:id="78"/>
     </w:p>
     <w:p>
       <w:pPr>
@@ -17573,14 +17942,14 @@
           <w:lang w:val="id-ID"/>
         </w:rPr>
       </w:pPr>
-      <w:bookmarkStart w:id="76" w:name="_Toc106533997"/>
+      <w:bookmarkStart w:id="79" w:name="_Toc106624761"/>
       <w:r>
         <w:rPr>
           <w:lang w:val="id-ID"/>
         </w:rPr>
         <w:t>Analisis Fitur</w:t>
       </w:r>
-      <w:bookmarkEnd w:id="76"/>
+      <w:bookmarkEnd w:id="79"/>
     </w:p>
     <w:p>
       <w:pPr>
@@ -17589,14 +17958,14 @@
           <w:lang w:val="id-ID"/>
         </w:rPr>
       </w:pPr>
-      <w:bookmarkStart w:id="77" w:name="_Toc106533998"/>
+      <w:bookmarkStart w:id="80" w:name="_Toc106624762"/>
       <w:r>
         <w:rPr>
           <w:lang w:val="id-ID"/>
         </w:rPr>
         <w:t>Analisis Kebutuhan Sistem</w:t>
       </w:r>
-      <w:bookmarkEnd w:id="77"/>
+      <w:bookmarkEnd w:id="80"/>
     </w:p>
     <w:p>
       <w:pPr>
@@ -17605,14 +17974,14 @@
           <w:lang w:val="id-ID"/>
         </w:rPr>
       </w:pPr>
-      <w:bookmarkStart w:id="78" w:name="_Toc106533999"/>
+      <w:bookmarkStart w:id="81" w:name="_Toc106624763"/>
       <w:r>
         <w:rPr>
           <w:lang w:val="id-ID"/>
         </w:rPr>
         <w:t>Use Case Diagram</w:t>
       </w:r>
-      <w:bookmarkEnd w:id="78"/>
+      <w:bookmarkEnd w:id="81"/>
     </w:p>
     <w:p>
       <w:pPr>
@@ -17621,14 +17990,14 @@
           <w:lang w:val="id-ID"/>
         </w:rPr>
       </w:pPr>
-      <w:bookmarkStart w:id="79" w:name="_Toc106534000"/>
+      <w:bookmarkStart w:id="82" w:name="_Toc106624764"/>
       <w:r>
         <w:rPr>
           <w:lang w:val="id-ID"/>
         </w:rPr>
         <w:t>Sequence Diagram</w:t>
       </w:r>
-      <w:bookmarkEnd w:id="79"/>
+      <w:bookmarkEnd w:id="82"/>
     </w:p>
     <w:p>
       <w:pPr>
@@ -17637,14 +18006,14 @@
           <w:lang w:val="id-ID"/>
         </w:rPr>
       </w:pPr>
-      <w:bookmarkStart w:id="80" w:name="_Toc106534001"/>
+      <w:bookmarkStart w:id="83" w:name="_Toc106624765"/>
       <w:r>
         <w:rPr>
           <w:lang w:val="id-ID"/>
         </w:rPr>
         <w:t>Class Diagram</w:t>
       </w:r>
-      <w:bookmarkEnd w:id="80"/>
+      <w:bookmarkEnd w:id="83"/>
     </w:p>
     <w:p>
       <w:r>
@@ -17667,8 +18036,8 @@
           <w:lang w:val="id-ID"/>
         </w:rPr>
       </w:pPr>
-      <w:bookmarkStart w:id="81" w:name="_Toc404168567"/>
-      <w:bookmarkStart w:id="82" w:name="_Toc106534002"/>
+      <w:bookmarkStart w:id="84" w:name="_Toc404168567"/>
+      <w:bookmarkStart w:id="85" w:name="_Toc106624766"/>
       <w:r>
         <w:rPr>
           <w:lang w:val="id-ID"/>
@@ -17676,8 +18045,8 @@
         <w:lastRenderedPageBreak/>
         <w:t>Daftar Pustaka</w:t>
       </w:r>
-      <w:bookmarkEnd w:id="81"/>
-      <w:bookmarkEnd w:id="82"/>
+      <w:bookmarkEnd w:id="84"/>
+      <w:bookmarkEnd w:id="85"/>
     </w:p>
     <w:p>
       <w:pPr>
@@ -18309,42 +18678,6 @@
           <w:szCs w:val="24"/>
         </w:rPr>
         <w:t>.</w:t>
-      </w:r>
-    </w:p>
-    <w:p>
-      <w:pPr>
-        <w:widowControl w:val="0"/>
-        <w:autoSpaceDE w:val="0"/>
-        <w:autoSpaceDN w:val="0"/>
-        <w:adjustRightInd w:val="0"/>
-        <w:ind w:left="480" w:hanging="480"/>
-        <w:rPr>
-          <w:rFonts w:cs="Times New Roman"/>
-          <w:szCs w:val="24"/>
-        </w:rPr>
-      </w:pPr>
-      <w:r>
-        <w:rPr>
-          <w:rFonts w:cs="Times New Roman"/>
-          <w:szCs w:val="24"/>
-        </w:rPr>
-        <w:t xml:space="preserve">TAWAKKAL, R. S. (2021). </w:t>
-      </w:r>
-      <w:r>
-        <w:rPr>
-          <w:rFonts w:cs="Times New Roman"/>
-          <w:i/>
-          <w:iCs/>
-          <w:szCs w:val="24"/>
-        </w:rPr>
-        <w:t>PENGEMBANGAN APLIKASI KERJA PRAKTEK BERBASIS WEBSITE UNTUK AKTOR ADMINISTRATOR MENGGUNAKAN METODE WATERFALL (Studi Kasus: LAA FRI Telkom University)</w:t>
-      </w:r>
-      <w:r>
-        <w:rPr>
-          <w:rFonts w:cs="Times New Roman"/>
-          <w:szCs w:val="24"/>
-        </w:rPr>
-        <w:t>. 28–31.</w:t>
       </w:r>
     </w:p>
     <w:p>
@@ -18461,7 +18794,7 @@
           <w:sz w:val="28"/>
         </w:rPr>
       </w:pPr>
-      <w:bookmarkStart w:id="83" w:name="_Toc391809751"/>
+      <w:bookmarkStart w:id="86" w:name="_Toc391809751"/>
       <w:r>
         <w:rPr>
           <w:rFonts w:cs="Times New Roman"/>
@@ -18480,7 +18813,7 @@
         </w:rPr>
         <w:br/>
       </w:r>
-      <w:bookmarkEnd w:id="83"/>
+      <w:bookmarkEnd w:id="86"/>
     </w:p>
     <w:p>
       <w:pPr>
@@ -22404,6 +22737,7 @@
       <w:b/>
       <w:bCs/>
       <w:caps/>
+      <w:noProof/>
       <w:kern w:val="32"/>
       <w:sz w:val="28"/>
       <w:szCs w:val="32"/>

</xml_diff>

<commit_message>
update pertanyaan + analisis fitur
</commit_message>
<xml_diff>
--- a/Dokumen/Laporan Progres _Dimas Rizqy Pangestu_1202184337.docx
+++ b/Dokumen/Laporan Progres _Dimas Rizqy Pangestu_1202184337.docx
@@ -16158,43 +16158,6 @@
       </w:tr>
       <w:tr>
         <w:trPr>
-          <w:trHeight w:val="671"/>
-        </w:trPr>
-        <w:tc>
-          <w:tcPr>
-            <w:tcW w:w="1838" w:type="dxa"/>
-            <w:vMerge/>
-            <w:shd w:val="clear" w:color="auto" w:fill="92D050"/>
-          </w:tcPr>
-          <w:p>
-            <w:pPr>
-              <w:rPr>
-                <w:lang w:eastAsia="x-none"/>
-              </w:rPr>
-            </w:pPr>
-          </w:p>
-        </w:tc>
-        <w:tc>
-          <w:tcPr>
-            <w:tcW w:w="5949" w:type="dxa"/>
-          </w:tcPr>
-          <w:p>
-            <w:pPr>
-              <w:pStyle w:val="ListParagraph"/>
-              <w:numPr>
-                <w:ilvl w:val="0"/>
-                <w:numId w:val="12"/>
-              </w:numPr>
-              <w:jc w:val="left"/>
-              <w:rPr>
-                <w:lang w:eastAsia="x-none"/>
-              </w:rPr>
-            </w:pPr>
-          </w:p>
-        </w:tc>
-      </w:tr>
-      <w:tr>
-        <w:trPr>
           <w:trHeight w:val="777"/>
         </w:trPr>
         <w:tc>
@@ -16214,13 +16177,7 @@
               <w:rPr>
                 <w:lang w:eastAsia="x-none"/>
               </w:rPr>
-              <w:t>Mengenali pola kerja dari narasumber</w:t>
-            </w:r>
-            <w:r>
-              <w:rPr>
-                <w:lang w:eastAsia="x-none"/>
-              </w:rPr>
-              <w:t xml:space="preserve"> </w:t>
+              <w:t xml:space="preserve">Mengenali pola kerja dari narasumber </w:t>
             </w:r>
           </w:p>
           <w:p>
@@ -16498,6 +16455,31 @@
                 <w:lang w:eastAsia="x-none"/>
               </w:rPr>
             </w:pPr>
+            <w:r>
+              <w:rPr>
+                <w:lang w:eastAsia="x-none"/>
+              </w:rPr>
+              <w:t>Apakah anda pernah mendapatkan order namun anda sedang berada di dalam order lainnya?</w:t>
+            </w:r>
+          </w:p>
+          <w:p>
+            <w:pPr>
+              <w:pStyle w:val="ListParagraph"/>
+              <w:numPr>
+                <w:ilvl w:val="0"/>
+                <w:numId w:val="18"/>
+              </w:numPr>
+              <w:jc w:val="left"/>
+              <w:rPr>
+                <w:lang w:eastAsia="x-none"/>
+              </w:rPr>
+            </w:pPr>
+            <w:r>
+              <w:rPr>
+                <w:lang w:eastAsia="x-none"/>
+              </w:rPr>
+              <w:t>Jika pernah, apa yang anda lakukan untuk mengatasi hal tersebut</w:t>
+            </w:r>
           </w:p>
         </w:tc>
       </w:tr>
@@ -16505,16 +16487,46 @@
         <w:tc>
           <w:tcPr>
             <w:tcW w:w="1838" w:type="dxa"/>
-            <w:vMerge/>
+            <w:vMerge w:val="restart"/>
             <w:shd w:val="clear" w:color="auto" w:fill="92D050"/>
           </w:tcPr>
           <w:p>
             <w:pPr>
               <w:spacing w:line="240" w:lineRule="auto"/>
               <w:rPr>
-                <w:lang w:eastAsia="x-none"/>
-              </w:rPr>
-            </w:pPr>
+                <w:lang w:val="id-ID" w:eastAsia="x-none"/>
+              </w:rPr>
+            </w:pPr>
+            <w:r>
+              <w:rPr>
+                <w:lang w:val="id-ID" w:eastAsia="x-none"/>
+              </w:rPr>
+              <w:t>Me</w:t>
+            </w:r>
+            <w:r>
+              <w:rPr>
+                <w:lang w:eastAsia="x-none"/>
+              </w:rPr>
+              <w:t>mahami tingkat keahlian</w:t>
+            </w:r>
+            <w:r>
+              <w:rPr>
+                <w:lang w:val="id-ID" w:eastAsia="x-none"/>
+              </w:rPr>
+              <w:t xml:space="preserve"> </w:t>
+            </w:r>
+            <w:r>
+              <w:rPr>
+                <w:lang w:eastAsia="x-none"/>
+              </w:rPr>
+              <w:t>anggota</w:t>
+            </w:r>
+            <w:r>
+              <w:rPr>
+                <w:lang w:val="id-ID" w:eastAsia="x-none"/>
+              </w:rPr>
+              <w:t xml:space="preserve"> koperasi dalam menggunakan website</w:t>
+            </w:r>
           </w:p>
         </w:tc>
         <w:tc>
@@ -16533,6 +16545,42 @@
                 <w:lang w:eastAsia="x-none"/>
               </w:rPr>
             </w:pPr>
+            <w:r>
+              <w:rPr>
+                <w:lang w:eastAsia="x-none"/>
+              </w:rPr>
+              <w:t>A</w:t>
+            </w:r>
+            <w:r>
+              <w:rPr>
+                <w:lang w:eastAsia="x-none"/>
+              </w:rPr>
+              <w:t xml:space="preserve">pakah anda memiliki kesulitan dalam mengakses </w:t>
+            </w:r>
+            <w:r>
+              <w:rPr>
+                <w:lang w:eastAsia="x-none"/>
+              </w:rPr>
+              <w:t xml:space="preserve">handphone, internet dan website untuk menunjang </w:t>
+            </w:r>
+            <w:r>
+              <w:rPr>
+                <w:lang w:eastAsia="x-none"/>
+              </w:rPr>
+              <w:t>kegiatan</w:t>
+            </w:r>
+            <w:r>
+              <w:rPr>
+                <w:lang w:eastAsia="x-none"/>
+              </w:rPr>
+              <w:t xml:space="preserve"> sehari-hari</w:t>
+            </w:r>
+            <w:r>
+              <w:rPr>
+                <w:lang w:eastAsia="x-none"/>
+              </w:rPr>
+              <w:t xml:space="preserve"> ?</w:t>
+            </w:r>
           </w:p>
         </w:tc>
       </w:tr>
@@ -16540,39 +16588,22 @@
         <w:tc>
           <w:tcPr>
             <w:tcW w:w="1838" w:type="dxa"/>
-            <w:vMerge w:val="restart"/>
+            <w:vMerge/>
             <w:shd w:val="clear" w:color="auto" w:fill="92D050"/>
           </w:tcPr>
           <w:p>
             <w:pPr>
               <w:spacing w:line="240" w:lineRule="auto"/>
               <w:rPr>
-                <w:lang w:val="id-ID" w:eastAsia="x-none"/>
-              </w:rPr>
-            </w:pPr>
-            <w:r>
-              <w:rPr>
-                <w:lang w:val="id-ID" w:eastAsia="x-none"/>
-              </w:rPr>
-              <w:t xml:space="preserve">Mengetahui kebiasaan </w:t>
-            </w:r>
-            <w:r>
-              <w:rPr>
-                <w:lang w:eastAsia="x-none"/>
-              </w:rPr>
-              <w:t>anggota</w:t>
-            </w:r>
-            <w:r>
-              <w:rPr>
-                <w:lang w:val="id-ID" w:eastAsia="x-none"/>
-              </w:rPr>
-              <w:t xml:space="preserve"> koperasi dalam menggunakan website</w:t>
-            </w:r>
+                <w:lang w:eastAsia="x-none"/>
+              </w:rPr>
+            </w:pPr>
           </w:p>
         </w:tc>
         <w:tc>
           <w:tcPr>
             <w:tcW w:w="5949" w:type="dxa"/>
+            <w:shd w:val="clear" w:color="auto" w:fill="D9D9D9" w:themeFill="background1" w:themeFillShade="D9"/>
           </w:tcPr>
           <w:p>
             <w:pPr>
@@ -16590,37 +16621,7 @@
               <w:rPr>
                 <w:lang w:eastAsia="x-none"/>
               </w:rPr>
-              <w:t>A</w:t>
-            </w:r>
-            <w:r>
-              <w:rPr>
-                <w:lang w:eastAsia="x-none"/>
-              </w:rPr>
-              <w:t xml:space="preserve">pakah anda memiliki kesulitan dalam mengakses </w:t>
-            </w:r>
-            <w:r>
-              <w:rPr>
-                <w:lang w:eastAsia="x-none"/>
-              </w:rPr>
-              <w:t xml:space="preserve">menggunakan handphone, internet dan website untuk menunjang </w:t>
-            </w:r>
-            <w:r>
-              <w:rPr>
-                <w:lang w:eastAsia="x-none"/>
-              </w:rPr>
-              <w:t>kegiatan</w:t>
-            </w:r>
-            <w:r>
-              <w:rPr>
-                <w:lang w:eastAsia="x-none"/>
-              </w:rPr>
-              <w:t xml:space="preserve"> sehari-hari</w:t>
-            </w:r>
-            <w:r>
-              <w:rPr>
-                <w:lang w:eastAsia="x-none"/>
-              </w:rPr>
-              <w:t xml:space="preserve"> ?</w:t>
+              <w:t xml:space="preserve"> Faktor apa yang menyebabkan kesulitan untuk mengakses hal tersebut ?</w:t>
             </w:r>
           </w:p>
         </w:tc>
@@ -16644,6 +16645,7 @@
         <w:tc>
           <w:tcPr>
             <w:tcW w:w="5949" w:type="dxa"/>
+            <w:shd w:val="clear" w:color="auto" w:fill="D9D9D9" w:themeFill="background1" w:themeFillShade="D9"/>
           </w:tcPr>
           <w:p>
             <w:pPr>
@@ -16654,9 +16656,24 @@
               </w:numPr>
               <w:jc w:val="left"/>
               <w:rPr>
-                <w:lang w:eastAsia="x-none"/>
-              </w:rPr>
-            </w:pPr>
+                <w:iCs/>
+                <w:lang w:eastAsia="x-none"/>
+              </w:rPr>
+            </w:pPr>
+            <w:r>
+              <w:rPr>
+                <w:iCs/>
+                <w:lang w:eastAsia="x-none"/>
+              </w:rPr>
+              <w:t xml:space="preserve"> Bagaimana cara anda untuk menyelesaikan masalah </w:t>
+            </w:r>
+            <w:r>
+              <w:rPr>
+                <w:iCs/>
+                <w:lang w:eastAsia="x-none"/>
+              </w:rPr>
+              <w:t>kesulitan tersebut ?</w:t>
+            </w:r>
           </w:p>
         </w:tc>
       </w:tr>
@@ -16689,8 +16706,6 @@
               </w:numPr>
               <w:jc w:val="left"/>
               <w:rPr>
-                <w:i/>
-                <w:iCs/>
                 <w:lang w:eastAsia="x-none"/>
               </w:rPr>
             </w:pPr>
@@ -16732,34 +16747,1363 @@
           </w:p>
         </w:tc>
       </w:tr>
+    </w:tbl>
+    <w:p>
+      <w:pPr>
+        <w:rPr>
+          <w:lang w:eastAsia="x-none"/>
+        </w:rPr>
+      </w:pPr>
+    </w:p>
+    <w:p>
+      <w:pPr>
+        <w:pStyle w:val="Heading4"/>
+        <w:rPr>
+          <w:lang w:val="id-ID"/>
+        </w:rPr>
+      </w:pPr>
+      <w:bookmarkStart w:id="80" w:name="_Toc107425151"/>
+      <w:r>
+        <w:rPr>
+          <w:lang w:val="id-ID"/>
+        </w:rPr>
+        <w:lastRenderedPageBreak/>
+        <w:t>Hasil</w:t>
+      </w:r>
+      <w:r>
+        <w:rPr>
+          <w:lang w:val="en-US"/>
+        </w:rPr>
+        <w:t xml:space="preserve"> (Jabarin hasil dari wawancara yang udah dilakuin)</w:t>
+      </w:r>
+      <w:bookmarkEnd w:id="80"/>
+      <w:r>
+        <w:rPr>
+          <w:lang w:val="en-US"/>
+        </w:rPr>
+        <w:t xml:space="preserve"> </w:t>
+      </w:r>
+    </w:p>
+    <w:p>
+      <w:pPr>
+        <w:pStyle w:val="Heading3"/>
+        <w:rPr>
+          <w:lang w:val="id-ID"/>
+        </w:rPr>
+      </w:pPr>
+      <w:bookmarkStart w:id="81" w:name="_Toc107425152"/>
+      <w:r>
+        <w:rPr>
+          <w:lang w:val="id-ID"/>
+        </w:rPr>
+        <w:t>Analisis Fitur</w:t>
+      </w:r>
+      <w:bookmarkEnd w:id="81"/>
+    </w:p>
+    <w:tbl>
+      <w:tblPr>
+        <w:tblStyle w:val="TableGrid"/>
+        <w:tblW w:w="0" w:type="auto"/>
+        <w:tblLook w:val="04A0" w:firstRow="1" w:lastRow="0" w:firstColumn="1" w:lastColumn="0" w:noHBand="0" w:noVBand="1"/>
+      </w:tblPr>
+      <w:tblGrid>
+        <w:gridCol w:w="704"/>
+        <w:gridCol w:w="1985"/>
+        <w:gridCol w:w="3151"/>
+        <w:gridCol w:w="1947"/>
+      </w:tblGrid>
       <w:tr>
         <w:tc>
           <w:tcPr>
-            <w:tcW w:w="1838" w:type="dxa"/>
-            <w:vMerge/>
-            <w:shd w:val="clear" w:color="auto" w:fill="92D050"/>
-          </w:tcPr>
-          <w:p>
-            <w:pPr>
-              <w:spacing w:line="240" w:lineRule="auto"/>
-              <w:rPr>
-                <w:lang w:eastAsia="x-none"/>
-              </w:rPr>
-            </w:pPr>
-          </w:p>
-        </w:tc>
-        <w:tc>
-          <w:tcPr>
-            <w:tcW w:w="5949" w:type="dxa"/>
-          </w:tcPr>
-          <w:p>
-            <w:pPr>
-              <w:pStyle w:val="ListParagraph"/>
-              <w:numPr>
-                <w:ilvl w:val="0"/>
-                <w:numId w:val="12"/>
-              </w:numPr>
-              <w:jc w:val="left"/>
+            <w:tcW w:w="704" w:type="dxa"/>
+          </w:tcPr>
+          <w:p>
+            <w:pPr>
+              <w:rPr>
+                <w:lang w:eastAsia="x-none"/>
+              </w:rPr>
+            </w:pPr>
+            <w:r>
+              <w:rPr>
+                <w:lang w:eastAsia="x-none"/>
+              </w:rPr>
+              <w:t>No</w:t>
+            </w:r>
+          </w:p>
+        </w:tc>
+        <w:tc>
+          <w:tcPr>
+            <w:tcW w:w="1985" w:type="dxa"/>
+          </w:tcPr>
+          <w:p>
+            <w:pPr>
+              <w:rPr>
+                <w:lang w:eastAsia="x-none"/>
+              </w:rPr>
+            </w:pPr>
+            <w:r>
+              <w:rPr>
+                <w:lang w:eastAsia="x-none"/>
+              </w:rPr>
+              <w:t xml:space="preserve">Fitur </w:t>
+            </w:r>
+          </w:p>
+        </w:tc>
+        <w:tc>
+          <w:tcPr>
+            <w:tcW w:w="3151" w:type="dxa"/>
+          </w:tcPr>
+          <w:p>
+            <w:pPr>
+              <w:rPr>
+                <w:lang w:eastAsia="x-none"/>
+              </w:rPr>
+            </w:pPr>
+            <w:r>
+              <w:rPr>
+                <w:lang w:eastAsia="x-none"/>
+              </w:rPr>
+              <w:t>Deskripsi</w:t>
+            </w:r>
+          </w:p>
+        </w:tc>
+        <w:tc>
+          <w:tcPr>
+            <w:tcW w:w="1947" w:type="dxa"/>
+          </w:tcPr>
+          <w:p>
+            <w:pPr>
+              <w:rPr>
+                <w:lang w:eastAsia="x-none"/>
+              </w:rPr>
+            </w:pPr>
+            <w:r>
+              <w:rPr>
+                <w:lang w:eastAsia="x-none"/>
+              </w:rPr>
+              <w:t>Aktor</w:t>
+            </w:r>
+          </w:p>
+        </w:tc>
+      </w:tr>
+      <w:tr>
+        <w:tc>
+          <w:tcPr>
+            <w:tcW w:w="704" w:type="dxa"/>
+          </w:tcPr>
+          <w:p>
+            <w:pPr>
+              <w:rPr>
+                <w:lang w:eastAsia="x-none"/>
+              </w:rPr>
+            </w:pPr>
+            <w:r>
+              <w:rPr>
+                <w:lang w:eastAsia="x-none"/>
+              </w:rPr>
+              <w:t>1.</w:t>
+            </w:r>
+          </w:p>
+        </w:tc>
+        <w:tc>
+          <w:tcPr>
+            <w:tcW w:w="1985" w:type="dxa"/>
+          </w:tcPr>
+          <w:p>
+            <w:pPr>
+              <w:rPr>
+                <w:lang w:eastAsia="x-none"/>
+              </w:rPr>
+            </w:pPr>
+            <w:r>
+              <w:rPr>
+                <w:lang w:eastAsia="x-none"/>
+              </w:rPr>
+              <w:t>Pendaftaran user baru</w:t>
+            </w:r>
+          </w:p>
+        </w:tc>
+        <w:tc>
+          <w:tcPr>
+            <w:tcW w:w="3151" w:type="dxa"/>
+          </w:tcPr>
+          <w:p>
+            <w:pPr>
+              <w:rPr>
+                <w:lang w:eastAsia="x-none"/>
+              </w:rPr>
+            </w:pPr>
+            <w:r>
+              <w:rPr>
+                <w:lang w:eastAsia="x-none"/>
+              </w:rPr>
+              <w:t xml:space="preserve">Melakukan pendaftaran User baru </w:t>
+            </w:r>
+          </w:p>
+        </w:tc>
+        <w:tc>
+          <w:tcPr>
+            <w:tcW w:w="1947" w:type="dxa"/>
+          </w:tcPr>
+          <w:p>
+            <w:pPr>
+              <w:rPr>
+                <w:lang w:eastAsia="x-none"/>
+              </w:rPr>
+            </w:pPr>
+            <w:r>
+              <w:rPr>
+                <w:lang w:eastAsia="x-none"/>
+              </w:rPr>
+              <w:t>Staff</w:t>
+            </w:r>
+          </w:p>
+        </w:tc>
+      </w:tr>
+      <w:tr>
+        <w:tc>
+          <w:tcPr>
+            <w:tcW w:w="704" w:type="dxa"/>
+          </w:tcPr>
+          <w:p>
+            <w:pPr>
+              <w:rPr>
+                <w:lang w:eastAsia="x-none"/>
+              </w:rPr>
+            </w:pPr>
+            <w:r>
+              <w:rPr>
+                <w:lang w:eastAsia="x-none"/>
+              </w:rPr>
+              <w:t>2.</w:t>
+            </w:r>
+          </w:p>
+        </w:tc>
+        <w:tc>
+          <w:tcPr>
+            <w:tcW w:w="1985" w:type="dxa"/>
+          </w:tcPr>
+          <w:p>
+            <w:pPr>
+              <w:rPr>
+                <w:lang w:eastAsia="x-none"/>
+              </w:rPr>
+            </w:pPr>
+            <w:r>
+              <w:rPr>
+                <w:lang w:eastAsia="x-none"/>
+              </w:rPr>
+              <w:t xml:space="preserve">Ubah profil </w:t>
+            </w:r>
+          </w:p>
+        </w:tc>
+        <w:tc>
+          <w:tcPr>
+            <w:tcW w:w="3151" w:type="dxa"/>
+          </w:tcPr>
+          <w:p>
+            <w:pPr>
+              <w:rPr>
+                <w:lang w:eastAsia="x-none"/>
+              </w:rPr>
+            </w:pPr>
+            <w:r>
+              <w:rPr>
+                <w:lang w:eastAsia="x-none"/>
+              </w:rPr>
+              <w:t>Mengubah data diri user</w:t>
+            </w:r>
+          </w:p>
+        </w:tc>
+        <w:tc>
+          <w:tcPr>
+            <w:tcW w:w="1947" w:type="dxa"/>
+          </w:tcPr>
+          <w:p>
+            <w:pPr>
+              <w:rPr>
+                <w:lang w:eastAsia="x-none"/>
+              </w:rPr>
+            </w:pPr>
+            <w:r>
+              <w:rPr>
+                <w:lang w:eastAsia="x-none"/>
+              </w:rPr>
+              <w:t>Staff &amp; Anggota</w:t>
+            </w:r>
+          </w:p>
+        </w:tc>
+      </w:tr>
+      <w:tr>
+        <w:tc>
+          <w:tcPr>
+            <w:tcW w:w="704" w:type="dxa"/>
+          </w:tcPr>
+          <w:p>
+            <w:pPr>
+              <w:rPr>
+                <w:lang w:eastAsia="x-none"/>
+              </w:rPr>
+            </w:pPr>
+            <w:r>
+              <w:rPr>
+                <w:lang w:eastAsia="x-none"/>
+              </w:rPr>
+              <w:t xml:space="preserve">3. </w:t>
+            </w:r>
+          </w:p>
+        </w:tc>
+        <w:tc>
+          <w:tcPr>
+            <w:tcW w:w="1985" w:type="dxa"/>
+          </w:tcPr>
+          <w:p>
+            <w:pPr>
+              <w:rPr>
+                <w:lang w:eastAsia="x-none"/>
+              </w:rPr>
+            </w:pPr>
+            <w:r>
+              <w:rPr>
+                <w:lang w:eastAsia="x-none"/>
+              </w:rPr>
+              <w:t xml:space="preserve">Ubah </w:t>
+            </w:r>
+            <w:r>
+              <w:rPr>
+                <w:i/>
+                <w:iCs/>
+                <w:lang w:eastAsia="x-none"/>
+              </w:rPr>
+              <w:t>pass</w:t>
+            </w:r>
+            <w:r>
+              <w:rPr>
+                <w:i/>
+                <w:iCs/>
+                <w:lang w:eastAsia="x-none"/>
+              </w:rPr>
+              <w:t>word</w:t>
+            </w:r>
+          </w:p>
+        </w:tc>
+        <w:tc>
+          <w:tcPr>
+            <w:tcW w:w="3151" w:type="dxa"/>
+          </w:tcPr>
+          <w:p>
+            <w:pPr>
+              <w:rPr>
+                <w:lang w:eastAsia="x-none"/>
+              </w:rPr>
+            </w:pPr>
+            <w:r>
+              <w:rPr>
+                <w:lang w:eastAsia="x-none"/>
+              </w:rPr>
+              <w:t>Mengubah password user</w:t>
+            </w:r>
+          </w:p>
+        </w:tc>
+        <w:tc>
+          <w:tcPr>
+            <w:tcW w:w="1947" w:type="dxa"/>
+          </w:tcPr>
+          <w:p>
+            <w:pPr>
+              <w:rPr>
+                <w:lang w:eastAsia="x-none"/>
+              </w:rPr>
+            </w:pPr>
+            <w:r>
+              <w:rPr>
+                <w:lang w:eastAsia="x-none"/>
+              </w:rPr>
+              <w:t>Staff &amp; Anggota</w:t>
+            </w:r>
+          </w:p>
+        </w:tc>
+      </w:tr>
+      <w:tr>
+        <w:tc>
+          <w:tcPr>
+            <w:tcW w:w="704" w:type="dxa"/>
+          </w:tcPr>
+          <w:p>
+            <w:pPr>
+              <w:rPr>
+                <w:lang w:eastAsia="x-none"/>
+              </w:rPr>
+            </w:pPr>
+            <w:r>
+              <w:rPr>
+                <w:lang w:eastAsia="x-none"/>
+              </w:rPr>
+              <w:t>4.</w:t>
+            </w:r>
+          </w:p>
+        </w:tc>
+        <w:tc>
+          <w:tcPr>
+            <w:tcW w:w="1985" w:type="dxa"/>
+          </w:tcPr>
+          <w:p>
+            <w:pPr>
+              <w:rPr>
+                <w:lang w:eastAsia="x-none"/>
+              </w:rPr>
+            </w:pPr>
+            <w:r>
+              <w:rPr>
+                <w:lang w:eastAsia="x-none"/>
+              </w:rPr>
+              <w:t>Pembuatan e-tiket</w:t>
+            </w:r>
+          </w:p>
+        </w:tc>
+        <w:tc>
+          <w:tcPr>
+            <w:tcW w:w="3151" w:type="dxa"/>
+          </w:tcPr>
+          <w:p>
+            <w:pPr>
+              <w:rPr>
+                <w:lang w:eastAsia="x-none"/>
+              </w:rPr>
+            </w:pPr>
+            <w:r>
+              <w:rPr>
+                <w:lang w:eastAsia="x-none"/>
+              </w:rPr>
+              <w:t>Membuat e-tiket order untuk bongkar / muat barang</w:t>
+            </w:r>
+          </w:p>
+        </w:tc>
+        <w:tc>
+          <w:tcPr>
+            <w:tcW w:w="1947" w:type="dxa"/>
+          </w:tcPr>
+          <w:p>
+            <w:pPr>
+              <w:rPr>
+                <w:lang w:eastAsia="x-none"/>
+              </w:rPr>
+            </w:pPr>
+            <w:r>
+              <w:rPr>
+                <w:lang w:eastAsia="x-none"/>
+              </w:rPr>
+              <w:t xml:space="preserve">Staff </w:t>
+            </w:r>
+          </w:p>
+        </w:tc>
+      </w:tr>
+      <w:tr>
+        <w:tc>
+          <w:tcPr>
+            <w:tcW w:w="704" w:type="dxa"/>
+          </w:tcPr>
+          <w:p>
+            <w:pPr>
+              <w:rPr>
+                <w:lang w:eastAsia="x-none"/>
+              </w:rPr>
+            </w:pPr>
+            <w:r>
+              <w:rPr>
+                <w:lang w:eastAsia="x-none"/>
+              </w:rPr>
+              <w:t>5.</w:t>
+            </w:r>
+          </w:p>
+        </w:tc>
+        <w:tc>
+          <w:tcPr>
+            <w:tcW w:w="1985" w:type="dxa"/>
+          </w:tcPr>
+          <w:p>
+            <w:pPr>
+              <w:rPr>
+                <w:lang w:eastAsia="x-none"/>
+              </w:rPr>
+            </w:pPr>
+            <w:r>
+              <w:rPr>
+                <w:lang w:eastAsia="x-none"/>
+              </w:rPr>
+              <w:t>Pemilihan Anggota</w:t>
+            </w:r>
+          </w:p>
+        </w:tc>
+        <w:tc>
+          <w:tcPr>
+            <w:tcW w:w="3151" w:type="dxa"/>
+          </w:tcPr>
+          <w:p>
+            <w:pPr>
+              <w:rPr>
+                <w:lang w:eastAsia="x-none"/>
+              </w:rPr>
+            </w:pPr>
+            <w:r>
+              <w:rPr>
+                <w:lang w:eastAsia="x-none"/>
+              </w:rPr>
+              <w:t>Memilih anggota pada e-tiket untuk ditugaskan bongkar / muat barang</w:t>
+            </w:r>
+          </w:p>
+        </w:tc>
+        <w:tc>
+          <w:tcPr>
+            <w:tcW w:w="1947" w:type="dxa"/>
+          </w:tcPr>
+          <w:p>
+            <w:pPr>
+              <w:rPr>
+                <w:lang w:eastAsia="x-none"/>
+              </w:rPr>
+            </w:pPr>
+            <w:r>
+              <w:rPr>
+                <w:lang w:eastAsia="x-none"/>
+              </w:rPr>
+              <w:t>Staff</w:t>
+            </w:r>
+          </w:p>
+        </w:tc>
+      </w:tr>
+      <w:tr>
+        <w:tc>
+          <w:tcPr>
+            <w:tcW w:w="704" w:type="dxa"/>
+          </w:tcPr>
+          <w:p>
+            <w:pPr>
+              <w:rPr>
+                <w:lang w:eastAsia="x-none"/>
+              </w:rPr>
+            </w:pPr>
+            <w:r>
+              <w:rPr>
+                <w:lang w:eastAsia="x-none"/>
+              </w:rPr>
+              <w:t xml:space="preserve">6. </w:t>
+            </w:r>
+          </w:p>
+        </w:tc>
+        <w:tc>
+          <w:tcPr>
+            <w:tcW w:w="1985" w:type="dxa"/>
+          </w:tcPr>
+          <w:p>
+            <w:pPr>
+              <w:rPr>
+                <w:lang w:eastAsia="x-none"/>
+              </w:rPr>
+            </w:pPr>
+            <w:r>
+              <w:rPr>
+                <w:lang w:eastAsia="x-none"/>
+              </w:rPr>
+              <w:t xml:space="preserve">Progress </w:t>
+            </w:r>
+            <w:r>
+              <w:rPr>
+                <w:lang w:eastAsia="x-none"/>
+              </w:rPr>
+              <w:t>e-tiket</w:t>
+            </w:r>
+          </w:p>
+        </w:tc>
+        <w:tc>
+          <w:tcPr>
+            <w:tcW w:w="3151" w:type="dxa"/>
+          </w:tcPr>
+          <w:p>
+            <w:pPr>
+              <w:rPr>
+                <w:lang w:eastAsia="x-none"/>
+              </w:rPr>
+            </w:pPr>
+            <w:r>
+              <w:rPr>
+                <w:lang w:eastAsia="x-none"/>
+              </w:rPr>
+              <w:t>Membuat riwayat untuk menunjukkan dari kemajuan order bongkar / muat barang</w:t>
+            </w:r>
+          </w:p>
+        </w:tc>
+        <w:tc>
+          <w:tcPr>
+            <w:tcW w:w="1947" w:type="dxa"/>
+          </w:tcPr>
+          <w:p>
+            <w:pPr>
+              <w:rPr>
+                <w:lang w:eastAsia="x-none"/>
+              </w:rPr>
+            </w:pPr>
+            <w:r>
+              <w:rPr>
+                <w:lang w:eastAsia="x-none"/>
+              </w:rPr>
+              <w:t>Staff &amp; Anggota</w:t>
+            </w:r>
+          </w:p>
+          <w:p>
+            <w:pPr>
+              <w:rPr>
+                <w:lang w:eastAsia="x-none"/>
+              </w:rPr>
+            </w:pPr>
+          </w:p>
+        </w:tc>
+      </w:tr>
+      <w:tr>
+        <w:tc>
+          <w:tcPr>
+            <w:tcW w:w="704" w:type="dxa"/>
+          </w:tcPr>
+          <w:p>
+            <w:pPr>
+              <w:rPr>
+                <w:lang w:eastAsia="x-none"/>
+              </w:rPr>
+            </w:pPr>
+            <w:r>
+              <w:rPr>
+                <w:lang w:eastAsia="x-none"/>
+              </w:rPr>
+              <w:t xml:space="preserve">7. </w:t>
+            </w:r>
+          </w:p>
+        </w:tc>
+        <w:tc>
+          <w:tcPr>
+            <w:tcW w:w="1985" w:type="dxa"/>
+          </w:tcPr>
+          <w:p>
+            <w:pPr>
+              <w:rPr>
+                <w:lang w:eastAsia="x-none"/>
+              </w:rPr>
+            </w:pPr>
+            <w:r>
+              <w:rPr>
+                <w:lang w:eastAsia="x-none"/>
+              </w:rPr>
+              <w:t>Lihat e-tiket order masuk</w:t>
+            </w:r>
+          </w:p>
+        </w:tc>
+        <w:tc>
+          <w:tcPr>
+            <w:tcW w:w="3151" w:type="dxa"/>
+          </w:tcPr>
+          <w:p>
+            <w:pPr>
+              <w:rPr>
+                <w:lang w:eastAsia="x-none"/>
+              </w:rPr>
+            </w:pPr>
+            <w:r>
+              <w:rPr>
+                <w:lang w:eastAsia="x-none"/>
+              </w:rPr>
+              <w:t>Melihat penugasan dari e-tiket order yang telah dibuat</w:t>
+            </w:r>
+          </w:p>
+        </w:tc>
+        <w:tc>
+          <w:tcPr>
+            <w:tcW w:w="1947" w:type="dxa"/>
+          </w:tcPr>
+          <w:p>
+            <w:pPr>
+              <w:rPr>
+                <w:lang w:eastAsia="x-none"/>
+              </w:rPr>
+            </w:pPr>
+            <w:r>
+              <w:rPr>
+                <w:lang w:eastAsia="x-none"/>
+              </w:rPr>
+              <w:t>Staff &amp; Anggota</w:t>
+            </w:r>
+          </w:p>
+        </w:tc>
+      </w:tr>
+      <w:tr>
+        <w:tc>
+          <w:tcPr>
+            <w:tcW w:w="704" w:type="dxa"/>
+          </w:tcPr>
+          <w:p>
+            <w:pPr>
+              <w:rPr>
+                <w:lang w:eastAsia="x-none"/>
+              </w:rPr>
+            </w:pPr>
+            <w:r>
+              <w:rPr>
+                <w:lang w:eastAsia="x-none"/>
+              </w:rPr>
+              <w:t>8.</w:t>
+            </w:r>
+          </w:p>
+        </w:tc>
+        <w:tc>
+          <w:tcPr>
+            <w:tcW w:w="1985" w:type="dxa"/>
+          </w:tcPr>
+          <w:p>
+            <w:pPr>
+              <w:rPr>
+                <w:lang w:eastAsia="x-none"/>
+              </w:rPr>
+            </w:pPr>
+            <w:r>
+              <w:rPr>
+                <w:lang w:eastAsia="x-none"/>
+              </w:rPr>
+              <w:t xml:space="preserve">Ubah Status </w:t>
+            </w:r>
+            <w:r>
+              <w:rPr>
+                <w:lang w:eastAsia="x-none"/>
+              </w:rPr>
+              <w:t>e-tiket</w:t>
+            </w:r>
+          </w:p>
+        </w:tc>
+        <w:tc>
+          <w:tcPr>
+            <w:tcW w:w="3151" w:type="dxa"/>
+          </w:tcPr>
+          <w:p>
+            <w:pPr>
+              <w:rPr>
+                <w:lang w:eastAsia="x-none"/>
+              </w:rPr>
+            </w:pPr>
+            <w:r>
+              <w:rPr>
+                <w:lang w:eastAsia="x-none"/>
+              </w:rPr>
+              <w:t xml:space="preserve">Mengubah status dari e-tiket </w:t>
+            </w:r>
+          </w:p>
+        </w:tc>
+        <w:tc>
+          <w:tcPr>
+            <w:tcW w:w="1947" w:type="dxa"/>
+          </w:tcPr>
+          <w:p>
+            <w:pPr>
+              <w:rPr>
+                <w:lang w:eastAsia="x-none"/>
+              </w:rPr>
+            </w:pPr>
+            <w:r>
+              <w:rPr>
+                <w:lang w:eastAsia="x-none"/>
+              </w:rPr>
+              <w:t>Staff</w:t>
+            </w:r>
+          </w:p>
+        </w:tc>
+      </w:tr>
+      <w:tr>
+        <w:tc>
+          <w:tcPr>
+            <w:tcW w:w="704" w:type="dxa"/>
+          </w:tcPr>
+          <w:p>
+            <w:pPr>
+              <w:rPr>
+                <w:lang w:eastAsia="x-none"/>
+              </w:rPr>
+            </w:pPr>
+            <w:r>
+              <w:rPr>
+                <w:lang w:eastAsia="x-none"/>
+              </w:rPr>
+              <w:t>9.</w:t>
+            </w:r>
+          </w:p>
+        </w:tc>
+        <w:tc>
+          <w:tcPr>
+            <w:tcW w:w="1985" w:type="dxa"/>
+          </w:tcPr>
+          <w:p>
+            <w:pPr>
+              <w:rPr>
+                <w:lang w:eastAsia="x-none"/>
+              </w:rPr>
+            </w:pPr>
+            <w:r>
+              <w:rPr>
+                <w:lang w:eastAsia="x-none"/>
+              </w:rPr>
+              <w:t xml:space="preserve">Pembatalan </w:t>
+            </w:r>
+            <w:r>
+              <w:rPr>
+                <w:lang w:eastAsia="x-none"/>
+              </w:rPr>
+              <w:t>e-tiket</w:t>
+            </w:r>
+          </w:p>
+        </w:tc>
+        <w:tc>
+          <w:tcPr>
+            <w:tcW w:w="3151" w:type="dxa"/>
+          </w:tcPr>
+          <w:p>
+            <w:pPr>
+              <w:rPr>
+                <w:lang w:eastAsia="x-none"/>
+              </w:rPr>
+            </w:pPr>
+            <w:r>
+              <w:rPr>
+                <w:lang w:eastAsia="x-none"/>
+              </w:rPr>
+              <w:t xml:space="preserve">Membatalkan </w:t>
+            </w:r>
+            <w:r>
+              <w:rPr>
+                <w:lang w:eastAsia="x-none"/>
+              </w:rPr>
+              <w:t>e-tiket</w:t>
+            </w:r>
+            <w:r>
+              <w:rPr>
+                <w:lang w:eastAsia="x-none"/>
+              </w:rPr>
+              <w:t xml:space="preserve"> </w:t>
+            </w:r>
+          </w:p>
+        </w:tc>
+        <w:tc>
+          <w:tcPr>
+            <w:tcW w:w="1947" w:type="dxa"/>
+          </w:tcPr>
+          <w:p>
+            <w:pPr>
+              <w:rPr>
+                <w:lang w:eastAsia="x-none"/>
+              </w:rPr>
+            </w:pPr>
+            <w:r>
+              <w:rPr>
+                <w:lang w:eastAsia="x-none"/>
+              </w:rPr>
+              <w:t>Staff</w:t>
+            </w:r>
+          </w:p>
+        </w:tc>
+      </w:tr>
+      <w:tr>
+        <w:tc>
+          <w:tcPr>
+            <w:tcW w:w="704" w:type="dxa"/>
+          </w:tcPr>
+          <w:p>
+            <w:pPr>
+              <w:rPr>
+                <w:lang w:eastAsia="x-none"/>
+              </w:rPr>
+            </w:pPr>
+            <w:r>
+              <w:rPr>
+                <w:lang w:eastAsia="x-none"/>
+              </w:rPr>
+              <w:t xml:space="preserve">10. </w:t>
+            </w:r>
+          </w:p>
+        </w:tc>
+        <w:tc>
+          <w:tcPr>
+            <w:tcW w:w="1985" w:type="dxa"/>
+          </w:tcPr>
+          <w:p>
+            <w:pPr>
+              <w:rPr>
+                <w:lang w:eastAsia="x-none"/>
+              </w:rPr>
+            </w:pPr>
+            <w:r>
+              <w:rPr>
+                <w:lang w:eastAsia="x-none"/>
+              </w:rPr>
+              <w:t>Perekapan hasil order</w:t>
+            </w:r>
+          </w:p>
+        </w:tc>
+        <w:tc>
+          <w:tcPr>
+            <w:tcW w:w="3151" w:type="dxa"/>
+          </w:tcPr>
+          <w:p>
+            <w:pPr>
+              <w:rPr>
+                <w:lang w:eastAsia="x-none"/>
+              </w:rPr>
+            </w:pPr>
+            <w:r>
+              <w:rPr>
+                <w:lang w:eastAsia="x-none"/>
+              </w:rPr>
+              <w:t>Melihat hasil perekapan order dalam periode tertentu</w:t>
+            </w:r>
+          </w:p>
+        </w:tc>
+        <w:tc>
+          <w:tcPr>
+            <w:tcW w:w="1947" w:type="dxa"/>
+          </w:tcPr>
+          <w:p>
+            <w:pPr>
+              <w:rPr>
+                <w:lang w:eastAsia="x-none"/>
+              </w:rPr>
+            </w:pPr>
+            <w:r>
+              <w:rPr>
+                <w:lang w:eastAsia="x-none"/>
+              </w:rPr>
+              <w:t>Staff</w:t>
+            </w:r>
+          </w:p>
+        </w:tc>
+      </w:tr>
+      <w:tr>
+        <w:tc>
+          <w:tcPr>
+            <w:tcW w:w="704" w:type="dxa"/>
+          </w:tcPr>
+          <w:p>
+            <w:pPr>
+              <w:rPr>
+                <w:lang w:eastAsia="x-none"/>
+              </w:rPr>
+            </w:pPr>
+            <w:r>
+              <w:rPr>
+                <w:lang w:eastAsia="x-none"/>
+              </w:rPr>
+              <w:t>11.</w:t>
+            </w:r>
+          </w:p>
+        </w:tc>
+        <w:tc>
+          <w:tcPr>
+            <w:tcW w:w="1985" w:type="dxa"/>
+          </w:tcPr>
+          <w:p>
+            <w:pPr>
+              <w:rPr>
+                <w:lang w:eastAsia="x-none"/>
+              </w:rPr>
+            </w:pPr>
+            <w:r>
+              <w:rPr>
+                <w:lang w:eastAsia="x-none"/>
+              </w:rPr>
+              <w:t>Menampilkan daftar anggota</w:t>
+            </w:r>
+          </w:p>
+        </w:tc>
+        <w:tc>
+          <w:tcPr>
+            <w:tcW w:w="3151" w:type="dxa"/>
+          </w:tcPr>
+          <w:p>
+            <w:pPr>
+              <w:rPr>
+                <w:lang w:eastAsia="x-none"/>
+              </w:rPr>
+            </w:pPr>
+            <w:r>
+              <w:rPr>
+                <w:lang w:eastAsia="x-none"/>
+              </w:rPr>
+              <w:t>Melihat daftar anggota</w:t>
+            </w:r>
+          </w:p>
+        </w:tc>
+        <w:tc>
+          <w:tcPr>
+            <w:tcW w:w="1947" w:type="dxa"/>
+          </w:tcPr>
+          <w:p>
+            <w:pPr>
+              <w:rPr>
+                <w:lang w:eastAsia="x-none"/>
+              </w:rPr>
+            </w:pPr>
+            <w:r>
+              <w:rPr>
+                <w:lang w:eastAsia="x-none"/>
+              </w:rPr>
+              <w:t>Staff</w:t>
+            </w:r>
+          </w:p>
+        </w:tc>
+      </w:tr>
+      <w:tr>
+        <w:tc>
+          <w:tcPr>
+            <w:tcW w:w="704" w:type="dxa"/>
+          </w:tcPr>
+          <w:p>
+            <w:pPr>
+              <w:rPr>
+                <w:lang w:eastAsia="x-none"/>
+              </w:rPr>
+            </w:pPr>
+            <w:r>
+              <w:rPr>
+                <w:lang w:eastAsia="x-none"/>
+              </w:rPr>
+              <w:t>12.</w:t>
+            </w:r>
+          </w:p>
+        </w:tc>
+        <w:tc>
+          <w:tcPr>
+            <w:tcW w:w="1985" w:type="dxa"/>
+          </w:tcPr>
+          <w:p>
+            <w:pPr>
+              <w:rPr>
+                <w:lang w:eastAsia="x-none"/>
+              </w:rPr>
+            </w:pPr>
+            <w:r>
+              <w:rPr>
+                <w:lang w:eastAsia="x-none"/>
+              </w:rPr>
+              <w:t>Menampilkan detail anggota</w:t>
+            </w:r>
+          </w:p>
+        </w:tc>
+        <w:tc>
+          <w:tcPr>
+            <w:tcW w:w="3151" w:type="dxa"/>
+          </w:tcPr>
+          <w:p>
+            <w:pPr>
+              <w:rPr>
+                <w:lang w:eastAsia="x-none"/>
+              </w:rPr>
+            </w:pPr>
+            <w:r>
+              <w:rPr>
+                <w:lang w:eastAsia="x-none"/>
+              </w:rPr>
+              <w:t>Melihat data anggota secara detail</w:t>
+            </w:r>
+          </w:p>
+        </w:tc>
+        <w:tc>
+          <w:tcPr>
+            <w:tcW w:w="1947" w:type="dxa"/>
+          </w:tcPr>
+          <w:p>
+            <w:pPr>
+              <w:rPr>
+                <w:lang w:eastAsia="x-none"/>
+              </w:rPr>
+            </w:pPr>
+            <w:r>
+              <w:rPr>
+                <w:lang w:eastAsia="x-none"/>
+              </w:rPr>
+              <w:t>Staff</w:t>
+            </w:r>
+          </w:p>
+        </w:tc>
+      </w:tr>
+      <w:tr>
+        <w:tc>
+          <w:tcPr>
+            <w:tcW w:w="704" w:type="dxa"/>
+          </w:tcPr>
+          <w:p>
+            <w:pPr>
+              <w:rPr>
+                <w:lang w:eastAsia="x-none"/>
+              </w:rPr>
+            </w:pPr>
+            <w:r>
+              <w:rPr>
+                <w:lang w:eastAsia="x-none"/>
+              </w:rPr>
+              <w:t>13.</w:t>
+            </w:r>
+          </w:p>
+        </w:tc>
+        <w:tc>
+          <w:tcPr>
+            <w:tcW w:w="1985" w:type="dxa"/>
+          </w:tcPr>
+          <w:p>
+            <w:pPr>
+              <w:rPr>
+                <w:lang w:eastAsia="x-none"/>
+              </w:rPr>
+            </w:pPr>
+            <w:r>
+              <w:rPr>
+                <w:lang w:eastAsia="x-none"/>
+              </w:rPr>
+              <w:t>Ubah peran user</w:t>
+            </w:r>
+          </w:p>
+        </w:tc>
+        <w:tc>
+          <w:tcPr>
+            <w:tcW w:w="3151" w:type="dxa"/>
+          </w:tcPr>
+          <w:p>
+            <w:pPr>
+              <w:rPr>
+                <w:lang w:eastAsia="x-none"/>
+              </w:rPr>
+            </w:pPr>
+            <w:r>
+              <w:rPr>
+                <w:lang w:eastAsia="x-none"/>
+              </w:rPr>
+              <w:t>Mengubah peran user</w:t>
+            </w:r>
+          </w:p>
+        </w:tc>
+        <w:tc>
+          <w:tcPr>
+            <w:tcW w:w="1947" w:type="dxa"/>
+          </w:tcPr>
+          <w:p>
+            <w:pPr>
+              <w:rPr>
+                <w:lang w:eastAsia="x-none"/>
+              </w:rPr>
+            </w:pPr>
+            <w:r>
+              <w:rPr>
+                <w:lang w:eastAsia="x-none"/>
+              </w:rPr>
+              <w:t>Staff</w:t>
+            </w:r>
+          </w:p>
+        </w:tc>
+      </w:tr>
+      <w:tr>
+        <w:tc>
+          <w:tcPr>
+            <w:tcW w:w="704" w:type="dxa"/>
+          </w:tcPr>
+          <w:p>
+            <w:pPr>
+              <w:rPr>
+                <w:lang w:eastAsia="x-none"/>
+              </w:rPr>
+            </w:pPr>
+            <w:r>
+              <w:rPr>
+                <w:lang w:eastAsia="x-none"/>
+              </w:rPr>
+              <w:t xml:space="preserve">14. </w:t>
+            </w:r>
+          </w:p>
+        </w:tc>
+        <w:tc>
+          <w:tcPr>
+            <w:tcW w:w="1985" w:type="dxa"/>
+          </w:tcPr>
+          <w:p>
+            <w:pPr>
+              <w:rPr>
+                <w:lang w:eastAsia="x-none"/>
+              </w:rPr>
+            </w:pPr>
+            <w:r>
+              <w:rPr>
+                <w:lang w:eastAsia="x-none"/>
+              </w:rPr>
+              <w:t>Ubah status user</w:t>
+            </w:r>
+          </w:p>
+        </w:tc>
+        <w:tc>
+          <w:tcPr>
+            <w:tcW w:w="3151" w:type="dxa"/>
+          </w:tcPr>
+          <w:p>
+            <w:pPr>
+              <w:rPr>
+                <w:lang w:eastAsia="x-none"/>
+              </w:rPr>
+            </w:pPr>
+            <w:r>
+              <w:rPr>
+                <w:lang w:eastAsia="x-none"/>
+              </w:rPr>
+              <w:t xml:space="preserve">Mengubah </w:t>
+            </w:r>
+            <w:r>
+              <w:rPr>
+                <w:lang w:eastAsia="x-none"/>
+              </w:rPr>
+              <w:t>status</w:t>
+            </w:r>
+            <w:r>
+              <w:rPr>
+                <w:lang w:eastAsia="x-none"/>
+              </w:rPr>
+              <w:t xml:space="preserve"> user</w:t>
+            </w:r>
+          </w:p>
+        </w:tc>
+        <w:tc>
+          <w:tcPr>
+            <w:tcW w:w="1947" w:type="dxa"/>
+          </w:tcPr>
+          <w:p>
+            <w:pPr>
+              <w:rPr>
+                <w:lang w:eastAsia="x-none"/>
+              </w:rPr>
+            </w:pPr>
+            <w:r>
+              <w:rPr>
+                <w:lang w:eastAsia="x-none"/>
+              </w:rPr>
+              <w:t>Staff</w:t>
+            </w:r>
+          </w:p>
+        </w:tc>
+      </w:tr>
+      <w:tr>
+        <w:tc>
+          <w:tcPr>
+            <w:tcW w:w="704" w:type="dxa"/>
+          </w:tcPr>
+          <w:p>
+            <w:pPr>
+              <w:rPr>
+                <w:lang w:eastAsia="x-none"/>
+              </w:rPr>
+            </w:pPr>
+            <w:r>
+              <w:rPr>
+                <w:lang w:eastAsia="x-none"/>
+              </w:rPr>
+              <w:t>15.</w:t>
+            </w:r>
+          </w:p>
+        </w:tc>
+        <w:tc>
+          <w:tcPr>
+            <w:tcW w:w="1985" w:type="dxa"/>
+          </w:tcPr>
+          <w:p>
+            <w:pPr>
+              <w:rPr>
+                <w:lang w:eastAsia="x-none"/>
+              </w:rPr>
+            </w:pPr>
+            <w:r>
+              <w:rPr>
+                <w:lang w:eastAsia="x-none"/>
+              </w:rPr>
+              <w:t>Menampilkan riwayat pekerjaan</w:t>
+            </w:r>
+          </w:p>
+        </w:tc>
+        <w:tc>
+          <w:tcPr>
+            <w:tcW w:w="3151" w:type="dxa"/>
+          </w:tcPr>
+          <w:p>
+            <w:pPr>
+              <w:rPr>
+                <w:lang w:eastAsia="x-none"/>
+              </w:rPr>
+            </w:pPr>
+            <w:r>
+              <w:rPr>
+                <w:lang w:eastAsia="x-none"/>
+              </w:rPr>
+              <w:t>Melihat pekerjaan yang telah di selesaikan anggota</w:t>
+            </w:r>
+          </w:p>
+        </w:tc>
+        <w:tc>
+          <w:tcPr>
+            <w:tcW w:w="1947" w:type="dxa"/>
+          </w:tcPr>
+          <w:p>
+            <w:pPr>
+              <w:rPr>
+                <w:lang w:eastAsia="x-none"/>
+              </w:rPr>
+            </w:pPr>
+            <w:r>
+              <w:rPr>
+                <w:lang w:eastAsia="x-none"/>
+              </w:rPr>
+              <w:t>Staff &amp; Anggota</w:t>
+            </w:r>
+          </w:p>
+        </w:tc>
+      </w:tr>
+      <w:tr>
+        <w:tc>
+          <w:tcPr>
+            <w:tcW w:w="704" w:type="dxa"/>
+          </w:tcPr>
+          <w:p>
+            <w:pPr>
+              <w:rPr>
+                <w:lang w:eastAsia="x-none"/>
+              </w:rPr>
+            </w:pPr>
+          </w:p>
+        </w:tc>
+        <w:tc>
+          <w:tcPr>
+            <w:tcW w:w="1985" w:type="dxa"/>
+          </w:tcPr>
+          <w:p>
+            <w:pPr>
+              <w:rPr>
+                <w:lang w:eastAsia="x-none"/>
+              </w:rPr>
+            </w:pPr>
+          </w:p>
+        </w:tc>
+        <w:tc>
+          <w:tcPr>
+            <w:tcW w:w="3151" w:type="dxa"/>
+          </w:tcPr>
+          <w:p>
+            <w:pPr>
+              <w:rPr>
+                <w:lang w:eastAsia="x-none"/>
+              </w:rPr>
+            </w:pPr>
+          </w:p>
+        </w:tc>
+        <w:tc>
+          <w:tcPr>
+            <w:tcW w:w="1947" w:type="dxa"/>
+          </w:tcPr>
+          <w:p>
+            <w:pPr>
               <w:rPr>
                 <w:lang w:eastAsia="x-none"/>
               </w:rPr>
@@ -16771,54 +18115,9 @@
     <w:p>
       <w:pPr>
         <w:rPr>
-          <w:lang w:eastAsia="x-none"/>
-        </w:rPr>
-      </w:pPr>
-    </w:p>
-    <w:p>
-      <w:pPr>
-        <w:pStyle w:val="Heading4"/>
-        <w:rPr>
-          <w:lang w:val="id-ID"/>
-        </w:rPr>
-      </w:pPr>
-      <w:bookmarkStart w:id="80" w:name="_Toc107425151"/>
-      <w:r>
-        <w:rPr>
-          <w:lang w:val="id-ID"/>
-        </w:rPr>
-        <w:lastRenderedPageBreak/>
-        <w:t>Hasil</w:t>
-      </w:r>
-      <w:r>
-        <w:rPr>
-          <w:lang w:val="en-US"/>
-        </w:rPr>
-        <w:t xml:space="preserve"> (Jabarin hasil dari wawancara yang udah dilakuin)</w:t>
-      </w:r>
-      <w:bookmarkEnd w:id="80"/>
-      <w:r>
-        <w:rPr>
-          <w:lang w:val="en-US"/>
-        </w:rPr>
-        <w:t xml:space="preserve"> </w:t>
-      </w:r>
-    </w:p>
-    <w:p>
-      <w:pPr>
-        <w:pStyle w:val="Heading3"/>
-        <w:rPr>
-          <w:lang w:val="id-ID"/>
-        </w:rPr>
-      </w:pPr>
-      <w:bookmarkStart w:id="81" w:name="_Toc107425152"/>
-      <w:r>
-        <w:rPr>
-          <w:lang w:val="id-ID"/>
-        </w:rPr>
-        <w:t>Analisis Fitur</w:t>
-      </w:r>
-      <w:bookmarkEnd w:id="81"/>
+          <w:lang w:val="en-US" w:eastAsia="x-none"/>
+        </w:rPr>
+      </w:pPr>
     </w:p>
     <w:p>
       <w:pPr>
@@ -18759,10 +20058,10 @@
   <w:abstractNum w:abstractNumId="1" w15:restartNumberingAfterBreak="0">
     <w:nsid w:val="16C373B8"/>
     <w:multiLevelType w:val="hybridMultilevel"/>
-    <w:tmpl w:val="A17C8832"/>
-    <w:lvl w:ilvl="0" w:tplc="0421001B">
+    <w:tmpl w:val="65E8E30A"/>
+    <w:lvl w:ilvl="0" w:tplc="FD94E3F4">
       <w:start w:val="1"/>
-      <w:numFmt w:val="lowerRoman"/>
+      <w:numFmt w:val="lowerLetter"/>
       <w:lvlText w:val="%1."/>
       <w:lvlJc w:val="right"/>
       <w:pPr>
@@ -18848,15 +20147,18 @@
   <w:abstractNum w:abstractNumId="2" w15:restartNumberingAfterBreak="0">
     <w:nsid w:val="1BE8559A"/>
     <w:multiLevelType w:val="hybridMultilevel"/>
-    <w:tmpl w:val="750A71B4"/>
-    <w:lvl w:ilvl="0" w:tplc="0421001B">
+    <w:tmpl w:val="EBACBB7E"/>
+    <w:lvl w:ilvl="0" w:tplc="FD94E3F4">
       <w:start w:val="1"/>
-      <w:numFmt w:val="lowerRoman"/>
+      <w:numFmt w:val="lowerLetter"/>
       <w:lvlText w:val="%1."/>
       <w:lvlJc w:val="right"/>
       <w:pPr>
         <w:ind w:left="1440" w:hanging="360"/>
       </w:pPr>
+      <w:rPr>
+        <w:rFonts w:hint="default"/>
+      </w:rPr>
     </w:lvl>
     <w:lvl w:ilvl="1" w:tplc="04210019" w:tentative="1">
       <w:start w:val="1"/>
@@ -19023,10 +20325,10 @@
   <w:abstractNum w:abstractNumId="4" w15:restartNumberingAfterBreak="0">
     <w:nsid w:val="1E8F1D9C"/>
     <w:multiLevelType w:val="hybridMultilevel"/>
-    <w:tmpl w:val="A17C8832"/>
-    <w:lvl w:ilvl="0" w:tplc="0421001B">
+    <w:tmpl w:val="9E84C4B6"/>
+    <w:lvl w:ilvl="0" w:tplc="FD94E3F4">
       <w:start w:val="1"/>
-      <w:numFmt w:val="lowerRoman"/>
+      <w:numFmt w:val="lowerLetter"/>
       <w:lvlText w:val="%1."/>
       <w:lvlJc w:val="right"/>
       <w:pPr>
@@ -19198,15 +20500,18 @@
   <w:abstractNum w:abstractNumId="6" w15:restartNumberingAfterBreak="0">
     <w:nsid w:val="2D5B3626"/>
     <w:multiLevelType w:val="hybridMultilevel"/>
-    <w:tmpl w:val="3B102D5E"/>
-    <w:lvl w:ilvl="0" w:tplc="0421001B">
+    <w:tmpl w:val="1E70FDAA"/>
+    <w:lvl w:ilvl="0" w:tplc="FD94E3F4">
       <w:start w:val="1"/>
-      <w:numFmt w:val="lowerRoman"/>
+      <w:numFmt w:val="lowerLetter"/>
       <w:lvlText w:val="%1."/>
       <w:lvlJc w:val="right"/>
       <w:pPr>
         <w:ind w:left="1440" w:hanging="360"/>
       </w:pPr>
+      <w:rPr>
+        <w:rFonts w:hint="default"/>
+      </w:rPr>
     </w:lvl>
     <w:lvl w:ilvl="1" w:tplc="04210019" w:tentative="1">
       <w:start w:val="1"/>
@@ -19830,15 +21135,18 @@
   <w:abstractNum w:abstractNumId="13" w15:restartNumberingAfterBreak="0">
     <w:nsid w:val="57FA4C85"/>
     <w:multiLevelType w:val="hybridMultilevel"/>
-    <w:tmpl w:val="A0C07522"/>
-    <w:lvl w:ilvl="0" w:tplc="0421001B">
+    <w:tmpl w:val="C5F49CFA"/>
+    <w:lvl w:ilvl="0" w:tplc="FD94E3F4">
       <w:start w:val="1"/>
-      <w:numFmt w:val="lowerRoman"/>
+      <w:numFmt w:val="lowerLetter"/>
       <w:lvlText w:val="%1."/>
       <w:lvlJc w:val="right"/>
       <w:pPr>
         <w:ind w:left="1440" w:hanging="360"/>
       </w:pPr>
+      <w:rPr>
+        <w:rFonts w:hint="default"/>
+      </w:rPr>
     </w:lvl>
     <w:lvl w:ilvl="1" w:tplc="04210019" w:tentative="1">
       <w:start w:val="1"/>
@@ -20226,6 +21534,92 @@
       <w:lvlJc w:val="right"/>
       <w:pPr>
         <w:ind w:left="6840" w:hanging="180"/>
+      </w:pPr>
+    </w:lvl>
+  </w:abstractNum>
+  <w:abstractNum w:abstractNumId="17" w15:restartNumberingAfterBreak="0">
+    <w:nsid w:val="7D561D81"/>
+    <w:multiLevelType w:val="hybridMultilevel"/>
+    <w:tmpl w:val="0A26997A"/>
+    <w:lvl w:ilvl="0" w:tplc="0421001B">
+      <w:start w:val="1"/>
+      <w:numFmt w:val="lowerRoman"/>
+      <w:lvlText w:val="%1."/>
+      <w:lvlJc w:val="right"/>
+      <w:pPr>
+        <w:ind w:left="1440" w:hanging="360"/>
+      </w:pPr>
+    </w:lvl>
+    <w:lvl w:ilvl="1" w:tplc="04210019" w:tentative="1">
+      <w:start w:val="1"/>
+      <w:numFmt w:val="lowerLetter"/>
+      <w:lvlText w:val="%2."/>
+      <w:lvlJc w:val="left"/>
+      <w:pPr>
+        <w:ind w:left="2160" w:hanging="360"/>
+      </w:pPr>
+    </w:lvl>
+    <w:lvl w:ilvl="2" w:tplc="0421001B" w:tentative="1">
+      <w:start w:val="1"/>
+      <w:numFmt w:val="lowerRoman"/>
+      <w:lvlText w:val="%3."/>
+      <w:lvlJc w:val="right"/>
+      <w:pPr>
+        <w:ind w:left="2880" w:hanging="180"/>
+      </w:pPr>
+    </w:lvl>
+    <w:lvl w:ilvl="3" w:tplc="0421000F" w:tentative="1">
+      <w:start w:val="1"/>
+      <w:numFmt w:val="decimal"/>
+      <w:lvlText w:val="%4."/>
+      <w:lvlJc w:val="left"/>
+      <w:pPr>
+        <w:ind w:left="3600" w:hanging="360"/>
+      </w:pPr>
+    </w:lvl>
+    <w:lvl w:ilvl="4" w:tplc="04210019" w:tentative="1">
+      <w:start w:val="1"/>
+      <w:numFmt w:val="lowerLetter"/>
+      <w:lvlText w:val="%5."/>
+      <w:lvlJc w:val="left"/>
+      <w:pPr>
+        <w:ind w:left="4320" w:hanging="360"/>
+      </w:pPr>
+    </w:lvl>
+    <w:lvl w:ilvl="5" w:tplc="0421001B" w:tentative="1">
+      <w:start w:val="1"/>
+      <w:numFmt w:val="lowerRoman"/>
+      <w:lvlText w:val="%6."/>
+      <w:lvlJc w:val="right"/>
+      <w:pPr>
+        <w:ind w:left="5040" w:hanging="180"/>
+      </w:pPr>
+    </w:lvl>
+    <w:lvl w:ilvl="6" w:tplc="0421000F" w:tentative="1">
+      <w:start w:val="1"/>
+      <w:numFmt w:val="decimal"/>
+      <w:lvlText w:val="%7."/>
+      <w:lvlJc w:val="left"/>
+      <w:pPr>
+        <w:ind w:left="5760" w:hanging="360"/>
+      </w:pPr>
+    </w:lvl>
+    <w:lvl w:ilvl="7" w:tplc="04210019" w:tentative="1">
+      <w:start w:val="1"/>
+      <w:numFmt w:val="lowerLetter"/>
+      <w:lvlText w:val="%8."/>
+      <w:lvlJc w:val="left"/>
+      <w:pPr>
+        <w:ind w:left="6480" w:hanging="360"/>
+      </w:pPr>
+    </w:lvl>
+    <w:lvl w:ilvl="8" w:tplc="0421001B" w:tentative="1">
+      <w:start w:val="1"/>
+      <w:numFmt w:val="lowerRoman"/>
+      <w:lvlText w:val="%9."/>
+      <w:lvlJc w:val="right"/>
+      <w:pPr>
+        <w:ind w:left="7200" w:hanging="180"/>
       </w:pPr>
     </w:lvl>
   </w:abstractNum>
@@ -20279,6 +21673,9 @@
   </w:num>
   <w:num w:numId="17">
     <w:abstractNumId w:val="13"/>
+  </w:num>
+  <w:num w:numId="18">
+    <w:abstractNumId w:val="17"/>
   </w:num>
   <w:numIdMacAtCleanup w:val="11"/>
 </w:numbering>
@@ -22470,21 +23867,6 @@
 </file>
 
 <file path=customXml/item1.xml><?xml version="1.0" encoding="utf-8"?>
-<p:properties xmlns:p="http://schemas.microsoft.com/office/2006/metadata/properties" xmlns:xsi="http://www.w3.org/2001/XMLSchema-instance" xmlns:pc="http://schemas.microsoft.com/office/infopath/2007/PartnerControls">
-  <documentManagement/>
-</p:properties>
-</file>
-
-<file path=customXml/item2.xml><?xml version="1.0" encoding="utf-8"?>
-<?mso-contentType ?>
-<FormTemplates xmlns="http://schemas.microsoft.com/sharepoint/v3/contenttype/forms">
-  <Display>DocumentLibraryForm</Display>
-  <Edit>DocumentLibraryForm</Edit>
-  <New>DocumentLibraryForm</New>
-</FormTemplates>
-</file>
-
-<file path=customXml/item3.xml><?xml version="1.0" encoding="utf-8"?>
 <b:Sources xmlns:b="http://schemas.openxmlformats.org/officeDocument/2006/bibliography" xmlns="http://schemas.openxmlformats.org/officeDocument/2006/bibliography" SelectedStyle="\APASixthEditionOfficeOnline.xsl" StyleName="APA" Version="6">
   <b:Source>
     <b:Tag>Ger10</b:Tag>
@@ -22921,6 +24303,21 @@
 </b:Sources>
 </file>
 
+<file path=customXml/item2.xml><?xml version="1.0" encoding="utf-8"?>
+<?mso-contentType ?>
+<FormTemplates xmlns="http://schemas.microsoft.com/sharepoint/v3/contenttype/forms">
+  <Display>DocumentLibraryForm</Display>
+  <Edit>DocumentLibraryForm</Edit>
+  <New>DocumentLibraryForm</New>
+</FormTemplates>
+</file>
+
+<file path=customXml/item3.xml><?xml version="1.0" encoding="utf-8"?>
+<p:properties xmlns:p="http://schemas.microsoft.com/office/2006/metadata/properties" xmlns:xsi="http://www.w3.org/2001/XMLSchema-instance" xmlns:pc="http://schemas.microsoft.com/office/infopath/2007/PartnerControls">
+  <documentManagement/>
+</p:properties>
+</file>
+
 <file path=customXml/item4.xml><?xml version="1.0" encoding="utf-8"?>
 <ct:contentTypeSchema xmlns:ct="http://schemas.microsoft.com/office/2006/metadata/contentType" xmlns:ma="http://schemas.microsoft.com/office/2006/metadata/properties/metaAttributes" ct:_="" ma:_="" ma:contentTypeName="Dokumen" ma:contentTypeID="0x0101000EF6C584108D484EB7BE291E1AB4286F" ma:contentTypeVersion="5" ma:contentTypeDescription="Buat sebuah dokumen baru." ma:contentTypeScope="" ma:versionID="5056993fa814f908a15d5b7792085323">
   <xsd:schema xmlns:xsd="http://www.w3.org/2001/XMLSchema" xmlns:xs="http://www.w3.org/2001/XMLSchema" xmlns:p="http://schemas.microsoft.com/office/2006/metadata/properties" xmlns:ns3="4eba61cf-1b52-4ccb-b8cc-17990c769457" xmlns:ns4="40ba7415-4535-4d63-ab36-245df00ef745" targetNamespace="http://schemas.microsoft.com/office/2006/metadata/properties" ma:root="true" ma:fieldsID="90094347264a8a81c62e2f157a831ddc" ns3:_="" ns4:_="">
@@ -23093,10 +24490,9 @@
 </file>
 
 <file path=customXml/itemProps1.xml><?xml version="1.0" encoding="utf-8"?>
-<ds:datastoreItem xmlns:ds="http://schemas.openxmlformats.org/officeDocument/2006/customXml" ds:itemID="{925313B1-C2E8-4B1B-AD82-1D984852E25E}">
+<ds:datastoreItem xmlns:ds="http://schemas.openxmlformats.org/officeDocument/2006/customXml" ds:itemID="{6A2E4646-937F-4CA2-8FEF-815C282DC232}">
   <ds:schemaRefs>
-    <ds:schemaRef ds:uri="http://schemas.microsoft.com/office/2006/metadata/properties"/>
-    <ds:schemaRef ds:uri="http://schemas.microsoft.com/office/infopath/2007/PartnerControls"/>
+    <ds:schemaRef ds:uri="http://schemas.openxmlformats.org/officeDocument/2006/bibliography"/>
   </ds:schemaRefs>
 </ds:datastoreItem>
 </file>
@@ -23110,9 +24506,10 @@
 </file>
 
 <file path=customXml/itemProps3.xml><?xml version="1.0" encoding="utf-8"?>
-<ds:datastoreItem xmlns:ds="http://schemas.openxmlformats.org/officeDocument/2006/customXml" ds:itemID="{6A2E4646-937F-4CA2-8FEF-815C282DC232}">
+<ds:datastoreItem xmlns:ds="http://schemas.openxmlformats.org/officeDocument/2006/customXml" ds:itemID="{925313B1-C2E8-4B1B-AD82-1D984852E25E}">
   <ds:schemaRefs>
-    <ds:schemaRef ds:uri="http://schemas.openxmlformats.org/officeDocument/2006/bibliography"/>
+    <ds:schemaRef ds:uri="http://schemas.microsoft.com/office/2006/metadata/properties"/>
+    <ds:schemaRef ds:uri="http://schemas.microsoft.com/office/infopath/2007/PartnerControls"/>
   </ds:schemaRefs>
 </ds:datastoreItem>
 </file>

</xml_diff>

<commit_message>
update nama pak ahmad
</commit_message>
<xml_diff>
--- a/Dokumen/Laporan Progres _Dimas Rizqy Pangestu_1202184337.docx
+++ b/Dokumen/Laporan Progres _Dimas Rizqy Pangestu_1202184337.docx
@@ -1045,10 +1045,10 @@
         <w:rPr>
           <w:u w:val="single"/>
         </w:rPr>
-        <w:t>AHMAD MUSNANSYAH,IR.MS</w:t>
-      </w:r>
-      <w:r>
-        <w:t xml:space="preserve">           </w:t>
+        <w:t>Ir. AHMAD MUNANSYAH, M.Sc.</w:t>
+      </w:r>
+      <w:r>
+        <w:t xml:space="preserve">          </w:t>
       </w:r>
       <w:r>
         <w:rPr>
@@ -14672,28 +14672,6 @@
     </w:p>
     <w:p>
       <w:pPr>
-        <w:spacing w:line="259" w:lineRule="auto"/>
-        <w:jc w:val="left"/>
-        <w:rPr>
-          <w:lang w:val="en-US" w:eastAsia="x-none"/>
-        </w:rPr>
-      </w:pPr>
-      <w:r>
-        <w:rPr>
-          <w:lang w:val="en-US" w:eastAsia="x-none"/>
-        </w:rPr>
-        <w:br w:type="page"/>
-      </w:r>
-    </w:p>
-    <w:p>
-      <w:pPr>
-        <w:rPr>
-          <w:lang w:val="en-US" w:eastAsia="x-none"/>
-        </w:rPr>
-      </w:pPr>
-    </w:p>
-    <w:p>
-      <w:pPr>
         <w:pStyle w:val="Heading4"/>
         <w:spacing w:line="360" w:lineRule="auto"/>
         <w:rPr>
@@ -15050,6 +15028,7 @@
               <w:rPr>
                 <w:lang w:eastAsia="x-none"/>
               </w:rPr>
+              <w:lastRenderedPageBreak/>
               <w:t>Mengenali pola kerja dari narasumber</w:t>
             </w:r>
           </w:p>
@@ -15074,6 +15053,7 @@
               <w:rPr>
                 <w:lang w:eastAsia="x-none"/>
               </w:rPr>
+              <w:lastRenderedPageBreak/>
               <w:t>Bagaimana proses bisnis order tenaga kerja Koperasi TKBM ?</w:t>
             </w:r>
           </w:p>
@@ -15445,7 +15425,6 @@
               <w:rPr>
                 <w:lang w:eastAsia="x-none"/>
               </w:rPr>
-              <w:lastRenderedPageBreak/>
               <w:t xml:space="preserve">Waktu terlama dalam melakukan proses permintaan </w:t>
             </w:r>
             <w:r>
@@ -15892,25 +15871,21 @@
     </w:tbl>
     <w:p>
       <w:pPr>
-        <w:rPr>
-          <w:lang w:val="en-US" w:eastAsia="x-none"/>
-        </w:rPr>
-      </w:pPr>
-    </w:p>
-    <w:p>
-      <w:pPr>
         <w:spacing w:line="259" w:lineRule="auto"/>
         <w:jc w:val="left"/>
         <w:rPr>
           <w:lang w:val="en-US" w:eastAsia="x-none"/>
         </w:rPr>
       </w:pPr>
-      <w:r>
+    </w:p>
+    <w:p>
+      <w:pPr>
+        <w:spacing w:line="259" w:lineRule="auto"/>
+        <w:jc w:val="left"/>
         <w:rPr>
           <w:lang w:val="en-US" w:eastAsia="x-none"/>
         </w:rPr>
-        <w:br w:type="page"/>
-      </w:r>
+      </w:pPr>
     </w:p>
     <w:p>
       <w:pPr>
@@ -15927,6 +15902,13 @@
         <w:lastRenderedPageBreak/>
         <w:t>Pertanyaan Anggota</w:t>
       </w:r>
+    </w:p>
+    <w:p>
+      <w:pPr>
+        <w:rPr>
+          <w:lang w:val="en-US" w:eastAsia="x-none"/>
+        </w:rPr>
+      </w:pPr>
     </w:p>
     <w:tbl>
       <w:tblPr>
@@ -16582,6 +16564,54 @@
               <w:t xml:space="preserve"> ?</w:t>
             </w:r>
           </w:p>
+          <w:p>
+            <w:pPr>
+              <w:pStyle w:val="ListParagraph"/>
+              <w:numPr>
+                <w:ilvl w:val="0"/>
+                <w:numId w:val="25"/>
+              </w:numPr>
+              <w:jc w:val="left"/>
+              <w:rPr>
+                <w:lang w:eastAsia="x-none"/>
+              </w:rPr>
+            </w:pPr>
+            <w:r>
+              <w:rPr>
+                <w:lang w:eastAsia="x-none"/>
+              </w:rPr>
+              <w:t>Jika ya,</w:t>
+            </w:r>
+            <w:r>
+              <w:t xml:space="preserve"> f</w:t>
+            </w:r>
+            <w:r>
+              <w:rPr>
+                <w:lang w:eastAsia="x-none"/>
+              </w:rPr>
+              <w:t>aktor apa yang menyebabkan kesulitan untuk mengakses hal tersebut ?</w:t>
+            </w:r>
+          </w:p>
+          <w:p>
+            <w:pPr>
+              <w:pStyle w:val="ListParagraph"/>
+              <w:numPr>
+                <w:ilvl w:val="0"/>
+                <w:numId w:val="25"/>
+              </w:numPr>
+              <w:jc w:val="left"/>
+              <w:rPr>
+                <w:lang w:eastAsia="x-none"/>
+              </w:rPr>
+            </w:pPr>
+            <w:r>
+              <w:rPr>
+                <w:iCs/>
+                <w:lang w:eastAsia="x-none"/>
+              </w:rPr>
+              <w:t>Bagaimana cara anda untuk menyelesaikan masalah kesulitan tersebut ?</w:t>
+            </w:r>
+          </w:p>
         </w:tc>
       </w:tr>
       <w:tr>
@@ -16603,7 +16633,7 @@
         <w:tc>
           <w:tcPr>
             <w:tcW w:w="5949" w:type="dxa"/>
-            <w:shd w:val="clear" w:color="auto" w:fill="D9D9D9" w:themeFill="background1" w:themeFillShade="D9"/>
+            <w:shd w:val="clear" w:color="auto" w:fill="auto"/>
           </w:tcPr>
           <w:p>
             <w:pPr>
@@ -16614,14 +16644,82 @@
               </w:numPr>
               <w:jc w:val="left"/>
               <w:rPr>
-                <w:lang w:eastAsia="x-none"/>
-              </w:rPr>
-            </w:pPr>
-            <w:r>
-              <w:rPr>
-                <w:lang w:eastAsia="x-none"/>
-              </w:rPr>
-              <w:t xml:space="preserve"> Faktor apa yang menyebabkan kesulitan untuk mengakses hal tersebut ?</w:t>
+                <w:iCs/>
+                <w:lang w:eastAsia="x-none"/>
+              </w:rPr>
+            </w:pPr>
+            <w:r>
+              <w:rPr>
+                <w:iCs/>
+                <w:lang w:eastAsia="x-none"/>
+              </w:rPr>
+              <w:t>Apakah anda pernah menggunakan website untuk kebutuhan pekerjaan?</w:t>
+            </w:r>
+          </w:p>
+          <w:p>
+            <w:pPr>
+              <w:pStyle w:val="ListParagraph"/>
+              <w:numPr>
+                <w:ilvl w:val="0"/>
+                <w:numId w:val="24"/>
+              </w:numPr>
+              <w:rPr>
+                <w:lang w:eastAsia="x-none"/>
+              </w:rPr>
+            </w:pPr>
+            <w:r>
+              <w:rPr>
+                <w:lang w:eastAsia="x-none"/>
+              </w:rPr>
+              <w:lastRenderedPageBreak/>
+              <w:t xml:space="preserve">Jika pernah, </w:t>
+            </w:r>
+            <w:r>
+              <w:rPr>
+                <w:i/>
+                <w:iCs/>
+                <w:lang w:eastAsia="x-none"/>
+              </w:rPr>
+              <w:t xml:space="preserve">website </w:t>
+            </w:r>
+            <w:r>
+              <w:rPr>
+                <w:lang w:eastAsia="x-none"/>
+              </w:rPr>
+              <w:t>apa dan apa kegunaannya?</w:t>
+            </w:r>
+          </w:p>
+          <w:p>
+            <w:pPr>
+              <w:pStyle w:val="ListParagraph"/>
+              <w:numPr>
+                <w:ilvl w:val="0"/>
+                <w:numId w:val="24"/>
+              </w:numPr>
+              <w:rPr>
+                <w:iCs/>
+                <w:lang w:eastAsia="x-none"/>
+              </w:rPr>
+            </w:pPr>
+            <w:r>
+              <w:rPr>
+                <w:lang w:eastAsia="x-none"/>
+              </w:rPr>
+              <w:t xml:space="preserve">Jika tidak, </w:t>
+            </w:r>
+            <w:r>
+              <w:rPr>
+                <w:i/>
+                <w:iCs/>
+                <w:lang w:eastAsia="x-none"/>
+              </w:rPr>
+              <w:t xml:space="preserve">website </w:t>
+            </w:r>
+            <w:r>
+              <w:rPr>
+                <w:lang w:eastAsia="x-none"/>
+              </w:rPr>
+              <w:t>seperti apa yang anda butuhkan untuk menunjang pekerjaan anda?</w:t>
             </w:r>
           </w:p>
         </w:tc>
@@ -16645,7 +16743,6 @@
         <w:tc>
           <w:tcPr>
             <w:tcW w:w="5949" w:type="dxa"/>
-            <w:shd w:val="clear" w:color="auto" w:fill="D9D9D9" w:themeFill="background1" w:themeFillShade="D9"/>
           </w:tcPr>
           <w:p>
             <w:pPr>
@@ -16656,23 +16753,28 @@
               </w:numPr>
               <w:jc w:val="left"/>
               <w:rPr>
+                <w:lang w:eastAsia="x-none"/>
+              </w:rPr>
+            </w:pPr>
+            <w:r>
+              <w:rPr>
+                <w:lang w:eastAsia="x-none"/>
+              </w:rPr>
+              <w:t xml:space="preserve">Kesulitan apa yang anda alami saat menggunakan </w:t>
+            </w:r>
+            <w:r>
+              <w:rPr>
+                <w:i/>
                 <w:iCs/>
                 <w:lang w:eastAsia="x-none"/>
               </w:rPr>
-            </w:pPr>
-            <w:r>
-              <w:rPr>
-                <w:iCs/>
-                <w:lang w:eastAsia="x-none"/>
-              </w:rPr>
-              <w:t xml:space="preserve"> Bagaimana cara anda untuk menyelesaikan masalah </w:t>
-            </w:r>
-            <w:r>
-              <w:rPr>
-                <w:iCs/>
-                <w:lang w:eastAsia="x-none"/>
-              </w:rPr>
-              <w:t>kesulitan tersebut ?</w:t>
+              <w:t xml:space="preserve">website </w:t>
+            </w:r>
+            <w:r>
+              <w:rPr>
+                <w:lang w:eastAsia="x-none"/>
+              </w:rPr>
+              <w:t>tersebut?</w:t>
             </w:r>
           </w:p>
         </w:tc>
@@ -16709,6 +16811,26 @@
                 <w:lang w:eastAsia="x-none"/>
               </w:rPr>
             </w:pPr>
+            <w:r>
+              <w:rPr>
+                <w:lang w:eastAsia="x-none"/>
+              </w:rPr>
+              <w:t xml:space="preserve">Fitur apa yang anda sukai dari </w:t>
+            </w:r>
+            <w:r>
+              <w:rPr>
+                <w:i/>
+                <w:iCs/>
+                <w:lang w:eastAsia="x-none"/>
+              </w:rPr>
+              <w:t xml:space="preserve">website </w:t>
+            </w:r>
+            <w:r>
+              <w:rPr>
+                <w:lang w:eastAsia="x-none"/>
+              </w:rPr>
+              <w:t>tersebut?</w:t>
+            </w:r>
           </w:p>
         </w:tc>
       </w:tr>
@@ -16744,6 +16866,114 @@
                 <w:lang w:eastAsia="x-none"/>
               </w:rPr>
             </w:pPr>
+            <w:r>
+              <w:rPr>
+                <w:lang w:eastAsia="x-none"/>
+              </w:rPr>
+              <w:t xml:space="preserve">Fitur apa yang anda butuhkan namun tidak ada di </w:t>
+            </w:r>
+            <w:r>
+              <w:rPr>
+                <w:i/>
+                <w:iCs/>
+                <w:lang w:eastAsia="x-none"/>
+              </w:rPr>
+              <w:t xml:space="preserve">website </w:t>
+            </w:r>
+            <w:r>
+              <w:rPr>
+                <w:lang w:eastAsia="x-none"/>
+              </w:rPr>
+              <w:t>tersebut ?</w:t>
+            </w:r>
+          </w:p>
+        </w:tc>
+      </w:tr>
+      <w:tr>
+        <w:tc>
+          <w:tcPr>
+            <w:tcW w:w="1838" w:type="dxa"/>
+            <w:vMerge/>
+            <w:shd w:val="clear" w:color="auto" w:fill="92D050"/>
+          </w:tcPr>
+          <w:p>
+            <w:pPr>
+              <w:spacing w:line="240" w:lineRule="auto"/>
+              <w:rPr>
+                <w:lang w:eastAsia="x-none"/>
+              </w:rPr>
+            </w:pPr>
+          </w:p>
+        </w:tc>
+        <w:tc>
+          <w:tcPr>
+            <w:tcW w:w="5949" w:type="dxa"/>
+          </w:tcPr>
+          <w:p>
+            <w:pPr>
+              <w:pStyle w:val="ListParagraph"/>
+              <w:numPr>
+                <w:ilvl w:val="0"/>
+                <w:numId w:val="12"/>
+              </w:numPr>
+              <w:rPr>
+                <w:lang w:eastAsia="x-none"/>
+              </w:rPr>
+            </w:pPr>
+            <w:r>
+              <w:rPr>
+                <w:lang w:eastAsia="x-none"/>
+              </w:rPr>
+              <w:t xml:space="preserve">Apabila terdapat aplikasi untuk mempermudah </w:t>
+            </w:r>
+            <w:r>
+              <w:rPr>
+                <w:lang w:eastAsia="x-none"/>
+              </w:rPr>
+              <w:t xml:space="preserve">kegiatan di </w:t>
+            </w:r>
+            <w:r>
+              <w:rPr>
+                <w:lang w:eastAsia="x-none"/>
+              </w:rPr>
+              <w:t>koperasi TKBM,</w:t>
+            </w:r>
+          </w:p>
+          <w:p>
+            <w:pPr>
+              <w:pStyle w:val="ListParagraph"/>
+              <w:numPr>
+                <w:ilvl w:val="0"/>
+                <w:numId w:val="21"/>
+              </w:numPr>
+              <w:rPr>
+                <w:lang w:eastAsia="x-none"/>
+              </w:rPr>
+            </w:pPr>
+            <w:r>
+              <w:rPr>
+                <w:lang w:eastAsia="x-none"/>
+              </w:rPr>
+              <w:t>Fitur apa yang anda butuhkan?</w:t>
+            </w:r>
+          </w:p>
+          <w:p>
+            <w:pPr>
+              <w:pStyle w:val="ListParagraph"/>
+              <w:numPr>
+                <w:ilvl w:val="0"/>
+                <w:numId w:val="21"/>
+              </w:numPr>
+              <w:rPr>
+                <w:lang w:eastAsia="x-none"/>
+              </w:rPr>
+            </w:pPr>
+            <w:r>
+              <w:rPr>
+                <w:lang w:eastAsia="x-none"/>
+              </w:rPr>
+              <w:t>Fitur apa yang perlu di prioritaskan ?</w:t>
+            </w:r>
           </w:p>
         </w:tc>
       </w:tr>
@@ -16767,7 +16997,6 @@
         <w:rPr>
           <w:lang w:val="id-ID"/>
         </w:rPr>
-        <w:lastRenderedPageBreak/>
         <w:t>Hasil</w:t>
       </w:r>
       <w:r>
@@ -16807,15 +17036,16 @@
         <w:tblLook w:val="04A0" w:firstRow="1" w:lastRow="0" w:firstColumn="1" w:lastColumn="0" w:noHBand="0" w:noVBand="1"/>
       </w:tblPr>
       <w:tblGrid>
-        <w:gridCol w:w="704"/>
-        <w:gridCol w:w="1985"/>
+        <w:gridCol w:w="562"/>
+        <w:gridCol w:w="2127"/>
         <w:gridCol w:w="3151"/>
         <w:gridCol w:w="1947"/>
       </w:tblGrid>
       <w:tr>
         <w:tc>
           <w:tcPr>
-            <w:tcW w:w="704" w:type="dxa"/>
+            <w:tcW w:w="562" w:type="dxa"/>
+            <w:shd w:val="clear" w:color="auto" w:fill="92D050"/>
           </w:tcPr>
           <w:p>
             <w:pPr>
@@ -16833,7 +17063,8 @@
         </w:tc>
         <w:tc>
           <w:tcPr>
-            <w:tcW w:w="1985" w:type="dxa"/>
+            <w:tcW w:w="2127" w:type="dxa"/>
+            <w:shd w:val="clear" w:color="auto" w:fill="92D050"/>
           </w:tcPr>
           <w:p>
             <w:pPr>
@@ -16852,6 +17083,7 @@
         <w:tc>
           <w:tcPr>
             <w:tcW w:w="3151" w:type="dxa"/>
+            <w:shd w:val="clear" w:color="auto" w:fill="92D050"/>
           </w:tcPr>
           <w:p>
             <w:pPr>
@@ -16870,6 +17102,7 @@
         <w:tc>
           <w:tcPr>
             <w:tcW w:w="1947" w:type="dxa"/>
+            <w:shd w:val="clear" w:color="auto" w:fill="92D050"/>
           </w:tcPr>
           <w:p>
             <w:pPr>
@@ -16889,7 +17122,7 @@
       <w:tr>
         <w:tc>
           <w:tcPr>
-            <w:tcW w:w="704" w:type="dxa"/>
+            <w:tcW w:w="562" w:type="dxa"/>
           </w:tcPr>
           <w:p>
             <w:pPr>
@@ -16907,7 +17140,7 @@
         </w:tc>
         <w:tc>
           <w:tcPr>
-            <w:tcW w:w="1985" w:type="dxa"/>
+            <w:tcW w:w="2127" w:type="dxa"/>
           </w:tcPr>
           <w:p>
             <w:pPr>
@@ -16963,7 +17196,7 @@
       <w:tr>
         <w:tc>
           <w:tcPr>
-            <w:tcW w:w="704" w:type="dxa"/>
+            <w:tcW w:w="562" w:type="dxa"/>
           </w:tcPr>
           <w:p>
             <w:pPr>
@@ -16981,7 +17214,7 @@
         </w:tc>
         <w:tc>
           <w:tcPr>
-            <w:tcW w:w="1985" w:type="dxa"/>
+            <w:tcW w:w="2127" w:type="dxa"/>
           </w:tcPr>
           <w:p>
             <w:pPr>
@@ -17037,7 +17270,7 @@
       <w:tr>
         <w:tc>
           <w:tcPr>
-            <w:tcW w:w="704" w:type="dxa"/>
+            <w:tcW w:w="562" w:type="dxa"/>
           </w:tcPr>
           <w:p>
             <w:pPr>
@@ -17055,7 +17288,7 @@
         </w:tc>
         <w:tc>
           <w:tcPr>
-            <w:tcW w:w="1985" w:type="dxa"/>
+            <w:tcW w:w="2127" w:type="dxa"/>
           </w:tcPr>
           <w:p>
             <w:pPr>
@@ -17075,15 +17308,7 @@
                 <w:iCs/>
                 <w:lang w:eastAsia="x-none"/>
               </w:rPr>
-              <w:t>pass</w:t>
-            </w:r>
-            <w:r>
-              <w:rPr>
-                <w:i/>
-                <w:iCs/>
-                <w:lang w:eastAsia="x-none"/>
-              </w:rPr>
-              <w:t>word</w:t>
+              <w:t>password</w:t>
             </w:r>
           </w:p>
         </w:tc>
@@ -17127,7 +17352,7 @@
       <w:tr>
         <w:tc>
           <w:tcPr>
-            <w:tcW w:w="704" w:type="dxa"/>
+            <w:tcW w:w="562" w:type="dxa"/>
           </w:tcPr>
           <w:p>
             <w:pPr>
@@ -17145,7 +17370,7 @@
         </w:tc>
         <w:tc>
           <w:tcPr>
-            <w:tcW w:w="1985" w:type="dxa"/>
+            <w:tcW w:w="2127" w:type="dxa"/>
           </w:tcPr>
           <w:p>
             <w:pPr>
@@ -17201,7 +17426,7 @@
       <w:tr>
         <w:tc>
           <w:tcPr>
-            <w:tcW w:w="704" w:type="dxa"/>
+            <w:tcW w:w="562" w:type="dxa"/>
           </w:tcPr>
           <w:p>
             <w:pPr>
@@ -17219,7 +17444,7 @@
         </w:tc>
         <w:tc>
           <w:tcPr>
-            <w:tcW w:w="1985" w:type="dxa"/>
+            <w:tcW w:w="2127" w:type="dxa"/>
           </w:tcPr>
           <w:p>
             <w:pPr>
@@ -17275,7 +17500,7 @@
       <w:tr>
         <w:tc>
           <w:tcPr>
-            <w:tcW w:w="704" w:type="dxa"/>
+            <w:tcW w:w="562" w:type="dxa"/>
           </w:tcPr>
           <w:p>
             <w:pPr>
@@ -17293,25 +17518,19 @@
         </w:tc>
         <w:tc>
           <w:tcPr>
-            <w:tcW w:w="1985" w:type="dxa"/>
-          </w:tcPr>
-          <w:p>
-            <w:pPr>
-              <w:rPr>
-                <w:lang w:eastAsia="x-none"/>
-              </w:rPr>
-            </w:pPr>
-            <w:r>
-              <w:rPr>
-                <w:lang w:eastAsia="x-none"/>
-              </w:rPr>
-              <w:t xml:space="preserve">Progress </w:t>
-            </w:r>
-            <w:r>
-              <w:rPr>
-                <w:lang w:eastAsia="x-none"/>
-              </w:rPr>
-              <w:t>e-tiket</w:t>
+            <w:tcW w:w="2127" w:type="dxa"/>
+          </w:tcPr>
+          <w:p>
+            <w:pPr>
+              <w:rPr>
+                <w:lang w:eastAsia="x-none"/>
+              </w:rPr>
+            </w:pPr>
+            <w:r>
+              <w:rPr>
+                <w:lang w:eastAsia="x-none"/>
+              </w:rPr>
+              <w:t>Progress e-tiket</w:t>
             </w:r>
           </w:p>
         </w:tc>
@@ -17362,7 +17581,7 @@
       <w:tr>
         <w:tc>
           <w:tcPr>
-            <w:tcW w:w="704" w:type="dxa"/>
+            <w:tcW w:w="562" w:type="dxa"/>
           </w:tcPr>
           <w:p>
             <w:pPr>
@@ -17380,7 +17599,7 @@
         </w:tc>
         <w:tc>
           <w:tcPr>
-            <w:tcW w:w="1985" w:type="dxa"/>
+            <w:tcW w:w="2127" w:type="dxa"/>
           </w:tcPr>
           <w:p>
             <w:pPr>
@@ -17436,7 +17655,7 @@
       <w:tr>
         <w:tc>
           <w:tcPr>
-            <w:tcW w:w="704" w:type="dxa"/>
+            <w:tcW w:w="562" w:type="dxa"/>
           </w:tcPr>
           <w:p>
             <w:pPr>
@@ -17454,25 +17673,19 @@
         </w:tc>
         <w:tc>
           <w:tcPr>
-            <w:tcW w:w="1985" w:type="dxa"/>
-          </w:tcPr>
-          <w:p>
-            <w:pPr>
-              <w:rPr>
-                <w:lang w:eastAsia="x-none"/>
-              </w:rPr>
-            </w:pPr>
-            <w:r>
-              <w:rPr>
-                <w:lang w:eastAsia="x-none"/>
-              </w:rPr>
-              <w:t xml:space="preserve">Ubah Status </w:t>
-            </w:r>
-            <w:r>
-              <w:rPr>
-                <w:lang w:eastAsia="x-none"/>
-              </w:rPr>
-              <w:t>e-tiket</w:t>
+            <w:tcW w:w="2127" w:type="dxa"/>
+          </w:tcPr>
+          <w:p>
+            <w:pPr>
+              <w:rPr>
+                <w:lang w:eastAsia="x-none"/>
+              </w:rPr>
+            </w:pPr>
+            <w:r>
+              <w:rPr>
+                <w:lang w:eastAsia="x-none"/>
+              </w:rPr>
+              <w:t>Ubah Status e-tiket</w:t>
             </w:r>
           </w:p>
         </w:tc>
@@ -17516,43 +17729,38 @@
       <w:tr>
         <w:tc>
           <w:tcPr>
-            <w:tcW w:w="704" w:type="dxa"/>
-          </w:tcPr>
-          <w:p>
-            <w:pPr>
-              <w:rPr>
-                <w:lang w:eastAsia="x-none"/>
-              </w:rPr>
-            </w:pPr>
-            <w:r>
-              <w:rPr>
-                <w:lang w:eastAsia="x-none"/>
-              </w:rPr>
+            <w:tcW w:w="562" w:type="dxa"/>
+          </w:tcPr>
+          <w:p>
+            <w:pPr>
+              <w:rPr>
+                <w:lang w:eastAsia="x-none"/>
+              </w:rPr>
+            </w:pPr>
+            <w:r>
+              <w:rPr>
+                <w:lang w:eastAsia="x-none"/>
+              </w:rPr>
+              <w:lastRenderedPageBreak/>
               <w:t>9.</w:t>
             </w:r>
           </w:p>
         </w:tc>
         <w:tc>
           <w:tcPr>
-            <w:tcW w:w="1985" w:type="dxa"/>
-          </w:tcPr>
-          <w:p>
-            <w:pPr>
-              <w:rPr>
-                <w:lang w:eastAsia="x-none"/>
-              </w:rPr>
-            </w:pPr>
-            <w:r>
-              <w:rPr>
-                <w:lang w:eastAsia="x-none"/>
-              </w:rPr>
-              <w:t xml:space="preserve">Pembatalan </w:t>
-            </w:r>
-            <w:r>
-              <w:rPr>
-                <w:lang w:eastAsia="x-none"/>
-              </w:rPr>
-              <w:t>e-tiket</w:t>
+            <w:tcW w:w="2127" w:type="dxa"/>
+          </w:tcPr>
+          <w:p>
+            <w:pPr>
+              <w:rPr>
+                <w:lang w:eastAsia="x-none"/>
+              </w:rPr>
+            </w:pPr>
+            <w:r>
+              <w:rPr>
+                <w:lang w:eastAsia="x-none"/>
+              </w:rPr>
+              <w:t>Pembatalan e-tiket</w:t>
             </w:r>
           </w:p>
         </w:tc>
@@ -17570,19 +17778,7 @@
               <w:rPr>
                 <w:lang w:eastAsia="x-none"/>
               </w:rPr>
-              <w:t xml:space="preserve">Membatalkan </w:t>
-            </w:r>
-            <w:r>
-              <w:rPr>
-                <w:lang w:eastAsia="x-none"/>
-              </w:rPr>
-              <w:t>e-tiket</w:t>
-            </w:r>
-            <w:r>
-              <w:rPr>
-                <w:lang w:eastAsia="x-none"/>
-              </w:rPr>
-              <w:t xml:space="preserve"> </w:t>
+              <w:t xml:space="preserve">Membatalkan e-tiket </w:t>
             </w:r>
           </w:p>
         </w:tc>
@@ -17608,7 +17804,7 @@
       <w:tr>
         <w:tc>
           <w:tcPr>
-            <w:tcW w:w="704" w:type="dxa"/>
+            <w:tcW w:w="562" w:type="dxa"/>
           </w:tcPr>
           <w:p>
             <w:pPr>
@@ -17626,7 +17822,7 @@
         </w:tc>
         <w:tc>
           <w:tcPr>
-            <w:tcW w:w="1985" w:type="dxa"/>
+            <w:tcW w:w="2127" w:type="dxa"/>
           </w:tcPr>
           <w:p>
             <w:pPr>
@@ -17682,7 +17878,7 @@
       <w:tr>
         <w:tc>
           <w:tcPr>
-            <w:tcW w:w="704" w:type="dxa"/>
+            <w:tcW w:w="562" w:type="dxa"/>
           </w:tcPr>
           <w:p>
             <w:pPr>
@@ -17700,7 +17896,7 @@
         </w:tc>
         <w:tc>
           <w:tcPr>
-            <w:tcW w:w="1985" w:type="dxa"/>
+            <w:tcW w:w="2127" w:type="dxa"/>
           </w:tcPr>
           <w:p>
             <w:pPr>
@@ -17756,7 +17952,7 @@
       <w:tr>
         <w:tc>
           <w:tcPr>
-            <w:tcW w:w="704" w:type="dxa"/>
+            <w:tcW w:w="562" w:type="dxa"/>
           </w:tcPr>
           <w:p>
             <w:pPr>
@@ -17774,7 +17970,7 @@
         </w:tc>
         <w:tc>
           <w:tcPr>
-            <w:tcW w:w="1985" w:type="dxa"/>
+            <w:tcW w:w="2127" w:type="dxa"/>
           </w:tcPr>
           <w:p>
             <w:pPr>
@@ -17830,7 +18026,7 @@
       <w:tr>
         <w:tc>
           <w:tcPr>
-            <w:tcW w:w="704" w:type="dxa"/>
+            <w:tcW w:w="562" w:type="dxa"/>
           </w:tcPr>
           <w:p>
             <w:pPr>
@@ -17848,7 +18044,7 @@
         </w:tc>
         <w:tc>
           <w:tcPr>
-            <w:tcW w:w="1985" w:type="dxa"/>
+            <w:tcW w:w="2127" w:type="dxa"/>
           </w:tcPr>
           <w:p>
             <w:pPr>
@@ -17904,7 +18100,7 @@
       <w:tr>
         <w:tc>
           <w:tcPr>
-            <w:tcW w:w="704" w:type="dxa"/>
+            <w:tcW w:w="562" w:type="dxa"/>
           </w:tcPr>
           <w:p>
             <w:pPr>
@@ -17922,7 +18118,7 @@
         </w:tc>
         <w:tc>
           <w:tcPr>
-            <w:tcW w:w="1985" w:type="dxa"/>
+            <w:tcW w:w="2127" w:type="dxa"/>
           </w:tcPr>
           <w:p>
             <w:pPr>
@@ -17952,19 +18148,7 @@
               <w:rPr>
                 <w:lang w:eastAsia="x-none"/>
               </w:rPr>
-              <w:t xml:space="preserve">Mengubah </w:t>
-            </w:r>
-            <w:r>
-              <w:rPr>
-                <w:lang w:eastAsia="x-none"/>
-              </w:rPr>
-              <w:t>status</w:t>
-            </w:r>
-            <w:r>
-              <w:rPr>
-                <w:lang w:eastAsia="x-none"/>
-              </w:rPr>
-              <w:t xml:space="preserve"> user</w:t>
+              <w:t>Mengubah status user</w:t>
             </w:r>
           </w:p>
         </w:tc>
@@ -17990,7 +18174,7 @@
       <w:tr>
         <w:tc>
           <w:tcPr>
-            <w:tcW w:w="704" w:type="dxa"/>
+            <w:tcW w:w="562" w:type="dxa"/>
           </w:tcPr>
           <w:p>
             <w:pPr>
@@ -18008,7 +18192,7 @@
         </w:tc>
         <w:tc>
           <w:tcPr>
-            <w:tcW w:w="1985" w:type="dxa"/>
+            <w:tcW w:w="2127" w:type="dxa"/>
           </w:tcPr>
           <w:p>
             <w:pPr>
@@ -18058,56 +18242,6 @@
               </w:rPr>
               <w:t>Staff &amp; Anggota</w:t>
             </w:r>
-          </w:p>
-        </w:tc>
-      </w:tr>
-      <w:tr>
-        <w:tc>
-          <w:tcPr>
-            <w:tcW w:w="704" w:type="dxa"/>
-          </w:tcPr>
-          <w:p>
-            <w:pPr>
-              <w:rPr>
-                <w:lang w:eastAsia="x-none"/>
-              </w:rPr>
-            </w:pPr>
-          </w:p>
-        </w:tc>
-        <w:tc>
-          <w:tcPr>
-            <w:tcW w:w="1985" w:type="dxa"/>
-          </w:tcPr>
-          <w:p>
-            <w:pPr>
-              <w:rPr>
-                <w:lang w:eastAsia="x-none"/>
-              </w:rPr>
-            </w:pPr>
-          </w:p>
-        </w:tc>
-        <w:tc>
-          <w:tcPr>
-            <w:tcW w:w="3151" w:type="dxa"/>
-          </w:tcPr>
-          <w:p>
-            <w:pPr>
-              <w:rPr>
-                <w:lang w:eastAsia="x-none"/>
-              </w:rPr>
-            </w:pPr>
-          </w:p>
-        </w:tc>
-        <w:tc>
-          <w:tcPr>
-            <w:tcW w:w="1947" w:type="dxa"/>
-          </w:tcPr>
-          <w:p>
-            <w:pPr>
-              <w:rPr>
-                <w:lang w:eastAsia="x-none"/>
-              </w:rPr>
-            </w:pPr>
           </w:p>
         </w:tc>
       </w:tr>
@@ -18356,6 +18490,7 @@
           <w:highlight w:val="yellow"/>
           <w:lang w:val="en-US"/>
         </w:rPr>
+        <w:lastRenderedPageBreak/>
         <w:t>Entity Relationship Diagram</w:t>
       </w:r>
     </w:p>
@@ -19967,9 +20102,98 @@
 <file path=word/numbering.xml><?xml version="1.0" encoding="utf-8"?>
 <w:numbering xmlns:wpc="http://schemas.microsoft.com/office/word/2010/wordprocessingCanvas" xmlns:cx="http://schemas.microsoft.com/office/drawing/2014/chartex" xmlns:cx1="http://schemas.microsoft.com/office/drawing/2015/9/8/chartex" xmlns:cx2="http://schemas.microsoft.com/office/drawing/2015/10/21/chartex" xmlns:cx3="http://schemas.microsoft.com/office/drawing/2016/5/9/chartex" xmlns:cx4="http://schemas.microsoft.com/office/drawing/2016/5/10/chartex" xmlns:cx5="http://schemas.microsoft.com/office/drawing/2016/5/11/chartex" xmlns:cx6="http://schemas.microsoft.com/office/drawing/2016/5/12/chartex" xmlns:cx7="http://schemas.microsoft.com/office/drawing/2016/5/13/chartex" xmlns:cx8="http://schemas.microsoft.com/office/drawing/2016/5/14/chartex" xmlns:mc="http://schemas.openxmlformats.org/markup-compatibility/2006" xmlns:aink="http://schemas.microsoft.com/office/drawing/2016/ink" xmlns:am3d="http://schemas.microsoft.com/office/drawing/2017/model3d" xmlns:o="urn:schemas-microsoft-com:office:office" xmlns:r="http://schemas.openxmlformats.org/officeDocument/2006/relationships" xmlns:m="http://schemas.openxmlformats.org/officeDocument/2006/math" xmlns:v="urn:schemas-microsoft-com:vml" xmlns:wp14="http://schemas.microsoft.com/office/word/2010/wordprocessingDrawing" xmlns:wp="http://schemas.openxmlformats.org/drawingml/2006/wordprocessingDrawing" xmlns:w10="urn:schemas-microsoft-com:office:word" xmlns:w="http://schemas.openxmlformats.org/wordprocessingml/2006/main" xmlns:w14="http://schemas.microsoft.com/office/word/2010/wordml" xmlns:w15="http://schemas.microsoft.com/office/word/2012/wordml" xmlns:w16cex="http://schemas.microsoft.com/office/word/2018/wordml/cex" xmlns:w16cid="http://schemas.microsoft.com/office/word/2016/wordml/cid" xmlns:w16="http://schemas.microsoft.com/office/word/2018/wordml" xmlns:w16sdtdh="http://schemas.microsoft.com/office/word/2020/wordml/sdtdatahash" xmlns:w16se="http://schemas.microsoft.com/office/word/2015/wordml/symex" xmlns:wpg="http://schemas.microsoft.com/office/word/2010/wordprocessingGroup" xmlns:wpi="http://schemas.microsoft.com/office/word/2010/wordprocessingInk" xmlns:wne="http://schemas.microsoft.com/office/word/2006/wordml" xmlns:wps="http://schemas.microsoft.com/office/word/2010/wordprocessingShape" mc:Ignorable="w14 w15 w16se w16cid w16 w16cex w16sdtdh wp14">
   <w:abstractNum w:abstractNumId="0" w15:restartNumberingAfterBreak="0">
+    <w:nsid w:val="08F959E6"/>
+    <w:multiLevelType w:val="hybridMultilevel"/>
+    <w:tmpl w:val="1CC89EFE"/>
+    <w:lvl w:ilvl="0" w:tplc="FD94E3F4">
+      <w:start w:val="1"/>
+      <w:numFmt w:val="lowerLetter"/>
+      <w:lvlText w:val="%1."/>
+      <w:lvlJc w:val="right"/>
+      <w:pPr>
+        <w:ind w:left="1440" w:hanging="360"/>
+      </w:pPr>
+      <w:rPr>
+        <w:rFonts w:hint="default"/>
+      </w:rPr>
+    </w:lvl>
+    <w:lvl w:ilvl="1" w:tplc="04210019" w:tentative="1">
+      <w:start w:val="1"/>
+      <w:numFmt w:val="lowerLetter"/>
+      <w:lvlText w:val="%2."/>
+      <w:lvlJc w:val="left"/>
+      <w:pPr>
+        <w:ind w:left="2160" w:hanging="360"/>
+      </w:pPr>
+    </w:lvl>
+    <w:lvl w:ilvl="2" w:tplc="0421001B" w:tentative="1">
+      <w:start w:val="1"/>
+      <w:numFmt w:val="lowerRoman"/>
+      <w:lvlText w:val="%3."/>
+      <w:lvlJc w:val="right"/>
+      <w:pPr>
+        <w:ind w:left="2880" w:hanging="180"/>
+      </w:pPr>
+    </w:lvl>
+    <w:lvl w:ilvl="3" w:tplc="0421000F" w:tentative="1">
+      <w:start w:val="1"/>
+      <w:numFmt w:val="decimal"/>
+      <w:lvlText w:val="%4."/>
+      <w:lvlJc w:val="left"/>
+      <w:pPr>
+        <w:ind w:left="3600" w:hanging="360"/>
+      </w:pPr>
+    </w:lvl>
+    <w:lvl w:ilvl="4" w:tplc="04210019" w:tentative="1">
+      <w:start w:val="1"/>
+      <w:numFmt w:val="lowerLetter"/>
+      <w:lvlText w:val="%5."/>
+      <w:lvlJc w:val="left"/>
+      <w:pPr>
+        <w:ind w:left="4320" w:hanging="360"/>
+      </w:pPr>
+    </w:lvl>
+    <w:lvl w:ilvl="5" w:tplc="0421001B" w:tentative="1">
+      <w:start w:val="1"/>
+      <w:numFmt w:val="lowerRoman"/>
+      <w:lvlText w:val="%6."/>
+      <w:lvlJc w:val="right"/>
+      <w:pPr>
+        <w:ind w:left="5040" w:hanging="180"/>
+      </w:pPr>
+    </w:lvl>
+    <w:lvl w:ilvl="6" w:tplc="0421000F" w:tentative="1">
+      <w:start w:val="1"/>
+      <w:numFmt w:val="decimal"/>
+      <w:lvlText w:val="%7."/>
+      <w:lvlJc w:val="left"/>
+      <w:pPr>
+        <w:ind w:left="5760" w:hanging="360"/>
+      </w:pPr>
+    </w:lvl>
+    <w:lvl w:ilvl="7" w:tplc="04210019" w:tentative="1">
+      <w:start w:val="1"/>
+      <w:numFmt w:val="lowerLetter"/>
+      <w:lvlText w:val="%8."/>
+      <w:lvlJc w:val="left"/>
+      <w:pPr>
+        <w:ind w:left="6480" w:hanging="360"/>
+      </w:pPr>
+    </w:lvl>
+    <w:lvl w:ilvl="8" w:tplc="0421001B" w:tentative="1">
+      <w:start w:val="1"/>
+      <w:numFmt w:val="lowerRoman"/>
+      <w:lvlText w:val="%9."/>
+      <w:lvlJc w:val="right"/>
+      <w:pPr>
+        <w:ind w:left="7200" w:hanging="180"/>
+      </w:pPr>
+    </w:lvl>
+  </w:abstractNum>
+  <w:abstractNum w:abstractNumId="1" w15:restartNumberingAfterBreak="0">
     <w:nsid w:val="0BAC731E"/>
     <w:multiLevelType w:val="hybridMultilevel"/>
-    <w:tmpl w:val="FA6830BE"/>
+    <w:tmpl w:val="6396E8CE"/>
     <w:lvl w:ilvl="0" w:tplc="7A08029E">
       <w:start w:val="1"/>
       <w:numFmt w:val="decimal"/>
@@ -20055,17 +20279,103 @@
       </w:pPr>
     </w:lvl>
   </w:abstractNum>
-  <w:abstractNum w:abstractNumId="1" w15:restartNumberingAfterBreak="0">
-    <w:nsid w:val="16C373B8"/>
+  <w:abstractNum w:abstractNumId="2" w15:restartNumberingAfterBreak="0">
+    <w:nsid w:val="0D827715"/>
     <w:multiLevelType w:val="hybridMultilevel"/>
-    <w:tmpl w:val="65E8E30A"/>
+    <w:tmpl w:val="44D03A5A"/>
+    <w:lvl w:ilvl="0" w:tplc="04090017">
+      <w:start w:val="1"/>
+      <w:numFmt w:val="lowerLetter"/>
+      <w:lvlText w:val="%1)"/>
+      <w:lvlJc w:val="left"/>
+      <w:pPr>
+        <w:ind w:left="1440" w:hanging="360"/>
+      </w:pPr>
+    </w:lvl>
+    <w:lvl w:ilvl="1" w:tplc="04090019" w:tentative="1">
+      <w:start w:val="1"/>
+      <w:numFmt w:val="lowerLetter"/>
+      <w:lvlText w:val="%2."/>
+      <w:lvlJc w:val="left"/>
+      <w:pPr>
+        <w:ind w:left="2160" w:hanging="360"/>
+      </w:pPr>
+    </w:lvl>
+    <w:lvl w:ilvl="2" w:tplc="0409001B" w:tentative="1">
+      <w:start w:val="1"/>
+      <w:numFmt w:val="lowerRoman"/>
+      <w:lvlText w:val="%3."/>
+      <w:lvlJc w:val="right"/>
+      <w:pPr>
+        <w:ind w:left="2880" w:hanging="180"/>
+      </w:pPr>
+    </w:lvl>
+    <w:lvl w:ilvl="3" w:tplc="0409000F" w:tentative="1">
+      <w:start w:val="1"/>
+      <w:numFmt w:val="decimal"/>
+      <w:lvlText w:val="%4."/>
+      <w:lvlJc w:val="left"/>
+      <w:pPr>
+        <w:ind w:left="3600" w:hanging="360"/>
+      </w:pPr>
+    </w:lvl>
+    <w:lvl w:ilvl="4" w:tplc="04090019" w:tentative="1">
+      <w:start w:val="1"/>
+      <w:numFmt w:val="lowerLetter"/>
+      <w:lvlText w:val="%5."/>
+      <w:lvlJc w:val="left"/>
+      <w:pPr>
+        <w:ind w:left="4320" w:hanging="360"/>
+      </w:pPr>
+    </w:lvl>
+    <w:lvl w:ilvl="5" w:tplc="0409001B" w:tentative="1">
+      <w:start w:val="1"/>
+      <w:numFmt w:val="lowerRoman"/>
+      <w:lvlText w:val="%6."/>
+      <w:lvlJc w:val="right"/>
+      <w:pPr>
+        <w:ind w:left="5040" w:hanging="180"/>
+      </w:pPr>
+    </w:lvl>
+    <w:lvl w:ilvl="6" w:tplc="0409000F" w:tentative="1">
+      <w:start w:val="1"/>
+      <w:numFmt w:val="decimal"/>
+      <w:lvlText w:val="%7."/>
+      <w:lvlJc w:val="left"/>
+      <w:pPr>
+        <w:ind w:left="5760" w:hanging="360"/>
+      </w:pPr>
+    </w:lvl>
+    <w:lvl w:ilvl="7" w:tplc="04090019" w:tentative="1">
+      <w:start w:val="1"/>
+      <w:numFmt w:val="lowerLetter"/>
+      <w:lvlText w:val="%8."/>
+      <w:lvlJc w:val="left"/>
+      <w:pPr>
+        <w:ind w:left="6480" w:hanging="360"/>
+      </w:pPr>
+    </w:lvl>
+    <w:lvl w:ilvl="8" w:tplc="0409001B" w:tentative="1">
+      <w:start w:val="1"/>
+      <w:numFmt w:val="lowerRoman"/>
+      <w:lvlText w:val="%9."/>
+      <w:lvlJc w:val="right"/>
+      <w:pPr>
+        <w:ind w:left="7200" w:hanging="180"/>
+      </w:pPr>
+    </w:lvl>
+  </w:abstractNum>
+  <w:abstractNum w:abstractNumId="3" w15:restartNumberingAfterBreak="0">
+    <w:nsid w:val="0E2B42B7"/>
+    <w:multiLevelType w:val="hybridMultilevel"/>
+    <w:tmpl w:val="4BC07564"/>
     <w:lvl w:ilvl="0" w:tplc="FD94E3F4">
       <w:start w:val="1"/>
       <w:numFmt w:val="lowerLetter"/>
       <w:lvlText w:val="%1."/>
       <w:lvlJc w:val="right"/>
       <w:pPr>
-        <w:ind w:left="1440" w:hanging="360"/>
+        <w:ind w:left="1080" w:hanging="360"/>
       </w:pPr>
       <w:rPr>
         <w:rFonts w:hint="default"/>
@@ -20077,7 +20387,7 @@
       <w:lvlText w:val="%2."/>
       <w:lvlJc w:val="left"/>
       <w:pPr>
-        <w:ind w:left="2160" w:hanging="360"/>
+        <w:ind w:left="1800" w:hanging="360"/>
       </w:pPr>
     </w:lvl>
     <w:lvl w:ilvl="2" w:tplc="0421001B" w:tentative="1">
@@ -20086,7 +20396,7 @@
       <w:lvlText w:val="%3."/>
       <w:lvlJc w:val="right"/>
       <w:pPr>
-        <w:ind w:left="2880" w:hanging="180"/>
+        <w:ind w:left="2520" w:hanging="180"/>
       </w:pPr>
     </w:lvl>
     <w:lvl w:ilvl="3" w:tplc="0421000F" w:tentative="1">
@@ -20095,7 +20405,7 @@
       <w:lvlText w:val="%4."/>
       <w:lvlJc w:val="left"/>
       <w:pPr>
-        <w:ind w:left="3600" w:hanging="360"/>
+        <w:ind w:left="3240" w:hanging="360"/>
       </w:pPr>
     </w:lvl>
     <w:lvl w:ilvl="4" w:tplc="04210019" w:tentative="1">
@@ -20104,7 +20414,7 @@
       <w:lvlText w:val="%5."/>
       <w:lvlJc w:val="left"/>
       <w:pPr>
-        <w:ind w:left="4320" w:hanging="360"/>
+        <w:ind w:left="3960" w:hanging="360"/>
       </w:pPr>
     </w:lvl>
     <w:lvl w:ilvl="5" w:tplc="0421001B" w:tentative="1">
@@ -20113,7 +20423,7 @@
       <w:lvlText w:val="%6."/>
       <w:lvlJc w:val="right"/>
       <w:pPr>
-        <w:ind w:left="5040" w:hanging="180"/>
+        <w:ind w:left="4680" w:hanging="180"/>
       </w:pPr>
     </w:lvl>
     <w:lvl w:ilvl="6" w:tplc="0421000F" w:tentative="1">
@@ -20122,7 +20432,7 @@
       <w:lvlText w:val="%7."/>
       <w:lvlJc w:val="left"/>
       <w:pPr>
-        <w:ind w:left="5760" w:hanging="360"/>
+        <w:ind w:left="5400" w:hanging="360"/>
       </w:pPr>
     </w:lvl>
     <w:lvl w:ilvl="7" w:tplc="04210019" w:tentative="1">
@@ -20131,7 +20441,7 @@
       <w:lvlText w:val="%8."/>
       <w:lvlJc w:val="left"/>
       <w:pPr>
-        <w:ind w:left="6480" w:hanging="360"/>
+        <w:ind w:left="6120" w:hanging="360"/>
       </w:pPr>
     </w:lvl>
     <w:lvl w:ilvl="8" w:tplc="0421001B" w:tentative="1">
@@ -20140,14 +20450,14 @@
       <w:lvlText w:val="%9."/>
       <w:lvlJc w:val="right"/>
       <w:pPr>
-        <w:ind w:left="7200" w:hanging="180"/>
+        <w:ind w:left="6840" w:hanging="180"/>
       </w:pPr>
     </w:lvl>
   </w:abstractNum>
-  <w:abstractNum w:abstractNumId="2" w15:restartNumberingAfterBreak="0">
-    <w:nsid w:val="1BE8559A"/>
+  <w:abstractNum w:abstractNumId="4" w15:restartNumberingAfterBreak="0">
+    <w:nsid w:val="16C373B8"/>
     <w:multiLevelType w:val="hybridMultilevel"/>
-    <w:tmpl w:val="EBACBB7E"/>
+    <w:tmpl w:val="65E8E30A"/>
     <w:lvl w:ilvl="0" w:tplc="FD94E3F4">
       <w:start w:val="1"/>
       <w:numFmt w:val="lowerLetter"/>
@@ -20233,17 +20543,103 @@
       </w:pPr>
     </w:lvl>
   </w:abstractNum>
-  <w:abstractNum w:abstractNumId="3" w15:restartNumberingAfterBreak="0">
-    <w:nsid w:val="1DF86858"/>
+  <w:abstractNum w:abstractNumId="5" w15:restartNumberingAfterBreak="0">
+    <w:nsid w:val="18826D53"/>
     <w:multiLevelType w:val="hybridMultilevel"/>
-    <w:tmpl w:val="060E9BFC"/>
+    <w:tmpl w:val="965A628E"/>
+    <w:lvl w:ilvl="0" w:tplc="0421000F">
+      <w:start w:val="1"/>
+      <w:numFmt w:val="decimal"/>
+      <w:lvlText w:val="%1."/>
+      <w:lvlJc w:val="left"/>
+      <w:pPr>
+        <w:ind w:left="1080" w:hanging="360"/>
+      </w:pPr>
+    </w:lvl>
+    <w:lvl w:ilvl="1" w:tplc="04210019" w:tentative="1">
+      <w:start w:val="1"/>
+      <w:numFmt w:val="lowerLetter"/>
+      <w:lvlText w:val="%2."/>
+      <w:lvlJc w:val="left"/>
+      <w:pPr>
+        <w:ind w:left="1800" w:hanging="360"/>
+      </w:pPr>
+    </w:lvl>
+    <w:lvl w:ilvl="2" w:tplc="0421001B" w:tentative="1">
+      <w:start w:val="1"/>
+      <w:numFmt w:val="lowerRoman"/>
+      <w:lvlText w:val="%3."/>
+      <w:lvlJc w:val="right"/>
+      <w:pPr>
+        <w:ind w:left="2520" w:hanging="180"/>
+      </w:pPr>
+    </w:lvl>
+    <w:lvl w:ilvl="3" w:tplc="0421000F" w:tentative="1">
+      <w:start w:val="1"/>
+      <w:numFmt w:val="decimal"/>
+      <w:lvlText w:val="%4."/>
+      <w:lvlJc w:val="left"/>
+      <w:pPr>
+        <w:ind w:left="3240" w:hanging="360"/>
+      </w:pPr>
+    </w:lvl>
+    <w:lvl w:ilvl="4" w:tplc="04210019" w:tentative="1">
+      <w:start w:val="1"/>
+      <w:numFmt w:val="lowerLetter"/>
+      <w:lvlText w:val="%5."/>
+      <w:lvlJc w:val="left"/>
+      <w:pPr>
+        <w:ind w:left="3960" w:hanging="360"/>
+      </w:pPr>
+    </w:lvl>
+    <w:lvl w:ilvl="5" w:tplc="0421001B" w:tentative="1">
+      <w:start w:val="1"/>
+      <w:numFmt w:val="lowerRoman"/>
+      <w:lvlText w:val="%6."/>
+      <w:lvlJc w:val="right"/>
+      <w:pPr>
+        <w:ind w:left="4680" w:hanging="180"/>
+      </w:pPr>
+    </w:lvl>
+    <w:lvl w:ilvl="6" w:tplc="0421000F" w:tentative="1">
+      <w:start w:val="1"/>
+      <w:numFmt w:val="decimal"/>
+      <w:lvlText w:val="%7."/>
+      <w:lvlJc w:val="left"/>
+      <w:pPr>
+        <w:ind w:left="5400" w:hanging="360"/>
+      </w:pPr>
+    </w:lvl>
+    <w:lvl w:ilvl="7" w:tplc="04210019" w:tentative="1">
+      <w:start w:val="1"/>
+      <w:numFmt w:val="lowerLetter"/>
+      <w:lvlText w:val="%8."/>
+      <w:lvlJc w:val="left"/>
+      <w:pPr>
+        <w:ind w:left="6120" w:hanging="360"/>
+      </w:pPr>
+    </w:lvl>
+    <w:lvl w:ilvl="8" w:tplc="0421001B" w:tentative="1">
+      <w:start w:val="1"/>
+      <w:numFmt w:val="lowerRoman"/>
+      <w:lvlText w:val="%9."/>
+      <w:lvlJc w:val="right"/>
+      <w:pPr>
+        <w:ind w:left="6840" w:hanging="180"/>
+      </w:pPr>
+    </w:lvl>
+  </w:abstractNum>
+  <w:abstractNum w:abstractNumId="6" w15:restartNumberingAfterBreak="0">
+    <w:nsid w:val="1BE8559A"/>
+    <w:multiLevelType w:val="hybridMultilevel"/>
+    <w:tmpl w:val="EBACBB7E"/>
     <w:lvl w:ilvl="0" w:tplc="FD94E3F4">
       <w:start w:val="1"/>
       <w:numFmt w:val="lowerLetter"/>
       <w:lvlText w:val="%1."/>
       <w:lvlJc w:val="right"/>
       <w:pPr>
-        <w:ind w:left="720" w:hanging="360"/>
+        <w:ind w:left="1440" w:hanging="360"/>
       </w:pPr>
       <w:rPr>
         <w:rFonts w:hint="default"/>
@@ -20255,7 +20651,7 @@
       <w:lvlText w:val="%2."/>
       <w:lvlJc w:val="left"/>
       <w:pPr>
-        <w:ind w:left="1440" w:hanging="360"/>
+        <w:ind w:left="2160" w:hanging="360"/>
       </w:pPr>
     </w:lvl>
     <w:lvl w:ilvl="2" w:tplc="0421001B" w:tentative="1">
@@ -20264,7 +20660,7 @@
       <w:lvlText w:val="%3."/>
       <w:lvlJc w:val="right"/>
       <w:pPr>
-        <w:ind w:left="2160" w:hanging="180"/>
+        <w:ind w:left="2880" w:hanging="180"/>
       </w:pPr>
     </w:lvl>
     <w:lvl w:ilvl="3" w:tplc="0421000F" w:tentative="1">
@@ -20273,7 +20669,7 @@
       <w:lvlText w:val="%4."/>
       <w:lvlJc w:val="left"/>
       <w:pPr>
-        <w:ind w:left="2880" w:hanging="360"/>
+        <w:ind w:left="3600" w:hanging="360"/>
       </w:pPr>
     </w:lvl>
     <w:lvl w:ilvl="4" w:tplc="04210019" w:tentative="1">
@@ -20282,7 +20678,7 @@
       <w:lvlText w:val="%5."/>
       <w:lvlJc w:val="left"/>
       <w:pPr>
-        <w:ind w:left="3600" w:hanging="360"/>
+        <w:ind w:left="4320" w:hanging="360"/>
       </w:pPr>
     </w:lvl>
     <w:lvl w:ilvl="5" w:tplc="0421001B" w:tentative="1">
@@ -20291,7 +20687,7 @@
       <w:lvlText w:val="%6."/>
       <w:lvlJc w:val="right"/>
       <w:pPr>
-        <w:ind w:left="4320" w:hanging="180"/>
+        <w:ind w:left="5040" w:hanging="180"/>
       </w:pPr>
     </w:lvl>
     <w:lvl w:ilvl="6" w:tplc="0421000F" w:tentative="1">
@@ -20300,7 +20696,7 @@
       <w:lvlText w:val="%7."/>
       <w:lvlJc w:val="left"/>
       <w:pPr>
-        <w:ind w:left="5040" w:hanging="360"/>
+        <w:ind w:left="5760" w:hanging="360"/>
       </w:pPr>
     </w:lvl>
     <w:lvl w:ilvl="7" w:tplc="04210019" w:tentative="1">
@@ -20309,7 +20705,7 @@
       <w:lvlText w:val="%8."/>
       <w:lvlJc w:val="left"/>
       <w:pPr>
-        <w:ind w:left="5760" w:hanging="360"/>
+        <w:ind w:left="6480" w:hanging="360"/>
       </w:pPr>
     </w:lvl>
     <w:lvl w:ilvl="8" w:tplc="0421001B" w:tentative="1">
@@ -20318,21 +20714,21 @@
       <w:lvlText w:val="%9."/>
       <w:lvlJc w:val="right"/>
       <w:pPr>
-        <w:ind w:left="6480" w:hanging="180"/>
+        <w:ind w:left="7200" w:hanging="180"/>
       </w:pPr>
     </w:lvl>
   </w:abstractNum>
-  <w:abstractNum w:abstractNumId="4" w15:restartNumberingAfterBreak="0">
-    <w:nsid w:val="1E8F1D9C"/>
+  <w:abstractNum w:abstractNumId="7" w15:restartNumberingAfterBreak="0">
+    <w:nsid w:val="1DF86858"/>
     <w:multiLevelType w:val="hybridMultilevel"/>
-    <w:tmpl w:val="9E84C4B6"/>
+    <w:tmpl w:val="060E9BFC"/>
     <w:lvl w:ilvl="0" w:tplc="FD94E3F4">
       <w:start w:val="1"/>
       <w:numFmt w:val="lowerLetter"/>
       <w:lvlText w:val="%1."/>
       <w:lvlJc w:val="right"/>
       <w:pPr>
-        <w:ind w:left="1440" w:hanging="360"/>
+        <w:ind w:left="720" w:hanging="360"/>
       </w:pPr>
       <w:rPr>
         <w:rFonts w:hint="default"/>
@@ -20344,7 +20740,7 @@
       <w:lvlText w:val="%2."/>
       <w:lvlJc w:val="left"/>
       <w:pPr>
-        <w:ind w:left="2160" w:hanging="360"/>
+        <w:ind w:left="1440" w:hanging="360"/>
       </w:pPr>
     </w:lvl>
     <w:lvl w:ilvl="2" w:tplc="0421001B" w:tentative="1">
@@ -20353,7 +20749,7 @@
       <w:lvlText w:val="%3."/>
       <w:lvlJc w:val="right"/>
       <w:pPr>
-        <w:ind w:left="2880" w:hanging="180"/>
+        <w:ind w:left="2160" w:hanging="180"/>
       </w:pPr>
     </w:lvl>
     <w:lvl w:ilvl="3" w:tplc="0421000F" w:tentative="1">
@@ -20362,7 +20758,7 @@
       <w:lvlText w:val="%4."/>
       <w:lvlJc w:val="left"/>
       <w:pPr>
-        <w:ind w:left="3600" w:hanging="360"/>
+        <w:ind w:left="2880" w:hanging="360"/>
       </w:pPr>
     </w:lvl>
     <w:lvl w:ilvl="4" w:tplc="04210019" w:tentative="1">
@@ -20371,7 +20767,7 @@
       <w:lvlText w:val="%5."/>
       <w:lvlJc w:val="left"/>
       <w:pPr>
-        <w:ind w:left="4320" w:hanging="360"/>
+        <w:ind w:left="3600" w:hanging="360"/>
       </w:pPr>
     </w:lvl>
     <w:lvl w:ilvl="5" w:tplc="0421001B" w:tentative="1">
@@ -20380,7 +20776,7 @@
       <w:lvlText w:val="%6."/>
       <w:lvlJc w:val="right"/>
       <w:pPr>
-        <w:ind w:left="5040" w:hanging="180"/>
+        <w:ind w:left="4320" w:hanging="180"/>
       </w:pPr>
     </w:lvl>
     <w:lvl w:ilvl="6" w:tplc="0421000F" w:tentative="1">
@@ -20389,7 +20785,7 @@
       <w:lvlText w:val="%7."/>
       <w:lvlJc w:val="left"/>
       <w:pPr>
-        <w:ind w:left="5760" w:hanging="360"/>
+        <w:ind w:left="5040" w:hanging="360"/>
       </w:pPr>
     </w:lvl>
     <w:lvl w:ilvl="7" w:tplc="04210019" w:tentative="1">
@@ -20398,7 +20794,7 @@
       <w:lvlText w:val="%8."/>
       <w:lvlJc w:val="left"/>
       <w:pPr>
-        <w:ind w:left="6480" w:hanging="360"/>
+        <w:ind w:left="5760" w:hanging="360"/>
       </w:pPr>
     </w:lvl>
     <w:lvl w:ilvl="8" w:tplc="0421001B" w:tentative="1">
@@ -20407,100 +20803,14 @@
       <w:lvlText w:val="%9."/>
       <w:lvlJc w:val="right"/>
       <w:pPr>
-        <w:ind w:left="7200" w:hanging="180"/>
+        <w:ind w:left="6480" w:hanging="180"/>
       </w:pPr>
     </w:lvl>
   </w:abstractNum>
-  <w:abstractNum w:abstractNumId="5" w15:restartNumberingAfterBreak="0">
-    <w:nsid w:val="22DB6817"/>
+  <w:abstractNum w:abstractNumId="8" w15:restartNumberingAfterBreak="0">
+    <w:nsid w:val="1E8F1D9C"/>
     <w:multiLevelType w:val="hybridMultilevel"/>
-    <w:tmpl w:val="14B827C4"/>
-    <w:lvl w:ilvl="0" w:tplc="0421000F">
-      <w:start w:val="1"/>
-      <w:numFmt w:val="decimal"/>
-      <w:lvlText w:val="%1."/>
-      <w:lvlJc w:val="left"/>
-      <w:pPr>
-        <w:ind w:left="720" w:hanging="360"/>
-      </w:pPr>
-    </w:lvl>
-    <w:lvl w:ilvl="1" w:tplc="04210019" w:tentative="1">
-      <w:start w:val="1"/>
-      <w:numFmt w:val="lowerLetter"/>
-      <w:lvlText w:val="%2."/>
-      <w:lvlJc w:val="left"/>
-      <w:pPr>
-        <w:ind w:left="1440" w:hanging="360"/>
-      </w:pPr>
-    </w:lvl>
-    <w:lvl w:ilvl="2" w:tplc="0421001B" w:tentative="1">
-      <w:start w:val="1"/>
-      <w:numFmt w:val="lowerRoman"/>
-      <w:lvlText w:val="%3."/>
-      <w:lvlJc w:val="right"/>
-      <w:pPr>
-        <w:ind w:left="2160" w:hanging="180"/>
-      </w:pPr>
-    </w:lvl>
-    <w:lvl w:ilvl="3" w:tplc="0421000F" w:tentative="1">
-      <w:start w:val="1"/>
-      <w:numFmt w:val="decimal"/>
-      <w:lvlText w:val="%4."/>
-      <w:lvlJc w:val="left"/>
-      <w:pPr>
-        <w:ind w:left="2880" w:hanging="360"/>
-      </w:pPr>
-    </w:lvl>
-    <w:lvl w:ilvl="4" w:tplc="04210019" w:tentative="1">
-      <w:start w:val="1"/>
-      <w:numFmt w:val="lowerLetter"/>
-      <w:lvlText w:val="%5."/>
-      <w:lvlJc w:val="left"/>
-      <w:pPr>
-        <w:ind w:left="3600" w:hanging="360"/>
-      </w:pPr>
-    </w:lvl>
-    <w:lvl w:ilvl="5" w:tplc="0421001B" w:tentative="1">
-      <w:start w:val="1"/>
-      <w:numFmt w:val="lowerRoman"/>
-      <w:lvlText w:val="%6."/>
-      <w:lvlJc w:val="right"/>
-      <w:pPr>
-        <w:ind w:left="4320" w:hanging="180"/>
-      </w:pPr>
-    </w:lvl>
-    <w:lvl w:ilvl="6" w:tplc="0421000F" w:tentative="1">
-      <w:start w:val="1"/>
-      <w:numFmt w:val="decimal"/>
-      <w:lvlText w:val="%7."/>
-      <w:lvlJc w:val="left"/>
-      <w:pPr>
-        <w:ind w:left="5040" w:hanging="360"/>
-      </w:pPr>
-    </w:lvl>
-    <w:lvl w:ilvl="7" w:tplc="04210019" w:tentative="1">
-      <w:start w:val="1"/>
-      <w:numFmt w:val="lowerLetter"/>
-      <w:lvlText w:val="%8."/>
-      <w:lvlJc w:val="left"/>
-      <w:pPr>
-        <w:ind w:left="5760" w:hanging="360"/>
-      </w:pPr>
-    </w:lvl>
-    <w:lvl w:ilvl="8" w:tplc="0421001B" w:tentative="1">
-      <w:start w:val="1"/>
-      <w:numFmt w:val="lowerRoman"/>
-      <w:lvlText w:val="%9."/>
-      <w:lvlJc w:val="right"/>
-      <w:pPr>
-        <w:ind w:left="6480" w:hanging="180"/>
-      </w:pPr>
-    </w:lvl>
-  </w:abstractNum>
-  <w:abstractNum w:abstractNumId="6" w15:restartNumberingAfterBreak="0">
-    <w:nsid w:val="2D5B3626"/>
-    <w:multiLevelType w:val="hybridMultilevel"/>
-    <w:tmpl w:val="1E70FDAA"/>
+    <w:tmpl w:val="9E84C4B6"/>
     <w:lvl w:ilvl="0" w:tplc="FD94E3F4">
       <w:start w:val="1"/>
       <w:numFmt w:val="lowerLetter"/>
@@ -20586,7 +20896,268 @@
       </w:pPr>
     </w:lvl>
   </w:abstractNum>
-  <w:abstractNum w:abstractNumId="7" w15:restartNumberingAfterBreak="0">
+  <w:abstractNum w:abstractNumId="9" w15:restartNumberingAfterBreak="0">
+    <w:nsid w:val="22DB6817"/>
+    <w:multiLevelType w:val="hybridMultilevel"/>
+    <w:tmpl w:val="14B827C4"/>
+    <w:lvl w:ilvl="0" w:tplc="0421000F">
+      <w:start w:val="1"/>
+      <w:numFmt w:val="decimal"/>
+      <w:lvlText w:val="%1."/>
+      <w:lvlJc w:val="left"/>
+      <w:pPr>
+        <w:ind w:left="720" w:hanging="360"/>
+      </w:pPr>
+    </w:lvl>
+    <w:lvl w:ilvl="1" w:tplc="04210019" w:tentative="1">
+      <w:start w:val="1"/>
+      <w:numFmt w:val="lowerLetter"/>
+      <w:lvlText w:val="%2."/>
+      <w:lvlJc w:val="left"/>
+      <w:pPr>
+        <w:ind w:left="1440" w:hanging="360"/>
+      </w:pPr>
+    </w:lvl>
+    <w:lvl w:ilvl="2" w:tplc="0421001B" w:tentative="1">
+      <w:start w:val="1"/>
+      <w:numFmt w:val="lowerRoman"/>
+      <w:lvlText w:val="%3."/>
+      <w:lvlJc w:val="right"/>
+      <w:pPr>
+        <w:ind w:left="2160" w:hanging="180"/>
+      </w:pPr>
+    </w:lvl>
+    <w:lvl w:ilvl="3" w:tplc="0421000F" w:tentative="1">
+      <w:start w:val="1"/>
+      <w:numFmt w:val="decimal"/>
+      <w:lvlText w:val="%4."/>
+      <w:lvlJc w:val="left"/>
+      <w:pPr>
+        <w:ind w:left="2880" w:hanging="360"/>
+      </w:pPr>
+    </w:lvl>
+    <w:lvl w:ilvl="4" w:tplc="04210019" w:tentative="1">
+      <w:start w:val="1"/>
+      <w:numFmt w:val="lowerLetter"/>
+      <w:lvlText w:val="%5."/>
+      <w:lvlJc w:val="left"/>
+      <w:pPr>
+        <w:ind w:left="3600" w:hanging="360"/>
+      </w:pPr>
+    </w:lvl>
+    <w:lvl w:ilvl="5" w:tplc="0421001B" w:tentative="1">
+      <w:start w:val="1"/>
+      <w:numFmt w:val="lowerRoman"/>
+      <w:lvlText w:val="%6."/>
+      <w:lvlJc w:val="right"/>
+      <w:pPr>
+        <w:ind w:left="4320" w:hanging="180"/>
+      </w:pPr>
+    </w:lvl>
+    <w:lvl w:ilvl="6" w:tplc="0421000F" w:tentative="1">
+      <w:start w:val="1"/>
+      <w:numFmt w:val="decimal"/>
+      <w:lvlText w:val="%7."/>
+      <w:lvlJc w:val="left"/>
+      <w:pPr>
+        <w:ind w:left="5040" w:hanging="360"/>
+      </w:pPr>
+    </w:lvl>
+    <w:lvl w:ilvl="7" w:tplc="04210019" w:tentative="1">
+      <w:start w:val="1"/>
+      <w:numFmt w:val="lowerLetter"/>
+      <w:lvlText w:val="%8."/>
+      <w:lvlJc w:val="left"/>
+      <w:pPr>
+        <w:ind w:left="5760" w:hanging="360"/>
+      </w:pPr>
+    </w:lvl>
+    <w:lvl w:ilvl="8" w:tplc="0421001B" w:tentative="1">
+      <w:start w:val="1"/>
+      <w:numFmt w:val="lowerRoman"/>
+      <w:lvlText w:val="%9."/>
+      <w:lvlJc w:val="right"/>
+      <w:pPr>
+        <w:ind w:left="6480" w:hanging="180"/>
+      </w:pPr>
+    </w:lvl>
+  </w:abstractNum>
+  <w:abstractNum w:abstractNumId="10" w15:restartNumberingAfterBreak="0">
+    <w:nsid w:val="2D5B3626"/>
+    <w:multiLevelType w:val="hybridMultilevel"/>
+    <w:tmpl w:val="1E70FDAA"/>
+    <w:lvl w:ilvl="0" w:tplc="FD94E3F4">
+      <w:start w:val="1"/>
+      <w:numFmt w:val="lowerLetter"/>
+      <w:lvlText w:val="%1."/>
+      <w:lvlJc w:val="right"/>
+      <w:pPr>
+        <w:ind w:left="1440" w:hanging="360"/>
+      </w:pPr>
+      <w:rPr>
+        <w:rFonts w:hint="default"/>
+      </w:rPr>
+    </w:lvl>
+    <w:lvl w:ilvl="1" w:tplc="04210019" w:tentative="1">
+      <w:start w:val="1"/>
+      <w:numFmt w:val="lowerLetter"/>
+      <w:lvlText w:val="%2."/>
+      <w:lvlJc w:val="left"/>
+      <w:pPr>
+        <w:ind w:left="2160" w:hanging="360"/>
+      </w:pPr>
+    </w:lvl>
+    <w:lvl w:ilvl="2" w:tplc="0421001B" w:tentative="1">
+      <w:start w:val="1"/>
+      <w:numFmt w:val="lowerRoman"/>
+      <w:lvlText w:val="%3."/>
+      <w:lvlJc w:val="right"/>
+      <w:pPr>
+        <w:ind w:left="2880" w:hanging="180"/>
+      </w:pPr>
+    </w:lvl>
+    <w:lvl w:ilvl="3" w:tplc="0421000F" w:tentative="1">
+      <w:start w:val="1"/>
+      <w:numFmt w:val="decimal"/>
+      <w:lvlText w:val="%4."/>
+      <w:lvlJc w:val="left"/>
+      <w:pPr>
+        <w:ind w:left="3600" w:hanging="360"/>
+      </w:pPr>
+    </w:lvl>
+    <w:lvl w:ilvl="4" w:tplc="04210019" w:tentative="1">
+      <w:start w:val="1"/>
+      <w:numFmt w:val="lowerLetter"/>
+      <w:lvlText w:val="%5."/>
+      <w:lvlJc w:val="left"/>
+      <w:pPr>
+        <w:ind w:left="4320" w:hanging="360"/>
+      </w:pPr>
+    </w:lvl>
+    <w:lvl w:ilvl="5" w:tplc="0421001B" w:tentative="1">
+      <w:start w:val="1"/>
+      <w:numFmt w:val="lowerRoman"/>
+      <w:lvlText w:val="%6."/>
+      <w:lvlJc w:val="right"/>
+      <w:pPr>
+        <w:ind w:left="5040" w:hanging="180"/>
+      </w:pPr>
+    </w:lvl>
+    <w:lvl w:ilvl="6" w:tplc="0421000F" w:tentative="1">
+      <w:start w:val="1"/>
+      <w:numFmt w:val="decimal"/>
+      <w:lvlText w:val="%7."/>
+      <w:lvlJc w:val="left"/>
+      <w:pPr>
+        <w:ind w:left="5760" w:hanging="360"/>
+      </w:pPr>
+    </w:lvl>
+    <w:lvl w:ilvl="7" w:tplc="04210019" w:tentative="1">
+      <w:start w:val="1"/>
+      <w:numFmt w:val="lowerLetter"/>
+      <w:lvlText w:val="%8."/>
+      <w:lvlJc w:val="left"/>
+      <w:pPr>
+        <w:ind w:left="6480" w:hanging="360"/>
+      </w:pPr>
+    </w:lvl>
+    <w:lvl w:ilvl="8" w:tplc="0421001B" w:tentative="1">
+      <w:start w:val="1"/>
+      <w:numFmt w:val="lowerRoman"/>
+      <w:lvlText w:val="%9."/>
+      <w:lvlJc w:val="right"/>
+      <w:pPr>
+        <w:ind w:left="7200" w:hanging="180"/>
+      </w:pPr>
+    </w:lvl>
+  </w:abstractNum>
+  <w:abstractNum w:abstractNumId="11" w15:restartNumberingAfterBreak="0">
+    <w:nsid w:val="37200BC7"/>
+    <w:multiLevelType w:val="hybridMultilevel"/>
+    <w:tmpl w:val="F2261F96"/>
+    <w:lvl w:ilvl="0" w:tplc="0421000F">
+      <w:start w:val="1"/>
+      <w:numFmt w:val="decimal"/>
+      <w:lvlText w:val="%1."/>
+      <w:lvlJc w:val="left"/>
+      <w:pPr>
+        <w:ind w:left="720" w:hanging="360"/>
+      </w:pPr>
+    </w:lvl>
+    <w:lvl w:ilvl="1" w:tplc="04210019" w:tentative="1">
+      <w:start w:val="1"/>
+      <w:numFmt w:val="lowerLetter"/>
+      <w:lvlText w:val="%2."/>
+      <w:lvlJc w:val="left"/>
+      <w:pPr>
+        <w:ind w:left="1440" w:hanging="360"/>
+      </w:pPr>
+    </w:lvl>
+    <w:lvl w:ilvl="2" w:tplc="0421001B" w:tentative="1">
+      <w:start w:val="1"/>
+      <w:numFmt w:val="lowerRoman"/>
+      <w:lvlText w:val="%3."/>
+      <w:lvlJc w:val="right"/>
+      <w:pPr>
+        <w:ind w:left="2160" w:hanging="180"/>
+      </w:pPr>
+    </w:lvl>
+    <w:lvl w:ilvl="3" w:tplc="0421000F" w:tentative="1">
+      <w:start w:val="1"/>
+      <w:numFmt w:val="decimal"/>
+      <w:lvlText w:val="%4."/>
+      <w:lvlJc w:val="left"/>
+      <w:pPr>
+        <w:ind w:left="2880" w:hanging="360"/>
+      </w:pPr>
+    </w:lvl>
+    <w:lvl w:ilvl="4" w:tplc="04210019" w:tentative="1">
+      <w:start w:val="1"/>
+      <w:numFmt w:val="lowerLetter"/>
+      <w:lvlText w:val="%5."/>
+      <w:lvlJc w:val="left"/>
+      <w:pPr>
+        <w:ind w:left="3600" w:hanging="360"/>
+      </w:pPr>
+    </w:lvl>
+    <w:lvl w:ilvl="5" w:tplc="0421001B" w:tentative="1">
+      <w:start w:val="1"/>
+      <w:numFmt w:val="lowerRoman"/>
+      <w:lvlText w:val="%6."/>
+      <w:lvlJc w:val="right"/>
+      <w:pPr>
+        <w:ind w:left="4320" w:hanging="180"/>
+      </w:pPr>
+    </w:lvl>
+    <w:lvl w:ilvl="6" w:tplc="0421000F" w:tentative="1">
+      <w:start w:val="1"/>
+      <w:numFmt w:val="decimal"/>
+      <w:lvlText w:val="%7."/>
+      <w:lvlJc w:val="left"/>
+      <w:pPr>
+        <w:ind w:left="5040" w:hanging="360"/>
+      </w:pPr>
+    </w:lvl>
+    <w:lvl w:ilvl="7" w:tplc="04210019" w:tentative="1">
+      <w:start w:val="1"/>
+      <w:numFmt w:val="lowerLetter"/>
+      <w:lvlText w:val="%8."/>
+      <w:lvlJc w:val="left"/>
+      <w:pPr>
+        <w:ind w:left="5760" w:hanging="360"/>
+      </w:pPr>
+    </w:lvl>
+    <w:lvl w:ilvl="8" w:tplc="0421001B" w:tentative="1">
+      <w:start w:val="1"/>
+      <w:numFmt w:val="lowerRoman"/>
+      <w:lvlText w:val="%9."/>
+      <w:lvlJc w:val="right"/>
+      <w:pPr>
+        <w:ind w:left="6480" w:hanging="180"/>
+      </w:pPr>
+    </w:lvl>
+  </w:abstractNum>
+  <w:abstractNum w:abstractNumId="12" w15:restartNumberingAfterBreak="0">
     <w:nsid w:val="3DE942E4"/>
     <w:multiLevelType w:val="hybridMultilevel"/>
     <w:tmpl w:val="A6800CFA"/>
@@ -20672,7 +21243,7 @@
       </w:pPr>
     </w:lvl>
   </w:abstractNum>
-  <w:abstractNum w:abstractNumId="8" w15:restartNumberingAfterBreak="0">
+  <w:abstractNum w:abstractNumId="13" w15:restartNumberingAfterBreak="0">
     <w:nsid w:val="3F543A48"/>
     <w:multiLevelType w:val="hybridMultilevel"/>
     <w:tmpl w:val="42E6DF76"/>
@@ -20758,7 +21329,7 @@
       </w:pPr>
     </w:lvl>
   </w:abstractNum>
-  <w:abstractNum w:abstractNumId="9" w15:restartNumberingAfterBreak="0">
+  <w:abstractNum w:abstractNumId="14" w15:restartNumberingAfterBreak="0">
     <w:nsid w:val="4472087C"/>
     <w:multiLevelType w:val="hybridMultilevel"/>
     <w:tmpl w:val="EC9CC806"/>
@@ -20844,7 +21415,7 @@
       </w:pPr>
     </w:lvl>
   </w:abstractNum>
-  <w:abstractNum w:abstractNumId="10" w15:restartNumberingAfterBreak="0">
+  <w:abstractNum w:abstractNumId="15" w15:restartNumberingAfterBreak="0">
     <w:nsid w:val="4C576B99"/>
     <w:multiLevelType w:val="hybridMultilevel"/>
     <w:tmpl w:val="57B06502"/>
@@ -20930,7 +21501,93 @@
       </w:pPr>
     </w:lvl>
   </w:abstractNum>
-  <w:abstractNum w:abstractNumId="11" w15:restartNumberingAfterBreak="0">
+  <w:abstractNum w:abstractNumId="16" w15:restartNumberingAfterBreak="0">
+    <w:nsid w:val="4FF95783"/>
+    <w:multiLevelType w:val="hybridMultilevel"/>
+    <w:tmpl w:val="1DACA690"/>
+    <w:lvl w:ilvl="0" w:tplc="04090017">
+      <w:start w:val="1"/>
+      <w:numFmt w:val="lowerLetter"/>
+      <w:lvlText w:val="%1)"/>
+      <w:lvlJc w:val="left"/>
+      <w:pPr>
+        <w:ind w:left="1440" w:hanging="360"/>
+      </w:pPr>
+    </w:lvl>
+    <w:lvl w:ilvl="1" w:tplc="04090019" w:tentative="1">
+      <w:start w:val="1"/>
+      <w:numFmt w:val="lowerLetter"/>
+      <w:lvlText w:val="%2."/>
+      <w:lvlJc w:val="left"/>
+      <w:pPr>
+        <w:ind w:left="2160" w:hanging="360"/>
+      </w:pPr>
+    </w:lvl>
+    <w:lvl w:ilvl="2" w:tplc="0409001B" w:tentative="1">
+      <w:start w:val="1"/>
+      <w:numFmt w:val="lowerRoman"/>
+      <w:lvlText w:val="%3."/>
+      <w:lvlJc w:val="right"/>
+      <w:pPr>
+        <w:ind w:left="2880" w:hanging="180"/>
+      </w:pPr>
+    </w:lvl>
+    <w:lvl w:ilvl="3" w:tplc="0409000F" w:tentative="1">
+      <w:start w:val="1"/>
+      <w:numFmt w:val="decimal"/>
+      <w:lvlText w:val="%4."/>
+      <w:lvlJc w:val="left"/>
+      <w:pPr>
+        <w:ind w:left="3600" w:hanging="360"/>
+      </w:pPr>
+    </w:lvl>
+    <w:lvl w:ilvl="4" w:tplc="04090019" w:tentative="1">
+      <w:start w:val="1"/>
+      <w:numFmt w:val="lowerLetter"/>
+      <w:lvlText w:val="%5."/>
+      <w:lvlJc w:val="left"/>
+      <w:pPr>
+        <w:ind w:left="4320" w:hanging="360"/>
+      </w:pPr>
+    </w:lvl>
+    <w:lvl w:ilvl="5" w:tplc="0409001B" w:tentative="1">
+      <w:start w:val="1"/>
+      <w:numFmt w:val="lowerRoman"/>
+      <w:lvlText w:val="%6."/>
+      <w:lvlJc w:val="right"/>
+      <w:pPr>
+        <w:ind w:left="5040" w:hanging="180"/>
+      </w:pPr>
+    </w:lvl>
+    <w:lvl w:ilvl="6" w:tplc="0409000F" w:tentative="1">
+      <w:start w:val="1"/>
+      <w:numFmt w:val="decimal"/>
+      <w:lvlText w:val="%7."/>
+      <w:lvlJc w:val="left"/>
+      <w:pPr>
+        <w:ind w:left="5760" w:hanging="360"/>
+      </w:pPr>
+    </w:lvl>
+    <w:lvl w:ilvl="7" w:tplc="04090019" w:tentative="1">
+      <w:start w:val="1"/>
+      <w:numFmt w:val="lowerLetter"/>
+      <w:lvlText w:val="%8."/>
+      <w:lvlJc w:val="left"/>
+      <w:pPr>
+        <w:ind w:left="6480" w:hanging="360"/>
+      </w:pPr>
+    </w:lvl>
+    <w:lvl w:ilvl="8" w:tplc="0409001B" w:tentative="1">
+      <w:start w:val="1"/>
+      <w:numFmt w:val="lowerRoman"/>
+      <w:lvlText w:val="%9."/>
+      <w:lvlJc w:val="right"/>
+      <w:pPr>
+        <w:ind w:left="7200" w:hanging="180"/>
+      </w:pPr>
+    </w:lvl>
+  </w:abstractNum>
+  <w:abstractNum w:abstractNumId="17" w15:restartNumberingAfterBreak="0">
     <w:nsid w:val="51527AC8"/>
     <w:multiLevelType w:val="hybridMultilevel"/>
     <w:tmpl w:val="2AF42046"/>
@@ -21043,7 +21700,7 @@
       </w:rPr>
     </w:lvl>
   </w:abstractNum>
-  <w:abstractNum w:abstractNumId="12" w15:restartNumberingAfterBreak="0">
+  <w:abstractNum w:abstractNumId="18" w15:restartNumberingAfterBreak="0">
     <w:nsid w:val="5631527C"/>
     <w:multiLevelType w:val="hybridMultilevel"/>
     <w:tmpl w:val="060E9BFC"/>
@@ -21132,7 +21789,7 @@
       </w:pPr>
     </w:lvl>
   </w:abstractNum>
-  <w:abstractNum w:abstractNumId="13" w15:restartNumberingAfterBreak="0">
+  <w:abstractNum w:abstractNumId="19" w15:restartNumberingAfterBreak="0">
     <w:nsid w:val="57FA4C85"/>
     <w:multiLevelType w:val="hybridMultilevel"/>
     <w:tmpl w:val="C5F49CFA"/>
@@ -21221,7 +21878,7 @@
       </w:pPr>
     </w:lvl>
   </w:abstractNum>
-  <w:abstractNum w:abstractNumId="14" w15:restartNumberingAfterBreak="0">
+  <w:abstractNum w:abstractNumId="20" w15:restartNumberingAfterBreak="0">
     <w:nsid w:val="63AB57E1"/>
     <w:multiLevelType w:val="multilevel"/>
     <w:tmpl w:val="161445C4"/>
@@ -21362,7 +22019,7 @@
       </w:rPr>
     </w:lvl>
   </w:abstractNum>
-  <w:abstractNum w:abstractNumId="15" w15:restartNumberingAfterBreak="0">
+  <w:abstractNum w:abstractNumId="21" w15:restartNumberingAfterBreak="0">
     <w:nsid w:val="6D982342"/>
     <w:multiLevelType w:val="hybridMultilevel"/>
     <w:tmpl w:val="FA6830BE"/>
@@ -21451,10 +22108,10 @@
       </w:pPr>
     </w:lvl>
   </w:abstractNum>
-  <w:abstractNum w:abstractNumId="16" w15:restartNumberingAfterBreak="0">
+  <w:abstractNum w:abstractNumId="22" w15:restartNumberingAfterBreak="0">
     <w:nsid w:val="6F695CBA"/>
     <w:multiLevelType w:val="hybridMultilevel"/>
-    <w:tmpl w:val="A6800CFA"/>
+    <w:tmpl w:val="D11A7B48"/>
     <w:lvl w:ilvl="0" w:tplc="0421000F">
       <w:start w:val="1"/>
       <w:numFmt w:val="decimal"/>
@@ -21537,7 +22194,7 @@
       </w:pPr>
     </w:lvl>
   </w:abstractNum>
-  <w:abstractNum w:abstractNumId="17" w15:restartNumberingAfterBreak="0">
+  <w:abstractNum w:abstractNumId="23" w15:restartNumberingAfterBreak="0">
     <w:nsid w:val="7D561D81"/>
     <w:multiLevelType w:val="hybridMultilevel"/>
     <w:tmpl w:val="0A26997A"/>
@@ -21623,59 +22280,166 @@
       </w:pPr>
     </w:lvl>
   </w:abstractNum>
+  <w:abstractNum w:abstractNumId="24" w15:restartNumberingAfterBreak="0">
+    <w:nsid w:val="7D835564"/>
+    <w:multiLevelType w:val="hybridMultilevel"/>
+    <w:tmpl w:val="1CF40C6C"/>
+    <w:lvl w:ilvl="0" w:tplc="FFFFFFFF">
+      <w:start w:val="1"/>
+      <w:numFmt w:val="decimal"/>
+      <w:lvlText w:val="%1."/>
+      <w:lvlJc w:val="left"/>
+      <w:pPr>
+        <w:ind w:left="720" w:hanging="360"/>
+      </w:pPr>
+    </w:lvl>
+    <w:lvl w:ilvl="1" w:tplc="FFFFFFFF" w:tentative="1">
+      <w:start w:val="1"/>
+      <w:numFmt w:val="lowerLetter"/>
+      <w:lvlText w:val="%2."/>
+      <w:lvlJc w:val="left"/>
+      <w:pPr>
+        <w:ind w:left="1440" w:hanging="360"/>
+      </w:pPr>
+    </w:lvl>
+    <w:lvl w:ilvl="2" w:tplc="FFFFFFFF" w:tentative="1">
+      <w:start w:val="1"/>
+      <w:numFmt w:val="lowerRoman"/>
+      <w:lvlText w:val="%3."/>
+      <w:lvlJc w:val="right"/>
+      <w:pPr>
+        <w:ind w:left="2160" w:hanging="180"/>
+      </w:pPr>
+    </w:lvl>
+    <w:lvl w:ilvl="3" w:tplc="FFFFFFFF" w:tentative="1">
+      <w:start w:val="1"/>
+      <w:numFmt w:val="decimal"/>
+      <w:lvlText w:val="%4."/>
+      <w:lvlJc w:val="left"/>
+      <w:pPr>
+        <w:ind w:left="2880" w:hanging="360"/>
+      </w:pPr>
+    </w:lvl>
+    <w:lvl w:ilvl="4" w:tplc="FFFFFFFF" w:tentative="1">
+      <w:start w:val="1"/>
+      <w:numFmt w:val="lowerLetter"/>
+      <w:lvlText w:val="%5."/>
+      <w:lvlJc w:val="left"/>
+      <w:pPr>
+        <w:ind w:left="3600" w:hanging="360"/>
+      </w:pPr>
+    </w:lvl>
+    <w:lvl w:ilvl="5" w:tplc="FFFFFFFF" w:tentative="1">
+      <w:start w:val="1"/>
+      <w:numFmt w:val="lowerRoman"/>
+      <w:lvlText w:val="%6."/>
+      <w:lvlJc w:val="right"/>
+      <w:pPr>
+        <w:ind w:left="4320" w:hanging="180"/>
+      </w:pPr>
+    </w:lvl>
+    <w:lvl w:ilvl="6" w:tplc="FFFFFFFF" w:tentative="1">
+      <w:start w:val="1"/>
+      <w:numFmt w:val="decimal"/>
+      <w:lvlText w:val="%7."/>
+      <w:lvlJc w:val="left"/>
+      <w:pPr>
+        <w:ind w:left="5040" w:hanging="360"/>
+      </w:pPr>
+    </w:lvl>
+    <w:lvl w:ilvl="7" w:tplc="FFFFFFFF" w:tentative="1">
+      <w:start w:val="1"/>
+      <w:numFmt w:val="lowerLetter"/>
+      <w:lvlText w:val="%8."/>
+      <w:lvlJc w:val="left"/>
+      <w:pPr>
+        <w:ind w:left="5760" w:hanging="360"/>
+      </w:pPr>
+    </w:lvl>
+    <w:lvl w:ilvl="8" w:tplc="FFFFFFFF" w:tentative="1">
+      <w:start w:val="1"/>
+      <w:numFmt w:val="lowerRoman"/>
+      <w:lvlText w:val="%9."/>
+      <w:lvlJc w:val="right"/>
+      <w:pPr>
+        <w:ind w:left="6480" w:hanging="180"/>
+      </w:pPr>
+    </w:lvl>
+  </w:abstractNum>
   <w:num w:numId="1">
+    <w:abstractNumId w:val="20"/>
+  </w:num>
+  <w:num w:numId="2">
+    <w:abstractNumId w:val="18"/>
+  </w:num>
+  <w:num w:numId="3">
+    <w:abstractNumId w:val="7"/>
+  </w:num>
+  <w:num w:numId="4">
+    <w:abstractNumId w:val="17"/>
+  </w:num>
+  <w:num w:numId="5">
     <w:abstractNumId w:val="14"/>
   </w:num>
-  <w:num w:numId="2">
+  <w:num w:numId="6">
+    <w:abstractNumId w:val="13"/>
+  </w:num>
+  <w:num w:numId="7">
+    <w:abstractNumId w:val="22"/>
+  </w:num>
+  <w:num w:numId="8">
+    <w:abstractNumId w:val="21"/>
+  </w:num>
+  <w:num w:numId="9">
+    <w:abstractNumId w:val="8"/>
+  </w:num>
+  <w:num w:numId="10">
+    <w:abstractNumId w:val="6"/>
+  </w:num>
+  <w:num w:numId="11">
+    <w:abstractNumId w:val="10"/>
+  </w:num>
+  <w:num w:numId="12">
+    <w:abstractNumId w:val="1"/>
+  </w:num>
+  <w:num w:numId="13">
+    <w:abstractNumId w:val="4"/>
+  </w:num>
+  <w:num w:numId="14">
+    <w:abstractNumId w:val="9"/>
+  </w:num>
+  <w:num w:numId="15">
     <w:abstractNumId w:val="12"/>
   </w:num>
-  <w:num w:numId="3">
+  <w:num w:numId="16">
+    <w:abstractNumId w:val="15"/>
+  </w:num>
+  <w:num w:numId="17">
+    <w:abstractNumId w:val="19"/>
+  </w:num>
+  <w:num w:numId="18">
+    <w:abstractNumId w:val="23"/>
+  </w:num>
+  <w:num w:numId="19">
+    <w:abstractNumId w:val="24"/>
+  </w:num>
+  <w:num w:numId="20">
+    <w:abstractNumId w:val="2"/>
+  </w:num>
+  <w:num w:numId="21">
+    <w:abstractNumId w:val="16"/>
+  </w:num>
+  <w:num w:numId="22">
+    <w:abstractNumId w:val="5"/>
+  </w:num>
+  <w:num w:numId="23">
+    <w:abstractNumId w:val="11"/>
+  </w:num>
+  <w:num w:numId="24">
     <w:abstractNumId w:val="3"/>
   </w:num>
-  <w:num w:numId="4">
-    <w:abstractNumId w:val="11"/>
-  </w:num>
-  <w:num w:numId="5">
-    <w:abstractNumId w:val="9"/>
-  </w:num>
-  <w:num w:numId="6">
-    <w:abstractNumId w:val="8"/>
-  </w:num>
-  <w:num w:numId="7">
-    <w:abstractNumId w:val="16"/>
-  </w:num>
-  <w:num w:numId="8">
-    <w:abstractNumId w:val="15"/>
-  </w:num>
-  <w:num w:numId="9">
-    <w:abstractNumId w:val="4"/>
-  </w:num>
-  <w:num w:numId="10">
-    <w:abstractNumId w:val="2"/>
-  </w:num>
-  <w:num w:numId="11">
-    <w:abstractNumId w:val="6"/>
-  </w:num>
-  <w:num w:numId="12">
+  <w:num w:numId="25">
     <w:abstractNumId w:val="0"/>
-  </w:num>
-  <w:num w:numId="13">
-    <w:abstractNumId w:val="1"/>
-  </w:num>
-  <w:num w:numId="14">
-    <w:abstractNumId w:val="5"/>
-  </w:num>
-  <w:num w:numId="15">
-    <w:abstractNumId w:val="7"/>
-  </w:num>
-  <w:num w:numId="16">
-    <w:abstractNumId w:val="10"/>
-  </w:num>
-  <w:num w:numId="17">
-    <w:abstractNumId w:val="13"/>
-  </w:num>
-  <w:num w:numId="18">
-    <w:abstractNumId w:val="17"/>
   </w:num>
   <w:numIdMacAtCleanup w:val="11"/>
 </w:numbering>

</xml_diff>